<commit_message>
feat: add empty lines between paragraphs
</commit_message>
<xml_diff>
--- a/src/ctk_functions/data/report_template.docx
+++ b/src/ctk_functions/data/report_template.docx
@@ -4,7 +4,6 @@
   <w:body>
     <w:p>
       <w:pPr>
-        <w:spacing w:after="0"/>
         <w:jc w:val="center"/>
         <w:rPr>
           <w:b/>
@@ -23,7 +22,6 @@
     </w:p>
     <w:p>
       <w:pPr>
-        <w:spacing w:after="0"/>
         <w:jc w:val="center"/>
         <w:rPr>
           <w:b/>
@@ -34,7 +32,6 @@
     </w:p>
     <w:p>
       <w:pPr>
-        <w:spacing w:after="0"/>
         <w:jc w:val="center"/>
         <w:rPr>
           <w:b/>
@@ -45,7 +42,6 @@
     </w:p>
     <w:p>
       <w:pPr>
-        <w:spacing w:after="0"/>
         <w:jc w:val="center"/>
         <w:rPr>
           <w:b/>
@@ -56,7 +52,6 @@
     </w:p>
     <w:p>
       <w:pPr>
-        <w:spacing w:after="0"/>
         <w:jc w:val="center"/>
         <w:rPr>
           <w:b/>
@@ -67,7 +62,6 @@
     </w:p>
     <w:p>
       <w:pPr>
-        <w:spacing w:after="0"/>
         <w:rPr>
           <w:b/>
           <w:bCs/>
@@ -168,14 +162,9 @@
         <w:t xml:space="preserve"> XX/XX/XXXX</w:t>
       </w:r>
     </w:p>
-    <w:p>
-      <w:pPr>
-        <w:spacing w:after="0"/>
-      </w:pPr>
-    </w:p>
-    <w:p>
-      <w:pPr>
-        <w:spacing w:after="0"/>
+    <w:p/>
+    <w:p>
+      <w:pPr>
         <w:jc w:val="both"/>
       </w:pPr>
       <w:r>
@@ -196,13 +185,11 @@
     </w:p>
     <w:p>
       <w:pPr>
-        <w:spacing w:after="0"/>
         <w:jc w:val="both"/>
       </w:pPr>
     </w:p>
     <w:p>
       <w:pPr>
-        <w:spacing w:after="0"/>
         <w:rPr>
           <w:rFonts w:eastAsia="Times New Roman" w:cs="Calibri"/>
           <w:color w:val="000000" w:themeColor="text1"/>
@@ -242,7 +229,6 @@
     </w:p>
     <w:p>
       <w:pPr>
-        <w:spacing w:after="0"/>
         <w:rPr>
           <w:rFonts w:eastAsia="Times New Roman" w:cs="Calibri"/>
           <w:color w:val="000000" w:themeColor="text1"/>
@@ -251,7 +237,6 @@
     </w:p>
     <w:p>
       <w:pPr>
-        <w:spacing w:after="0"/>
         <w:rPr>
           <w:rFonts w:eastAsia="Times New Roman" w:cs="Calibri"/>
           <w:color w:val="000000" w:themeColor="text1"/>
@@ -265,14 +250,9 @@
         <w:t>Please understand that depending on the information available during the evaluation and the findings obtained, further testing may be needed if you intend to use this report for educational or planning purposes. We also encourage you to follow up with your child’s regular care provider should you feel further investigation is warranted.</w:t>
       </w:r>
     </w:p>
-    <w:p>
-      <w:pPr>
-        <w:spacing w:after="0"/>
-      </w:pPr>
-    </w:p>
-    <w:p>
-      <w:pPr>
-        <w:spacing w:after="0"/>
+    <w:p/>
+    <w:p>
+      <w:pPr>
         <w:rPr>
           <w:rFonts w:ascii="Cambria" w:hAnsi="Cambria"/>
           <w:color w:val="000000"/>
@@ -330,7 +310,6 @@
     </w:p>
     <w:p>
       <w:pPr>
-        <w:spacing w:after="0"/>
         <w:rPr>
           <w:color w:val="222222"/>
         </w:rPr>
@@ -338,7 +317,6 @@
     </w:p>
     <w:p>
       <w:pPr>
-        <w:spacing w:after="0"/>
         <w:rPr>
           <w:color w:val="222222"/>
         </w:rPr>
@@ -353,7 +331,6 @@
     </w:p>
     <w:p>
       <w:pPr>
-        <w:spacing w:after="0"/>
         <w:rPr>
           <w:color w:val="222222"/>
         </w:rPr>
@@ -367,7 +344,6 @@
     </w:p>
     <w:p>
       <w:pPr>
-        <w:spacing w:after="0"/>
         <w:rPr>
           <w:rFonts w:cs="Calibri"/>
         </w:rPr>
@@ -385,7 +361,6 @@
         <w:autoSpaceDE w:val="0"/>
         <w:autoSpaceDN w:val="0"/>
         <w:adjustRightInd w:val="0"/>
-        <w:spacing w:after="0"/>
         <w:rPr>
           <w:rFonts w:cs="Calibri"/>
         </w:rPr>
@@ -402,7 +377,6 @@
         <w:tabs>
           <w:tab w:val="left" w:pos="7050"/>
         </w:tabs>
-        <w:spacing w:after="0"/>
         <w:rPr>
           <w:b/>
           <w:bCs/>
@@ -422,7 +396,6 @@
     </w:p>
     <w:p>
       <w:pPr>
-        <w:spacing w:after="0"/>
         <w:jc w:val="center"/>
         <w:rPr>
           <w:color w:val="595959" w:themeColor="text1" w:themeTint="A6"/>
@@ -440,7 +413,6 @@
     </w:p>
     <w:p>
       <w:pPr>
-        <w:spacing w:after="0"/>
         <w:rPr>
           <w:b/>
           <w:bCs/>
@@ -452,7 +424,6 @@
     </w:p>
     <w:p>
       <w:pPr>
-        <w:spacing w:after="0"/>
         <w:rPr>
           <w:b/>
           <w:bCs/>
@@ -594,7 +565,6 @@
     </w:p>
     <w:p>
       <w:pPr>
-        <w:spacing w:after="0"/>
         <w:jc w:val="center"/>
         <w:rPr>
           <w:b/>
@@ -638,9 +608,6 @@
       </w:r>
     </w:p>
     <w:p>
-      <w:pPr>
-        <w:spacing w:after="0"/>
-      </w:pPr>
       <w:r>
         <w:rPr>
           <w:b/>
@@ -663,7 +630,6 @@
     </w:p>
     <w:p>
       <w:pPr>
-        <w:spacing w:after="0"/>
         <w:rPr>
           <w:b/>
           <w:bCs/>
@@ -695,7 +661,6 @@
     </w:p>
     <w:p>
       <w:pPr>
-        <w:spacing w:after="0"/>
         <w:rPr>
           <w:color w:val="00B0F0"/>
         </w:rPr>
@@ -740,7 +705,6 @@
     </w:p>
     <w:p>
       <w:pPr>
-        <w:spacing w:after="0"/>
         <w:rPr>
           <w:color w:val="00B0F0"/>
         </w:rPr>
@@ -761,6 +725,13 @@
     </w:p>
     <w:p>
       <w:pPr>
+        <w:rPr>
+          <w:color w:val="00B0F0"/>
+        </w:rPr>
+      </w:pPr>
+    </w:p>
+    <w:p>
+      <w:pPr>
         <w:pStyle w:val="Heading1"/>
       </w:pPr>
       <w:r>
@@ -769,7 +740,6 @@
     </w:p>
     <w:p>
       <w:pPr>
-        <w:spacing w:after="0"/>
         <w:rPr>
           <w:rFonts w:ascii="Cambria" w:hAnsi="Cambria"/>
           <w:bCs/>
@@ -788,7 +758,6 @@
     </w:p>
     <w:p>
       <w:pPr>
-        <w:spacing w:after="0"/>
         <w:ind w:left="1170" w:hanging="270"/>
         <w:rPr>
           <w:rFonts w:ascii="Cambria" w:hAnsi="Cambria"/>
@@ -816,7 +785,6 @@
     </w:p>
     <w:p>
       <w:pPr>
-        <w:spacing w:after="0"/>
         <w:ind w:left="1170" w:hanging="270"/>
         <w:rPr>
           <w:rFonts w:ascii="Cambria" w:hAnsi="Cambria"/>
@@ -844,7 +812,6 @@
     </w:p>
     <w:p>
       <w:pPr>
-        <w:spacing w:after="0"/>
         <w:ind w:left="1170" w:hanging="270"/>
         <w:rPr>
           <w:rFonts w:ascii="Cambria" w:hAnsi="Cambria"/>
@@ -872,7 +839,6 @@
     </w:p>
     <w:p>
       <w:pPr>
-        <w:spacing w:after="0"/>
         <w:ind w:left="1170" w:hanging="270"/>
         <w:rPr>
           <w:rFonts w:ascii="Cambria" w:hAnsi="Cambria"/>
@@ -900,8 +866,6 @@
     </w:p>
     <w:p>
       <w:pPr>
-        <w:spacing w:after="0"/>
-        <w:ind w:left="1170" w:hanging="270"/>
         <w:rPr>
           <w:rFonts w:ascii="Cambria" w:hAnsi="Cambria"/>
           <w:bCs/>
@@ -911,7 +875,6 @@
     <w:bookmarkEnd w:id="0"/>
     <w:p>
       <w:pPr>
-        <w:spacing w:after="0"/>
         <w:rPr>
           <w:rFonts w:ascii="Cambria" w:eastAsia="Cambria" w:hAnsi="Cambria" w:cs="Times New Roman"/>
           <w:color w:val="9BBB59"/>
@@ -1049,7 +1012,6 @@
     </w:p>
     <w:p>
       <w:pPr>
-        <w:spacing w:after="0"/>
         <w:rPr>
           <w:rFonts w:eastAsia="Calibri"/>
           <w:color w:val="9BBB59"/>
@@ -1058,7 +1020,6 @@
     </w:p>
     <w:p>
       <w:pPr>
-        <w:spacing w:after="0"/>
         <w:rPr>
           <w:color w:val="9BBB59"/>
         </w:rPr>
@@ -1125,7 +1086,6 @@
     </w:p>
     <w:p>
       <w:pPr>
-        <w:spacing w:after="0"/>
         <w:rPr>
           <w:color w:val="9BBB59" w:themeColor="accent3"/>
         </w:rPr>
@@ -1133,7 +1093,6 @@
     </w:p>
     <w:p>
       <w:pPr>
-        <w:spacing w:after="0"/>
         <w:jc w:val="center"/>
         <w:rPr>
           <w:b/>
@@ -1150,7 +1109,6 @@
     </w:p>
     <w:p>
       <w:pPr>
-        <w:spacing w:after="0"/>
         <w:rPr>
           <w:color w:val="9BBB59"/>
         </w:rPr>
@@ -1158,7 +1116,6 @@
     </w:p>
     <w:p>
       <w:pPr>
-        <w:spacing w:after="0"/>
         <w:rPr>
           <w:rFonts w:eastAsia="Calibri"/>
           <w:color w:val="9BBB59"/>
@@ -1293,7 +1250,6 @@
     </w:p>
     <w:p>
       <w:pPr>
-        <w:spacing w:after="0"/>
         <w:rPr>
           <w:color w:val="9BBB59" w:themeColor="accent3"/>
         </w:rPr>
@@ -1301,7 +1257,6 @@
     </w:p>
     <w:p>
       <w:pPr>
-        <w:spacing w:after="0"/>
         <w:jc w:val="center"/>
         <w:rPr>
           <w:rFonts w:ascii="Cambria" w:eastAsia="Cambria" w:hAnsi="Cambria" w:cs="Times New Roman"/>
@@ -1321,7 +1276,6 @@
     </w:p>
     <w:p>
       <w:pPr>
-        <w:spacing w:after="0"/>
         <w:rPr>
           <w:rFonts w:ascii="Cambria" w:eastAsia="Cambria" w:hAnsi="Cambria" w:cs="Times New Roman"/>
           <w:color w:val="000000" w:themeColor="text1"/>
@@ -1405,7 +1359,6 @@
     </w:p>
     <w:p>
       <w:pPr>
-        <w:spacing w:after="0"/>
         <w:rPr>
           <w:rFonts w:ascii="Cambria" w:eastAsia="Cambria" w:hAnsi="Cambria" w:cs="Times New Roman"/>
           <w:color w:val="000000" w:themeColor="text1"/>
@@ -1414,7 +1367,6 @@
     </w:p>
     <w:p>
       <w:pPr>
-        <w:spacing w:after="0"/>
         <w:jc w:val="center"/>
         <w:rPr>
           <w:b/>
@@ -1433,7 +1385,6 @@
     </w:p>
     <w:p>
       <w:pPr>
-        <w:spacing w:after="0"/>
         <w:rPr>
           <w:rFonts w:ascii="Cambria" w:eastAsia="Cambria" w:hAnsi="Cambria" w:cs="Times New Roman"/>
           <w:color w:val="000000" w:themeColor="text1"/>
@@ -1498,7 +1449,6 @@
     </w:p>
     <w:p>
       <w:pPr>
-        <w:spacing w:after="0"/>
         <w:rPr>
           <w:rFonts w:ascii="Cambria" w:eastAsia="Cambria" w:hAnsi="Cambria" w:cs="Times New Roman"/>
           <w:color w:val="000000" w:themeColor="text1"/>
@@ -1507,7 +1457,6 @@
     </w:p>
     <w:p>
       <w:pPr>
-        <w:spacing w:after="0"/>
         <w:rPr>
           <w:rFonts w:ascii="Cambria" w:eastAsia="Cambria" w:hAnsi="Cambria" w:cs="Times New Roman"/>
         </w:rPr>
@@ -1571,7 +1520,6 @@
     <w:bookmarkEnd w:id="1"/>
     <w:p>
       <w:pPr>
-        <w:spacing w:after="0"/>
         <w:rPr>
           <w:color w:val="9BBB59" w:themeColor="accent3"/>
         </w:rPr>
@@ -1579,7 +1527,6 @@
     </w:p>
     <w:p>
       <w:pPr>
-        <w:spacing w:after="0"/>
         <w:rPr>
           <w:color w:val="9BBB59"/>
         </w:rPr>
@@ -1605,7 +1552,6 @@
     </w:p>
     <w:p>
       <w:pPr>
-        <w:spacing w:after="0"/>
         <w:rPr>
           <w:color w:val="9BBB59"/>
         </w:rPr>
@@ -1613,7 +1559,6 @@
     </w:p>
     <w:p>
       <w:pPr>
-        <w:spacing w:after="0"/>
         <w:rPr>
           <w:rFonts w:eastAsia="Calibri"/>
           <w:color w:val="9BBB59"/>
@@ -1622,7 +1567,6 @@
     </w:p>
     <w:p>
       <w:pPr>
-        <w:spacing w:after="0"/>
         <w:rPr>
           <w:color w:val="9BBB59"/>
         </w:rPr>
@@ -1657,7 +1601,6 @@
     </w:p>
     <w:p>
       <w:pPr>
-        <w:spacing w:after="0"/>
         <w:rPr>
           <w:color w:val="9BBB59"/>
         </w:rPr>
@@ -1665,7 +1608,6 @@
     </w:p>
     <w:p>
       <w:pPr>
-        <w:spacing w:after="0"/>
         <w:rPr>
           <w:color w:val="9BBB59"/>
         </w:rPr>
@@ -1685,7 +1627,6 @@
     </w:p>
     <w:p>
       <w:pPr>
-        <w:spacing w:after="0"/>
         <w:rPr>
           <w:color w:val="9BBB59" w:themeColor="accent3"/>
         </w:rPr>
@@ -1693,7 +1634,6 @@
     </w:p>
     <w:p>
       <w:pPr>
-        <w:spacing w:after="0"/>
         <w:rPr>
           <w:color w:val="9BBB59" w:themeColor="accent3"/>
         </w:rPr>
@@ -1701,7 +1641,6 @@
     </w:p>
     <w:p>
       <w:pPr>
-        <w:spacing w:after="0"/>
         <w:rPr>
           <w:rFonts w:ascii="Cambria" w:eastAsia="Cambria" w:hAnsi="Cambria" w:cs="Times New Roman"/>
           <w:bCs/>
@@ -1734,7 +1673,6 @@
           <w:ilvl w:val="0"/>
           <w:numId w:val="2"/>
         </w:numPr>
-        <w:spacing w:after="0"/>
         <w:rPr>
           <w:rFonts w:ascii="Cambria" w:eastAsia="Cambria" w:hAnsi="Cambria" w:cs="Times New Roman"/>
           <w:bCs/>
@@ -1754,7 +1692,6 @@
           <w:ilvl w:val="0"/>
           <w:numId w:val="2"/>
         </w:numPr>
-        <w:spacing w:after="0"/>
         <w:rPr>
           <w:rFonts w:ascii="Cambria" w:eastAsia="Cambria" w:hAnsi="Cambria" w:cs="Times New Roman"/>
           <w:bCs/>
@@ -1774,7 +1711,6 @@
           <w:ilvl w:val="0"/>
           <w:numId w:val="2"/>
         </w:numPr>
-        <w:spacing w:after="0"/>
         <w:rPr>
           <w:rFonts w:ascii="Cambria" w:eastAsia="Cambria" w:hAnsi="Cambria" w:cs="Times New Roman"/>
           <w:bCs/>
@@ -1794,7 +1730,6 @@
           <w:ilvl w:val="0"/>
           <w:numId w:val="2"/>
         </w:numPr>
-        <w:spacing w:after="0"/>
         <w:rPr>
           <w:rFonts w:ascii="Cambria" w:eastAsia="Cambria" w:hAnsi="Cambria" w:cs="Times New Roman"/>
           <w:bCs/>
@@ -1810,7 +1745,6 @@
     </w:p>
     <w:p>
       <w:pPr>
-        <w:spacing w:after="0"/>
         <w:rPr>
           <w:rFonts w:ascii="Cambria" w:eastAsia="Cambria" w:hAnsi="Cambria" w:cs="Times New Roman"/>
         </w:rPr>
@@ -1818,7 +1752,6 @@
     </w:p>
     <w:p>
       <w:pPr>
-        <w:spacing w:after="0"/>
         <w:rPr>
           <w:rFonts w:ascii="Cambria" w:eastAsia="Calibri" w:hAnsi="Cambria" w:cs="Times New Roman"/>
         </w:rPr>
@@ -1867,7 +1800,6 @@
     </w:p>
     <w:p>
       <w:pPr>
-        <w:spacing w:after="0"/>
         <w:rPr>
           <w:rFonts w:ascii="Cambria" w:eastAsia="Cambria" w:hAnsi="Cambria" w:cs="Times New Roman"/>
           <w:color w:val="9BBB59"/>
@@ -1876,7 +1808,6 @@
     </w:p>
     <w:p>
       <w:pPr>
-        <w:spacing w:after="0"/>
         <w:rPr>
           <w:rFonts w:ascii="Cambria" w:eastAsia="Cambria" w:hAnsi="Cambria" w:cs="Times New Roman"/>
         </w:rPr>
@@ -1956,7 +1887,6 @@
     </w:p>
     <w:p>
       <w:pPr>
-        <w:spacing w:after="0"/>
         <w:rPr>
           <w:rFonts w:ascii="Cambria" w:eastAsia="Cambria" w:hAnsi="Cambria" w:cs="Times New Roman"/>
         </w:rPr>
@@ -1993,16 +1923,12 @@
     </w:p>
     <w:p>
       <w:pPr>
-        <w:spacing w:after="0"/>
         <w:rPr>
           <w:rFonts w:ascii="Cambria" w:eastAsia="Cambria" w:hAnsi="Cambria" w:cs="Times New Roman"/>
         </w:rPr>
       </w:pPr>
     </w:p>
     <w:p>
-      <w:pPr>
-        <w:spacing w:after="0"/>
-      </w:pPr>
       <w:r>
         <w:br w:type="page"/>
       </w:r>
@@ -2018,7 +1944,6 @@
     </w:p>
     <w:p>
       <w:pPr>
-        <w:spacing w:after="0"/>
         <w:rPr>
           <w:color w:val="9BBB59"/>
         </w:rPr>
@@ -2062,7 +1987,6 @@
     </w:p>
     <w:p>
       <w:pPr>
-        <w:spacing w:after="0"/>
         <w:rPr>
           <w:color w:val="9BBB59" w:themeColor="accent3"/>
         </w:rPr>
@@ -2078,7 +2002,6 @@
     </w:p>
     <w:p>
       <w:pPr>
-        <w:spacing w:after="0"/>
         <w:rPr>
           <w:rFonts w:ascii="Cambria" w:eastAsia="Cambria" w:hAnsi="Cambria" w:cs="Times New Roman"/>
           <w:color w:val="FF0000"/>
@@ -2151,7 +2074,6 @@
     </w:p>
     <w:p>
       <w:pPr>
-        <w:spacing w:after="0"/>
         <w:rPr>
           <w:rFonts w:ascii="Cambria" w:eastAsia="Cambria" w:hAnsi="Cambria" w:cs="Times New Roman"/>
         </w:rPr>
@@ -2159,7 +2081,6 @@
     </w:p>
     <w:p>
       <w:pPr>
-        <w:spacing w:after="0"/>
         <w:rPr>
           <w:rFonts w:ascii="Cambria" w:eastAsia="Cambria" w:hAnsi="Cambria" w:cs="Times New Roman"/>
         </w:rPr>
@@ -2210,7 +2131,6 @@
     </w:p>
     <w:p>
       <w:pPr>
-        <w:spacing w:after="0"/>
         <w:rPr>
           <w:rFonts w:ascii="Cambria" w:eastAsia="Cambria" w:hAnsi="Cambria" w:cs="Times New Roman"/>
         </w:rPr>
@@ -2218,7 +2138,6 @@
     </w:p>
     <w:p>
       <w:pPr>
-        <w:spacing w:after="0"/>
         <w:rPr>
           <w:color w:val="9BBB59" w:themeColor="accent3"/>
         </w:rPr>
@@ -2226,7 +2145,6 @@
     </w:p>
     <w:p>
       <w:pPr>
-        <w:spacing w:after="0"/>
         <w:rPr>
           <w:color w:val="9BBB59"/>
         </w:rPr>
@@ -2240,7 +2158,6 @@
     </w:p>
     <w:p>
       <w:pPr>
-        <w:spacing w:after="0"/>
         <w:rPr>
           <w:color w:val="9BBB59" w:themeColor="accent3"/>
         </w:rPr>
@@ -2256,7 +2173,6 @@
     </w:p>
     <w:p>
       <w:pPr>
-        <w:spacing w:after="0"/>
         <w:rPr>
           <w:color w:val="9BBB59"/>
         </w:rPr>
@@ -2282,7 +2198,6 @@
     </w:p>
     <w:p>
       <w:pPr>
-        <w:spacing w:after="0"/>
         <w:rPr>
           <w:color w:val="9BBB59"/>
         </w:rPr>
@@ -2290,7 +2205,6 @@
     </w:p>
     <w:p>
       <w:pPr>
-        <w:spacing w:after="0"/>
         <w:rPr>
           <w:color w:val="9BBB59"/>
         </w:rPr>
@@ -2328,7 +2242,6 @@
     </w:p>
     <w:p>
       <w:pPr>
-        <w:spacing w:after="0"/>
         <w:rPr>
           <w:color w:val="9BBB59"/>
         </w:rPr>
@@ -2336,7 +2249,6 @@
     </w:p>
     <w:p>
       <w:pPr>
-        <w:spacing w:after="0"/>
         <w:rPr>
           <w:color w:val="9BBB59"/>
         </w:rPr>
@@ -2350,7 +2262,6 @@
     </w:p>
     <w:p>
       <w:pPr>
-        <w:spacing w:after="0"/>
         <w:rPr>
           <w:color w:val="9BBB59"/>
         </w:rPr>
@@ -2358,7 +2269,6 @@
     </w:p>
     <w:p>
       <w:pPr>
-        <w:spacing w:after="0"/>
         <w:rPr>
           <w:color w:val="9BBB59"/>
         </w:rPr>
@@ -2379,15 +2289,15 @@
         <w:rPr>
           <w:color w:val="9BBB59"/>
         </w:rPr>
-        <w:t xml:space="preserve"> care-provider be contacted </w:t>
-      </w:r>
-      <w:r>
+        <w:t xml:space="preserve"> care-provider be contacted directly.  Upon request, our HBN team can also offer a list of providers that can address such difficulties. We are grateful for your participation in this project.</w:t>
+      </w:r>
+    </w:p>
+    <w:p>
+      <w:pPr>
         <w:rPr>
           <w:color w:val="9BBB59"/>
         </w:rPr>
-        <w:lastRenderedPageBreak/>
-        <w:t>directly.  Upon request, our HBN team can also offer a list of providers that can address such difficulties. We are grateful for your participation in this project.</w:t>
-      </w:r>
+      </w:pPr>
     </w:p>
     <w:p>
       <w:pPr>
@@ -2401,6 +2311,11 @@
       </w:r>
     </w:p>
     <w:p>
+      <w:pPr>
+        <w:rPr>
+          <w:color w:val="9BBB59"/>
+        </w:rPr>
+      </w:pPr>
       <w:r>
         <w:rPr>
           <w:color w:val="9BBB59"/>
@@ -2421,6 +2336,7 @@
         <w:t>Disorder Name</w:t>
       </w:r>
     </w:p>
+    <w:p/>
     <w:p>
       <w:pPr>
         <w:pStyle w:val="Heading1"/>
@@ -2433,13 +2349,19 @@
       </w:r>
     </w:p>
     <w:p>
-      <w:r>
+      <w:pPr>
         <w:rPr>
           <w:color w:val="9BBB59"/>
         </w:rPr>
+      </w:pPr>
+      <w:r>
+        <w:rPr>
+          <w:color w:val="9BBB59"/>
+        </w:rPr>
         <w:t>Based on the results of the evaluation, the following recommendations are provided:</w:t>
       </w:r>
     </w:p>
+    <w:p/>
     <w:p>
       <w:pPr>
         <w:pStyle w:val="Heading2"/>
@@ -2522,7 +2444,6 @@
     </w:p>
     <w:p>
       <w:pPr>
-        <w:spacing w:after="0"/>
         <w:rPr>
           <w:color w:val="9BBB59"/>
         </w:rPr>
@@ -2530,7 +2451,6 @@
     </w:p>
     <w:p>
       <w:pPr>
-        <w:spacing w:after="0"/>
         <w:rPr>
           <w:color w:val="9BBB59"/>
         </w:rPr>
@@ -2564,7 +2484,6 @@
     </w:p>
     <w:p>
       <w:pPr>
-        <w:spacing w:after="0"/>
         <w:rPr>
           <w:color w:val="000000" w:themeColor="text1"/>
           <w:shd w:val="clear" w:color="auto" w:fill="FFFFFF"/>
@@ -2580,23 +2499,20 @@
     </w:p>
     <w:p>
       <w:pPr>
-        <w:spacing w:after="0"/>
-        <w:rPr>
-          <w:color w:val="000000" w:themeColor="text1"/>
-        </w:rPr>
-      </w:pPr>
-    </w:p>
-    <w:p>
-      <w:pPr>
-        <w:spacing w:after="0"/>
-        <w:rPr>
-          <w:color w:val="000000" w:themeColor="text1"/>
-        </w:rPr>
-      </w:pPr>
-    </w:p>
-    <w:p>
-      <w:pPr>
-        <w:spacing w:after="0"/>
+        <w:rPr>
+          <w:color w:val="000000" w:themeColor="text1"/>
+        </w:rPr>
+      </w:pPr>
+    </w:p>
+    <w:p>
+      <w:pPr>
+        <w:rPr>
+          <w:color w:val="000000" w:themeColor="text1"/>
+        </w:rPr>
+      </w:pPr>
+    </w:p>
+    <w:p>
+      <w:pPr>
         <w:rPr>
           <w:color w:val="000000" w:themeColor="text1"/>
         </w:rPr>
@@ -2610,15 +2526,13 @@
     </w:p>
     <w:p>
       <w:pPr>
-        <w:spacing w:after="0"/>
-        <w:rPr>
-          <w:color w:val="000000" w:themeColor="text1"/>
-        </w:rPr>
-      </w:pPr>
-    </w:p>
-    <w:p>
-      <w:pPr>
-        <w:spacing w:after="0"/>
+        <w:rPr>
+          <w:color w:val="000000" w:themeColor="text1"/>
+        </w:rPr>
+      </w:pPr>
+    </w:p>
+    <w:p>
+      <w:pPr>
         <w:rPr>
           <w:rFonts w:ascii="Cambria" w:eastAsia="Cambria" w:hAnsi="Cambria" w:cstheme="minorHAnsi"/>
           <w:color w:val="000000" w:themeColor="text1"/>
@@ -2627,7 +2541,6 @@
     </w:p>
     <w:p>
       <w:pPr>
-        <w:spacing w:after="0"/>
         <w:rPr>
           <w:rFonts w:ascii="Cambria" w:hAnsi="Cambria" w:cstheme="minorHAnsi"/>
           <w:color w:val="000000" w:themeColor="text1"/>
@@ -2646,7 +2559,6 @@
         <w:tabs>
           <w:tab w:val="left" w:pos="996"/>
         </w:tabs>
-        <w:spacing w:after="0"/>
         <w:rPr>
           <w:rFonts w:ascii="Cambria" w:hAnsi="Cambria" w:cstheme="minorHAnsi"/>
           <w:color w:val="000000" w:themeColor="text1"/>
@@ -2670,7 +2582,6 @@
     </w:p>
     <w:p>
       <w:pPr>
-        <w:spacing w:after="0"/>
         <w:rPr>
           <w:color w:val="000000" w:themeColor="text1"/>
         </w:rPr>
@@ -2685,7 +2596,6 @@
     </w:p>
     <w:p>
       <w:pPr>
-        <w:spacing w:after="0"/>
         <w:rPr>
           <w:color w:val="000000" w:themeColor="text1"/>
         </w:rPr>
@@ -2709,7 +2619,6 @@
         <w:tabs>
           <w:tab w:val="left" w:pos="996"/>
         </w:tabs>
-        <w:spacing w:after="0"/>
         <w:rPr>
           <w:color w:val="000000" w:themeColor="text1"/>
         </w:rPr>
@@ -2726,7 +2635,6 @@
         <w:tabs>
           <w:tab w:val="left" w:pos="996"/>
         </w:tabs>
-        <w:spacing w:after="0"/>
         <w:rPr>
           <w:color w:val="000000" w:themeColor="text1"/>
         </w:rPr>
@@ -2743,7 +2651,6 @@
         <w:tabs>
           <w:tab w:val="left" w:pos="996"/>
         </w:tabs>
-        <w:spacing w:after="0"/>
         <w:rPr>
           <w:color w:val="000000" w:themeColor="text1"/>
         </w:rPr>
@@ -2760,7 +2667,6 @@
         <w:tabs>
           <w:tab w:val="left" w:pos="996"/>
         </w:tabs>
-        <w:spacing w:after="0"/>
         <w:rPr>
           <w:color w:val="000000" w:themeColor="text1"/>
         </w:rPr>
@@ -2774,7 +2680,6 @@
     </w:p>
     <w:p>
       <w:pPr>
-        <w:spacing w:after="0"/>
         <w:rPr>
           <w:rFonts w:eastAsia="Cambria" w:cs="Times New Roman"/>
           <w:color w:val="000000" w:themeColor="text1"/>
@@ -2790,7 +2695,6 @@
     </w:p>
     <w:p>
       <w:pPr>
-        <w:spacing w:after="0"/>
         <w:rPr>
           <w:rFonts w:eastAsia="Cambria" w:cs="Times New Roman"/>
           <w:color w:val="000000" w:themeColor="text1"/>
@@ -2806,7 +2710,6 @@
     </w:p>
     <w:p>
       <w:pPr>
-        <w:spacing w:after="0"/>
         <w:rPr>
           <w:rFonts w:ascii="Cambria" w:eastAsia="Cambria" w:hAnsi="Cambria" w:cstheme="minorHAnsi"/>
           <w:color w:val="000000" w:themeColor="text1"/>
@@ -2872,7 +2775,6 @@
     </w:p>
     <w:p>
       <w:pPr>
-        <w:spacing w:after="0"/>
         <w:rPr>
           <w:rFonts w:ascii="Cambria" w:eastAsia="Cambria" w:hAnsi="Cambria" w:cstheme="minorHAnsi"/>
           <w:color w:val="000000" w:themeColor="text1"/>
@@ -2883,131 +2785,123 @@
           <w:rFonts w:ascii="Cambria" w:eastAsia="Cambria" w:hAnsi="Cambria" w:cstheme="minorHAnsi"/>
           <w:color w:val="000000" w:themeColor="text1"/>
         </w:rPr>
+        <w:t>Nicholas Vitaro, M.A. School Psychologist</w:t>
+      </w:r>
+      <w:bookmarkStart w:id="2" w:name="_Hlk89181498"/>
+    </w:p>
+    <w:p>
+      <w:pPr>
+        <w:rPr>
+          <w:rFonts w:ascii="Cambria" w:eastAsia="Cambria" w:hAnsi="Cambria" w:cs="Times New Roman"/>
+          <w:color w:val="000000" w:themeColor="text1"/>
+        </w:rPr>
+      </w:pPr>
+      <w:r>
+        <w:rPr>
+          <w:rFonts w:ascii="Cambria" w:eastAsia="Cambria" w:hAnsi="Cambria" w:cs="Times New Roman"/>
+          <w:color w:val="000000" w:themeColor="text1"/>
+        </w:rPr>
+        <w:t>_______________________________________________________</w:t>
+      </w:r>
+    </w:p>
+    <w:p>
+      <w:pPr>
+        <w:rPr>
+          <w:rFonts w:ascii="Cambria" w:eastAsia="Cambria" w:hAnsi="Cambria" w:cs="Times New Roman"/>
+          <w:color w:val="000000" w:themeColor="text1"/>
+        </w:rPr>
+      </w:pPr>
+      <w:r>
+        <w:rPr>
+          <w:rFonts w:ascii="Cambria" w:eastAsia="Cambria" w:hAnsi="Cambria" w:cs="Times New Roman"/>
+          <w:color w:val="000000" w:themeColor="text1"/>
+        </w:rPr>
+        <w:t>Julia Keene – Licensed Master Social Worker</w:t>
+      </w:r>
+      <w:bookmarkEnd w:id="2"/>
+    </w:p>
+    <w:p>
+      <w:pPr>
+        <w:rPr>
+          <w:rFonts w:ascii="Cambria" w:eastAsia="Cambria" w:hAnsi="Cambria" w:cs="Cambria"/>
+          <w:color w:val="000000" w:themeColor="text1"/>
+          <w:lang w:val="fr-FR"/>
+        </w:rPr>
+      </w:pPr>
+      <w:r>
+        <w:rPr>
+          <w:rFonts w:ascii="Cambria" w:eastAsia="Cambria" w:hAnsi="Cambria" w:cs="Cambria"/>
+          <w:color w:val="000000" w:themeColor="text1"/>
+          <w:lang w:val="fr-FR"/>
+        </w:rPr>
+        <w:t>_____________________________________________________________</w:t>
+      </w:r>
+    </w:p>
+    <w:p>
+      <w:pPr>
+        <w:rPr>
+          <w:rFonts w:ascii="Cambria" w:eastAsia="Cambria" w:hAnsi="Cambria" w:cstheme="minorHAnsi"/>
+          <w:color w:val="000000" w:themeColor="text1"/>
+          <w:lang w:val="fr-FR"/>
+        </w:rPr>
+      </w:pPr>
+      <w:r>
+        <w:rPr>
+          <w:rFonts w:ascii="Cambria" w:eastAsia="Cambria" w:hAnsi="Cambria" w:cstheme="minorHAnsi"/>
+          <w:color w:val="000000" w:themeColor="text1"/>
+          <w:lang w:val="fr-FR"/>
+        </w:rPr>
+        <w:t>Jennifer Birchler, MS, CAS, School Psychologist</w:t>
+      </w:r>
+    </w:p>
+    <w:p>
+      <w:pPr>
+        <w:rPr>
+          <w:rFonts w:ascii="Cambria" w:eastAsia="Cambria" w:hAnsi="Cambria" w:cs="Cambria"/>
+          <w:color w:val="000000" w:themeColor="text1"/>
+        </w:rPr>
+      </w:pPr>
+      <w:r>
+        <w:rPr>
+          <w:rFonts w:ascii="Cambria" w:eastAsia="Cambria" w:hAnsi="Cambria" w:cs="Cambria"/>
+          <w:color w:val="000000" w:themeColor="text1"/>
+        </w:rPr>
         <w:lastRenderedPageBreak/>
-        <w:t>Nicholas Vitaro, M.A. School Psychologist</w:t>
-      </w:r>
-      <w:bookmarkStart w:id="2" w:name="_Hlk89181498"/>
-    </w:p>
-    <w:p>
-      <w:pPr>
-        <w:spacing w:after="0"/>
-        <w:rPr>
-          <w:rFonts w:ascii="Cambria" w:eastAsia="Cambria" w:hAnsi="Cambria" w:cs="Times New Roman"/>
-          <w:color w:val="000000" w:themeColor="text1"/>
-        </w:rPr>
-      </w:pPr>
-      <w:r>
-        <w:rPr>
-          <w:rFonts w:ascii="Cambria" w:eastAsia="Cambria" w:hAnsi="Cambria" w:cs="Times New Roman"/>
-          <w:color w:val="000000" w:themeColor="text1"/>
-        </w:rPr>
-        <w:t>_______________________________________________________</w:t>
-      </w:r>
-    </w:p>
-    <w:p>
-      <w:pPr>
-        <w:spacing w:after="0"/>
-        <w:rPr>
-          <w:rFonts w:ascii="Cambria" w:eastAsia="Cambria" w:hAnsi="Cambria" w:cs="Times New Roman"/>
-          <w:color w:val="000000" w:themeColor="text1"/>
-        </w:rPr>
-      </w:pPr>
-      <w:r>
-        <w:rPr>
-          <w:rFonts w:ascii="Cambria" w:eastAsia="Cambria" w:hAnsi="Cambria" w:cs="Times New Roman"/>
-          <w:color w:val="000000" w:themeColor="text1"/>
-        </w:rPr>
-        <w:t>Julia Keene – Licensed Master Social Worker</w:t>
-      </w:r>
-      <w:bookmarkEnd w:id="2"/>
-    </w:p>
-    <w:p>
-      <w:pPr>
-        <w:spacing w:after="0"/>
+        <w:t>_____________________________________________________________</w:t>
+      </w:r>
+    </w:p>
+    <w:p>
+      <w:pPr>
+        <w:rPr>
+          <w:rFonts w:ascii="Cambria" w:eastAsia="Cambria" w:hAnsi="Cambria" w:cstheme="minorHAnsi"/>
+          <w:color w:val="000000" w:themeColor="text1"/>
+        </w:rPr>
+      </w:pPr>
+      <w:r>
+        <w:rPr>
+          <w:rFonts w:ascii="Cambria" w:eastAsia="Cambria" w:hAnsi="Cambria" w:cstheme="minorHAnsi"/>
+          <w:color w:val="000000" w:themeColor="text1"/>
+        </w:rPr>
+        <w:t>Allegra Califano, Psychology Extern</w:t>
+      </w:r>
+    </w:p>
+    <w:p>
+      <w:pPr>
         <w:rPr>
           <w:rFonts w:ascii="Cambria" w:eastAsia="Cambria" w:hAnsi="Cambria" w:cs="Cambria"/>
           <w:color w:val="000000" w:themeColor="text1"/>
-          <w:lang w:val="fr-FR"/>
         </w:rPr>
       </w:pPr>
       <w:r>
         <w:rPr>
           <w:rFonts w:ascii="Cambria" w:eastAsia="Cambria" w:hAnsi="Cambria" w:cs="Cambria"/>
           <w:color w:val="000000" w:themeColor="text1"/>
-          <w:lang w:val="fr-FR"/>
         </w:rPr>
         <w:t>_____________________________________________________________</w:t>
       </w:r>
     </w:p>
     <w:p>
       <w:pPr>
-        <w:spacing w:after="0"/>
-        <w:rPr>
-          <w:rFonts w:ascii="Cambria" w:eastAsia="Cambria" w:hAnsi="Cambria" w:cstheme="minorHAnsi"/>
-          <w:color w:val="000000" w:themeColor="text1"/>
-          <w:lang w:val="fr-FR"/>
-        </w:rPr>
-      </w:pPr>
-      <w:r>
-        <w:rPr>
-          <w:rFonts w:ascii="Cambria" w:eastAsia="Cambria" w:hAnsi="Cambria" w:cstheme="minorHAnsi"/>
-          <w:color w:val="000000" w:themeColor="text1"/>
-          <w:lang w:val="fr-FR"/>
-        </w:rPr>
-        <w:t>Jennifer Birchler, MS, CAS, School Psychologist</w:t>
-      </w:r>
-    </w:p>
-    <w:p>
-      <w:pPr>
-        <w:spacing w:after="0"/>
-        <w:rPr>
-          <w:rFonts w:ascii="Cambria" w:eastAsia="Cambria" w:hAnsi="Cambria" w:cs="Cambria"/>
-          <w:color w:val="000000" w:themeColor="text1"/>
-        </w:rPr>
-      </w:pPr>
-      <w:r>
-        <w:rPr>
-          <w:rFonts w:ascii="Cambria" w:eastAsia="Cambria" w:hAnsi="Cambria" w:cs="Cambria"/>
-          <w:color w:val="000000" w:themeColor="text1"/>
-        </w:rPr>
-        <w:t>_____________________________________________________________</w:t>
-      </w:r>
-    </w:p>
-    <w:p>
-      <w:pPr>
-        <w:spacing w:after="0"/>
-        <w:rPr>
-          <w:rFonts w:ascii="Cambria" w:eastAsia="Cambria" w:hAnsi="Cambria" w:cstheme="minorHAnsi"/>
-          <w:color w:val="000000" w:themeColor="text1"/>
-        </w:rPr>
-      </w:pPr>
-      <w:r>
-        <w:rPr>
-          <w:rFonts w:ascii="Cambria" w:eastAsia="Cambria" w:hAnsi="Cambria" w:cstheme="minorHAnsi"/>
-          <w:color w:val="000000" w:themeColor="text1"/>
-        </w:rPr>
-        <w:t>Allegra Califano, Psychology Extern</w:t>
-      </w:r>
-    </w:p>
-    <w:p>
-      <w:pPr>
-        <w:spacing w:after="0"/>
-        <w:rPr>
-          <w:rFonts w:ascii="Cambria" w:eastAsia="Cambria" w:hAnsi="Cambria" w:cs="Cambria"/>
-          <w:color w:val="000000" w:themeColor="text1"/>
-        </w:rPr>
-      </w:pPr>
-      <w:r>
-        <w:rPr>
-          <w:rFonts w:ascii="Cambria" w:eastAsia="Cambria" w:hAnsi="Cambria" w:cs="Cambria"/>
-          <w:color w:val="000000" w:themeColor="text1"/>
-        </w:rPr>
-        <w:t>_____________________________________________________________</w:t>
-      </w:r>
-    </w:p>
-    <w:p>
-      <w:pPr>
-        <w:spacing w:after="0"/>
         <w:rPr>
           <w:rFonts w:ascii="Cambria" w:eastAsia="Cambria" w:hAnsi="Cambria" w:cstheme="minorHAnsi"/>
           <w:color w:val="000000" w:themeColor="text1"/>
@@ -3026,7 +2920,6 @@
         <w:tabs>
           <w:tab w:val="left" w:pos="996"/>
         </w:tabs>
-        <w:spacing w:after="0"/>
         <w:rPr>
           <w:color w:val="000000" w:themeColor="text1"/>
         </w:rPr>
@@ -3044,7 +2937,6 @@
         <w:tabs>
           <w:tab w:val="left" w:pos="996"/>
         </w:tabs>
-        <w:spacing w:after="0"/>
         <w:rPr>
           <w:rFonts w:ascii="Cambria" w:eastAsia="Cambria" w:hAnsi="Cambria" w:cstheme="minorHAnsi"/>
           <w:color w:val="000000" w:themeColor="text1"/>
@@ -3063,7 +2955,6 @@
         <w:tabs>
           <w:tab w:val="left" w:pos="996"/>
         </w:tabs>
-        <w:spacing w:after="0"/>
         <w:rPr>
           <w:color w:val="000000" w:themeColor="text1"/>
         </w:rPr>
@@ -3081,7 +2972,6 @@
         <w:tabs>
           <w:tab w:val="left" w:pos="996"/>
         </w:tabs>
-        <w:spacing w:after="0"/>
         <w:rPr>
           <w:rFonts w:ascii="Cambria" w:eastAsia="Cambria" w:hAnsi="Cambria" w:cstheme="minorHAnsi"/>
           <w:color w:val="000000" w:themeColor="text1"/>
@@ -3100,7 +2990,6 @@
         <w:tabs>
           <w:tab w:val="left" w:pos="996"/>
         </w:tabs>
-        <w:spacing w:after="0"/>
         <w:rPr>
           <w:color w:val="000000" w:themeColor="text1"/>
         </w:rPr>
@@ -3118,7 +3007,6 @@
         <w:tabs>
           <w:tab w:val="left" w:pos="996"/>
         </w:tabs>
-        <w:spacing w:after="0"/>
         <w:rPr>
           <w:rFonts w:ascii="Cambria" w:eastAsia="Cambria" w:hAnsi="Cambria" w:cstheme="minorHAnsi"/>
           <w:color w:val="000000" w:themeColor="text1"/>
@@ -3138,15 +3026,13 @@
         <w:pBdr>
           <w:bottom w:val="single" w:sz="12" w:space="1" w:color="auto"/>
         </w:pBdr>
-        <w:spacing w:after="0"/>
-        <w:rPr>
-          <w:color w:val="000000" w:themeColor="text1"/>
-        </w:rPr>
-      </w:pPr>
-    </w:p>
-    <w:p>
-      <w:pPr>
-        <w:spacing w:after="0"/>
+        <w:rPr>
+          <w:color w:val="000000" w:themeColor="text1"/>
+        </w:rPr>
+      </w:pPr>
+    </w:p>
+    <w:p>
+      <w:pPr>
         <w:rPr>
           <w:color w:val="000000" w:themeColor="text1"/>
         </w:rPr>
@@ -3161,7 +3047,6 @@
     <w:bookmarkEnd w:id="3"/>
     <w:p>
       <w:pPr>
-        <w:spacing w:after="0"/>
         <w:jc w:val="both"/>
         <w:rPr>
           <w:color w:val="000000" w:themeColor="text1"/>
@@ -3176,7 +3061,6 @@
     </w:p>
     <w:p>
       <w:pPr>
-        <w:spacing w:after="0"/>
         <w:rPr>
           <w:color w:val="000000" w:themeColor="text1"/>
         </w:rPr>
@@ -3208,7 +3092,6 @@
     </w:p>
     <w:p>
       <w:pPr>
-        <w:spacing w:after="0"/>
         <w:rPr>
           <w:rFonts w:ascii="Cambria" w:hAnsi="Cambria"/>
           <w:color w:val="000000" w:themeColor="text1"/>
@@ -3225,7 +3108,6 @@
     </w:p>
     <w:p>
       <w:pPr>
-        <w:spacing w:after="0"/>
         <w:rPr>
           <w:rFonts w:ascii="Cambria" w:hAnsi="Cambria"/>
           <w:color w:val="000000" w:themeColor="text1"/>
@@ -3257,7 +3139,6 @@
     </w:p>
     <w:p>
       <w:pPr>
-        <w:spacing w:after="0"/>
         <w:rPr>
           <w:color w:val="000000" w:themeColor="text1"/>
         </w:rPr>
@@ -3267,7 +3148,6 @@
       <w:pPr>
         <w:keepNext/>
         <w:keepLines/>
-        <w:spacing w:after="0"/>
         <w:jc w:val="center"/>
         <w:outlineLvl w:val="0"/>
         <w:rPr>
@@ -3291,7 +3171,6 @@
     </w:p>
     <w:p>
       <w:pPr>
-        <w:spacing w:after="0"/>
         <w:outlineLvl w:val="1"/>
         <w:rPr>
           <w:rFonts w:ascii="Cambria" w:eastAsia="Yu Gothic Light" w:hAnsi="Cambria" w:cs="Times New Roman"/>
@@ -3320,7 +3199,6 @@
           <w:ilvl w:val="1"/>
           <w:numId w:val="15"/>
         </w:numPr>
-        <w:spacing w:after="0"/>
         <w:ind w:left="360"/>
         <w:contextualSpacing/>
         <w:rPr>
@@ -3362,7 +3240,6 @@
           <w:ilvl w:val="1"/>
           <w:numId w:val="15"/>
         </w:numPr>
-        <w:spacing w:after="0"/>
         <w:ind w:left="360"/>
         <w:contextualSpacing/>
         <w:rPr>
@@ -3390,7 +3267,6 @@
           <w:ilvl w:val="1"/>
           <w:numId w:val="17"/>
         </w:numPr>
-        <w:spacing w:after="0"/>
         <w:ind w:left="1080"/>
         <w:contextualSpacing/>
         <w:rPr>
@@ -3415,7 +3291,6 @@
           <w:ilvl w:val="1"/>
           <w:numId w:val="17"/>
         </w:numPr>
-        <w:spacing w:after="0"/>
         <w:ind w:left="1080"/>
         <w:contextualSpacing/>
         <w:rPr>
@@ -3440,7 +3315,6 @@
           <w:ilvl w:val="1"/>
           <w:numId w:val="17"/>
         </w:numPr>
-        <w:spacing w:after="0"/>
         <w:ind w:left="1080"/>
         <w:contextualSpacing/>
         <w:rPr>
@@ -3465,7 +3339,6 @@
           <w:ilvl w:val="1"/>
           <w:numId w:val="15"/>
         </w:numPr>
-        <w:spacing w:after="0"/>
         <w:ind w:left="360"/>
         <w:contextualSpacing/>
         <w:rPr>
@@ -3493,7 +3366,6 @@
           <w:ilvl w:val="2"/>
           <w:numId w:val="15"/>
         </w:numPr>
-        <w:spacing w:after="0"/>
         <w:ind w:left="900"/>
         <w:rPr>
           <w:rFonts w:ascii="Cambria" w:eastAsia="Calibri" w:hAnsi="Cambria" w:cs="Arial"/>
@@ -3524,7 +3396,6 @@
           <w:ilvl w:val="2"/>
           <w:numId w:val="15"/>
         </w:numPr>
-        <w:spacing w:after="0"/>
         <w:ind w:left="900"/>
         <w:rPr>
           <w:rFonts w:ascii="Cambria" w:eastAsia="Calibri" w:hAnsi="Cambria" w:cs="Arial"/>
@@ -3564,7 +3435,6 @@
           <w:ilvl w:val="2"/>
           <w:numId w:val="15"/>
         </w:numPr>
-        <w:spacing w:after="0"/>
         <w:ind w:left="900"/>
         <w:rPr>
           <w:rFonts w:ascii="Cambria" w:eastAsia="Calibri" w:hAnsi="Cambria" w:cs="Arial"/>
@@ -3595,7 +3465,6 @@
           <w:ilvl w:val="2"/>
           <w:numId w:val="15"/>
         </w:numPr>
-        <w:spacing w:after="0"/>
         <w:ind w:left="900"/>
         <w:rPr>
           <w:rFonts w:ascii="Cambria" w:eastAsia="Yu Mincho" w:hAnsi="Cambria" w:cs="Arial"/>
@@ -3623,7 +3492,6 @@
     </w:p>
     <w:p>
       <w:pPr>
-        <w:spacing w:after="0"/>
         <w:rPr>
           <w:rFonts w:ascii="Cambria" w:eastAsia="Yu Mincho" w:hAnsi="Cambria" w:cs="Arial"/>
           <w:color w:val="000000" w:themeColor="text1"/>
@@ -3632,7 +3500,6 @@
     </w:p>
     <w:p>
       <w:pPr>
-        <w:spacing w:after="0"/>
         <w:rPr>
           <w:rFonts w:ascii="Cambria" w:eastAsia="Yu Mincho" w:hAnsi="Cambria" w:cs="Arial"/>
           <w:color w:val="000000" w:themeColor="text1"/>
@@ -3645,7 +3512,6 @@
           <w:ilvl w:val="1"/>
           <w:numId w:val="15"/>
         </w:numPr>
-        <w:spacing w:after="0"/>
         <w:ind w:left="360"/>
         <w:contextualSpacing/>
         <w:rPr>
@@ -3673,7 +3539,6 @@
           <w:ilvl w:val="1"/>
           <w:numId w:val="18"/>
         </w:numPr>
-        <w:spacing w:after="0"/>
         <w:ind w:left="1080"/>
         <w:rPr>
           <w:rFonts w:ascii="Cambria" w:eastAsia="Calibri" w:hAnsi="Cambria" w:cs="Arial"/>
@@ -3709,7 +3574,6 @@
           <w:ilvl w:val="1"/>
           <w:numId w:val="18"/>
         </w:numPr>
-        <w:spacing w:after="0"/>
         <w:ind w:left="1080"/>
         <w:rPr>
           <w:rFonts w:ascii="Cambria" w:eastAsia="Calibri" w:hAnsi="Cambria" w:cs="Arial"/>
@@ -3740,7 +3604,6 @@
           <w:ilvl w:val="1"/>
           <w:numId w:val="18"/>
         </w:numPr>
-        <w:spacing w:after="0"/>
         <w:ind w:left="1080"/>
         <w:rPr>
           <w:rFonts w:ascii="Cambria" w:eastAsia="Calibri" w:hAnsi="Cambria" w:cs="Arial"/>
@@ -3771,7 +3634,6 @@
           <w:ilvl w:val="1"/>
           <w:numId w:val="18"/>
         </w:numPr>
-        <w:spacing w:after="0"/>
         <w:ind w:left="1080"/>
         <w:rPr>
           <w:rFonts w:ascii="Cambria" w:eastAsia="Calibri" w:hAnsi="Cambria" w:cs="Arial"/>
@@ -3810,7 +3672,6 @@
           <w:ilvl w:val="1"/>
           <w:numId w:val="18"/>
         </w:numPr>
-        <w:spacing w:after="0"/>
         <w:ind w:left="1080"/>
         <w:rPr>
           <w:rFonts w:ascii="Cambria" w:eastAsia="Calibri" w:hAnsi="Cambria" w:cs="Arial"/>
@@ -3841,7 +3702,6 @@
           <w:ilvl w:val="1"/>
           <w:numId w:val="18"/>
         </w:numPr>
-        <w:spacing w:after="0"/>
         <w:ind w:left="1080"/>
         <w:rPr>
           <w:rFonts w:ascii="Cambria" w:eastAsia="Calibri" w:hAnsi="Cambria" w:cs="Arial"/>
@@ -3872,7 +3732,6 @@
           <w:ilvl w:val="1"/>
           <w:numId w:val="18"/>
         </w:numPr>
-        <w:spacing w:after="0"/>
         <w:ind w:left="1080"/>
         <w:rPr>
           <w:rFonts w:ascii="Cambria" w:eastAsia="Calibri" w:hAnsi="Cambria" w:cs="Arial"/>
@@ -3903,7 +3762,6 @@
           <w:ilvl w:val="1"/>
           <w:numId w:val="18"/>
         </w:numPr>
-        <w:spacing w:after="0"/>
         <w:ind w:left="1080"/>
         <w:rPr>
           <w:rFonts w:ascii="Cambria" w:eastAsia="Calibri" w:hAnsi="Cambria" w:cs="Arial"/>
@@ -3934,7 +3792,6 @@
           <w:ilvl w:val="1"/>
           <w:numId w:val="18"/>
         </w:numPr>
-        <w:spacing w:after="0"/>
         <w:ind w:left="1080"/>
         <w:rPr>
           <w:rFonts w:ascii="Cambria" w:eastAsia="Calibri" w:hAnsi="Cambria" w:cs="Arial"/>
@@ -3966,7 +3823,6 @@
           <w:ilvl w:val="1"/>
           <w:numId w:val="18"/>
         </w:numPr>
-        <w:spacing w:after="0"/>
         <w:ind w:left="1080"/>
         <w:rPr>
           <w:rFonts w:ascii="Cambria" w:eastAsia="Calibri" w:hAnsi="Cambria" w:cs="Arial"/>
@@ -3997,7 +3853,6 @@
           <w:ilvl w:val="1"/>
           <w:numId w:val="18"/>
         </w:numPr>
-        <w:spacing w:after="0"/>
         <w:ind w:left="1080"/>
         <w:rPr>
           <w:rFonts w:ascii="Cambria" w:eastAsia="Calibri" w:hAnsi="Cambria" w:cs="Arial"/>
@@ -4028,7 +3883,6 @@
           <w:ilvl w:val="1"/>
           <w:numId w:val="18"/>
         </w:numPr>
-        <w:spacing w:after="0"/>
         <w:ind w:left="1080"/>
         <w:rPr>
           <w:rFonts w:ascii="Cambria" w:eastAsia="Calibri" w:hAnsi="Cambria" w:cs="Arial"/>
@@ -4059,7 +3913,6 @@
           <w:ilvl w:val="1"/>
           <w:numId w:val="18"/>
         </w:numPr>
-        <w:spacing w:after="0"/>
         <w:ind w:left="1080"/>
         <w:rPr>
           <w:rFonts w:ascii="Cambria" w:eastAsia="Calibri" w:hAnsi="Cambria" w:cs="Arial"/>
@@ -4098,7 +3951,6 @@
           <w:ilvl w:val="1"/>
           <w:numId w:val="18"/>
         </w:numPr>
-        <w:spacing w:after="0"/>
         <w:ind w:left="1080"/>
         <w:rPr>
           <w:rFonts w:ascii="Cambria" w:eastAsia="Calibri" w:hAnsi="Cambria" w:cs="Arial"/>
@@ -4137,7 +3989,6 @@
           <w:ilvl w:val="3"/>
           <w:numId w:val="19"/>
         </w:numPr>
-        <w:spacing w:after="0"/>
         <w:ind w:left="1440"/>
         <w:rPr>
           <w:rFonts w:ascii="Cambria" w:eastAsia="Calibri" w:hAnsi="Cambria" w:cs="Arial"/>
@@ -4158,7 +4009,6 @@
           <w:ilvl w:val="3"/>
           <w:numId w:val="19"/>
         </w:numPr>
-        <w:spacing w:after="0"/>
         <w:ind w:left="1440"/>
         <w:rPr>
           <w:rFonts w:ascii="Cambria" w:eastAsia="Calibri" w:hAnsi="Cambria" w:cs="Arial"/>
@@ -4179,7 +4029,6 @@
           <w:ilvl w:val="3"/>
           <w:numId w:val="19"/>
         </w:numPr>
-        <w:spacing w:after="0"/>
         <w:ind w:left="1440"/>
         <w:rPr>
           <w:rFonts w:ascii="Cambria" w:eastAsia="Calibri" w:hAnsi="Cambria" w:cs="Arial"/>
@@ -4200,7 +4049,6 @@
           <w:ilvl w:val="3"/>
           <w:numId w:val="19"/>
         </w:numPr>
-        <w:spacing w:after="0"/>
         <w:ind w:left="1440"/>
         <w:rPr>
           <w:rFonts w:ascii="Cambria" w:eastAsia="Calibri" w:hAnsi="Cambria" w:cs="Arial"/>
@@ -4221,7 +4069,6 @@
           <w:ilvl w:val="3"/>
           <w:numId w:val="19"/>
         </w:numPr>
-        <w:spacing w:after="0"/>
         <w:ind w:left="1440"/>
         <w:rPr>
           <w:rFonts w:ascii="Cambria" w:eastAsia="Calibri" w:hAnsi="Cambria" w:cs="Arial"/>
@@ -4242,7 +4089,6 @@
           <w:ilvl w:val="0"/>
           <w:numId w:val="40"/>
         </w:numPr>
-        <w:spacing w:after="0"/>
         <w:contextualSpacing/>
         <w:rPr>
           <w:rFonts w:ascii="Cambria" w:eastAsia="Calibri" w:hAnsi="Cambria" w:cs="Arial"/>
@@ -4267,7 +4113,6 @@
     </w:p>
     <w:p>
       <w:pPr>
-        <w:spacing w:after="0"/>
         <w:ind w:left="1080"/>
         <w:rPr>
           <w:rFonts w:ascii="Cambria" w:eastAsia="Calibri" w:hAnsi="Cambria" w:cs="Arial"/>
@@ -4280,7 +4125,6 @@
     </w:p>
     <w:p>
       <w:pPr>
-        <w:spacing w:after="0"/>
         <w:outlineLvl w:val="1"/>
         <w:rPr>
           <w:rFonts w:ascii="Cambria" w:eastAsia="Calibri" w:hAnsi="Cambria" w:cs="Times New Roman"/>
@@ -4309,7 +4153,6 @@
           <w:ilvl w:val="3"/>
           <w:numId w:val="16"/>
         </w:numPr>
-        <w:spacing w:after="0"/>
         <w:ind w:left="360"/>
         <w:contextualSpacing/>
         <w:rPr>
@@ -4339,7 +4182,6 @@
           <w:ilvl w:val="4"/>
           <w:numId w:val="16"/>
         </w:numPr>
-        <w:spacing w:after="0"/>
         <w:ind w:left="720"/>
         <w:contextualSpacing/>
         <w:rPr>
@@ -4379,7 +4221,6 @@
           <w:ilvl w:val="4"/>
           <w:numId w:val="16"/>
         </w:numPr>
-        <w:spacing w:after="0"/>
         <w:ind w:left="720"/>
         <w:contextualSpacing/>
         <w:rPr>
@@ -4420,7 +4261,6 @@
           <w:ilvl w:val="4"/>
           <w:numId w:val="16"/>
         </w:numPr>
-        <w:spacing w:after="0"/>
         <w:ind w:left="720"/>
         <w:contextualSpacing/>
         <w:rPr>
@@ -4461,7 +4301,6 @@
           <w:ilvl w:val="4"/>
           <w:numId w:val="16"/>
         </w:numPr>
-        <w:spacing w:after="0"/>
         <w:ind w:left="720"/>
         <w:contextualSpacing/>
         <w:rPr>
@@ -4511,7 +4350,6 @@
           <w:ilvl w:val="4"/>
           <w:numId w:val="16"/>
         </w:numPr>
-        <w:spacing w:after="0"/>
         <w:ind w:left="720"/>
         <w:contextualSpacing/>
         <w:rPr>
@@ -4552,7 +4390,6 @@
           <w:ilvl w:val="4"/>
           <w:numId w:val="16"/>
         </w:numPr>
-        <w:spacing w:after="0"/>
         <w:ind w:left="720"/>
         <w:contextualSpacing/>
         <w:rPr>
@@ -4593,7 +4430,6 @@
           <w:ilvl w:val="4"/>
           <w:numId w:val="16"/>
         </w:numPr>
-        <w:spacing w:after="0"/>
         <w:ind w:left="720"/>
         <w:contextualSpacing/>
         <w:rPr>
@@ -4634,7 +4470,6 @@
           <w:ilvl w:val="4"/>
           <w:numId w:val="16"/>
         </w:numPr>
-        <w:spacing w:after="0"/>
         <w:ind w:left="720"/>
         <w:contextualSpacing/>
         <w:rPr>
@@ -4666,7 +4501,6 @@
           <w:ilvl w:val="4"/>
           <w:numId w:val="16"/>
         </w:numPr>
-        <w:spacing w:after="0"/>
         <w:ind w:left="720"/>
         <w:contextualSpacing/>
         <w:rPr>
@@ -4704,7 +4538,6 @@
           <w:ilvl w:val="3"/>
           <w:numId w:val="16"/>
         </w:numPr>
-        <w:spacing w:after="0"/>
         <w:ind w:left="360"/>
         <w:contextualSpacing/>
         <w:rPr>
@@ -4734,7 +4567,6 @@
           <w:ilvl w:val="4"/>
           <w:numId w:val="16"/>
         </w:numPr>
-        <w:spacing w:after="0"/>
         <w:ind w:left="720"/>
         <w:contextualSpacing/>
         <w:rPr>
@@ -4792,7 +4624,6 @@
           <w:ilvl w:val="4"/>
           <w:numId w:val="16"/>
         </w:numPr>
-        <w:spacing w:after="0"/>
         <w:ind w:left="720"/>
         <w:contextualSpacing/>
         <w:rPr>
@@ -4833,7 +4664,6 @@
           <w:ilvl w:val="4"/>
           <w:numId w:val="16"/>
         </w:numPr>
-        <w:spacing w:after="0"/>
         <w:ind w:left="720"/>
         <w:contextualSpacing/>
         <w:rPr>
@@ -4865,7 +4695,6 @@
           <w:ilvl w:val="4"/>
           <w:numId w:val="16"/>
         </w:numPr>
-        <w:spacing w:after="0"/>
         <w:ind w:left="720"/>
         <w:contextualSpacing/>
         <w:rPr>
@@ -4909,7 +4738,6 @@
         <w:tabs>
           <w:tab w:val="left" w:pos="630"/>
         </w:tabs>
-        <w:spacing w:after="0"/>
         <w:ind w:left="540" w:hanging="540"/>
         <w:contextualSpacing/>
         <w:rPr>
@@ -4939,7 +4767,6 @@
           <w:ilvl w:val="2"/>
           <w:numId w:val="20"/>
         </w:numPr>
-        <w:spacing w:after="0"/>
         <w:ind w:left="810" w:hanging="360"/>
         <w:contextualSpacing/>
         <w:rPr>
@@ -4995,7 +4822,6 @@
           <w:ilvl w:val="2"/>
           <w:numId w:val="20"/>
         </w:numPr>
-        <w:spacing w:after="0"/>
         <w:ind w:left="810" w:hanging="360"/>
         <w:contextualSpacing/>
         <w:rPr>
@@ -5034,7 +4860,6 @@
           <w:ilvl w:val="2"/>
           <w:numId w:val="20"/>
         </w:numPr>
-        <w:spacing w:after="0"/>
         <w:ind w:left="810" w:hanging="360"/>
         <w:contextualSpacing/>
         <w:rPr>
@@ -5077,7 +4902,6 @@
     </w:p>
     <w:p>
       <w:pPr>
-        <w:spacing w:after="0"/>
         <w:ind w:left="810"/>
         <w:contextualSpacing/>
         <w:rPr>
@@ -5088,7 +4912,6 @@
     </w:p>
     <w:p>
       <w:pPr>
-        <w:spacing w:after="0"/>
         <w:outlineLvl w:val="1"/>
         <w:rPr>
           <w:rFonts w:ascii="Cambria" w:eastAsia="Calibri" w:hAnsi="Cambria" w:cs="Times New Roman"/>
@@ -5117,7 +4940,6 @@
           <w:ilvl w:val="0"/>
           <w:numId w:val="21"/>
         </w:numPr>
-        <w:spacing w:after="0"/>
         <w:contextualSpacing/>
         <w:rPr>
           <w:rFonts w:ascii="Cambria" w:eastAsia="Calibri" w:hAnsi="Cambria" w:cs="Times New Roman"/>
@@ -5167,7 +4989,6 @@
           <w:ilvl w:val="0"/>
           <w:numId w:val="21"/>
         </w:numPr>
-        <w:spacing w:after="0"/>
         <w:contextualSpacing/>
         <w:rPr>
           <w:rFonts w:ascii="Cambria" w:eastAsia="Calibri" w:hAnsi="Cambria" w:cs="Times New Roman"/>
@@ -5204,7 +5025,6 @@
           <w:ilvl w:val="0"/>
           <w:numId w:val="21"/>
         </w:numPr>
-        <w:spacing w:after="0"/>
         <w:contextualSpacing/>
         <w:rPr>
           <w:rFonts w:ascii="Cambria" w:eastAsia="Calibri" w:hAnsi="Cambria" w:cs="Times New Roman"/>
@@ -5257,7 +5077,6 @@
           <w:ilvl w:val="0"/>
           <w:numId w:val="21"/>
         </w:numPr>
-        <w:spacing w:after="0"/>
         <w:contextualSpacing/>
         <w:rPr>
           <w:rFonts w:ascii="Cambria" w:eastAsia="Calibri" w:hAnsi="Cambria" w:cs="Times New Roman"/>
@@ -5303,7 +5122,6 @@
           <w:ilvl w:val="0"/>
           <w:numId w:val="21"/>
         </w:numPr>
-        <w:spacing w:after="0"/>
         <w:contextualSpacing/>
         <w:rPr>
           <w:rFonts w:ascii="Cambria" w:eastAsia="Calibri" w:hAnsi="Cambria" w:cs="Times New Roman"/>
@@ -5345,7 +5163,6 @@
     </w:p>
     <w:p>
       <w:pPr>
-        <w:spacing w:after="0"/>
         <w:rPr>
           <w:rFonts w:ascii="Cambria" w:eastAsia="Calibri" w:hAnsi="Cambria" w:cs="Times New Roman"/>
           <w:b/>
@@ -5356,7 +5173,6 @@
     </w:p>
     <w:p>
       <w:pPr>
-        <w:spacing w:after="0"/>
         <w:outlineLvl w:val="1"/>
         <w:rPr>
           <w:rFonts w:ascii="Cambria" w:eastAsia="Calibri" w:hAnsi="Cambria" w:cs="Arial"/>
@@ -5385,7 +5201,6 @@
           <w:ilvl w:val="0"/>
           <w:numId w:val="14"/>
         </w:numPr>
-        <w:spacing w:after="0"/>
         <w:ind w:left="360"/>
         <w:contextualSpacing/>
         <w:rPr>
@@ -5416,7 +5231,6 @@
           <w:ilvl w:val="0"/>
           <w:numId w:val="14"/>
         </w:numPr>
-        <w:spacing w:after="0"/>
         <w:ind w:left="360"/>
         <w:contextualSpacing/>
         <w:rPr>
@@ -5447,7 +5261,6 @@
           <w:ilvl w:val="0"/>
           <w:numId w:val="14"/>
         </w:numPr>
-        <w:spacing w:after="0"/>
         <w:ind w:left="360"/>
         <w:contextualSpacing/>
         <w:rPr>
@@ -5478,7 +5291,6 @@
           <w:ilvl w:val="0"/>
           <w:numId w:val="14"/>
         </w:numPr>
-        <w:spacing w:after="0"/>
         <w:ind w:left="360"/>
         <w:contextualSpacing/>
         <w:rPr>
@@ -5509,7 +5321,6 @@
           <w:ilvl w:val="0"/>
           <w:numId w:val="14"/>
         </w:numPr>
-        <w:spacing w:after="0"/>
         <w:ind w:left="360"/>
         <w:contextualSpacing/>
         <w:rPr>
@@ -5540,7 +5351,6 @@
           <w:ilvl w:val="0"/>
           <w:numId w:val="14"/>
         </w:numPr>
-        <w:spacing w:after="0"/>
         <w:ind w:left="360"/>
         <w:contextualSpacing/>
         <w:rPr>
@@ -5587,7 +5397,6 @@
           <w:ilvl w:val="0"/>
           <w:numId w:val="14"/>
         </w:numPr>
-        <w:spacing w:after="0"/>
         <w:ind w:left="360"/>
         <w:contextualSpacing/>
         <w:rPr>
@@ -5614,7 +5423,6 @@
     </w:p>
     <w:p>
       <w:pPr>
-        <w:spacing w:after="0"/>
         <w:contextualSpacing/>
         <w:rPr>
           <w:rFonts w:ascii="Cambria" w:eastAsia="Calibri" w:hAnsi="Cambria" w:cs="Arial"/>
@@ -5624,7 +5432,6 @@
     </w:p>
     <w:p>
       <w:pPr>
-        <w:spacing w:after="0"/>
         <w:contextualSpacing/>
         <w:outlineLvl w:val="1"/>
         <w:rPr>
@@ -5654,7 +5461,6 @@
           <w:ilvl w:val="1"/>
           <w:numId w:val="25"/>
         </w:numPr>
-        <w:spacing w:after="0"/>
         <w:ind w:left="360"/>
         <w:contextualSpacing/>
         <w:rPr>
@@ -5691,7 +5497,6 @@
           <w:ilvl w:val="1"/>
           <w:numId w:val="25"/>
         </w:numPr>
-        <w:spacing w:after="0"/>
         <w:ind w:left="360"/>
         <w:contextualSpacing/>
         <w:rPr>
@@ -5735,7 +5540,6 @@
           <w:ilvl w:val="1"/>
           <w:numId w:val="25"/>
         </w:numPr>
-        <w:spacing w:after="0"/>
         <w:ind w:left="360"/>
         <w:contextualSpacing/>
         <w:rPr>
@@ -5765,7 +5569,6 @@
           <w:ilvl w:val="1"/>
           <w:numId w:val="25"/>
         </w:numPr>
-        <w:spacing w:after="0"/>
         <w:ind w:left="360"/>
         <w:contextualSpacing/>
         <w:rPr>
@@ -5817,7 +5620,6 @@
           <w:ilvl w:val="1"/>
           <w:numId w:val="25"/>
         </w:numPr>
-        <w:spacing w:after="0"/>
         <w:ind w:left="360"/>
         <w:contextualSpacing/>
         <w:rPr>
@@ -5861,7 +5663,6 @@
           <w:ilvl w:val="1"/>
           <w:numId w:val="25"/>
         </w:numPr>
-        <w:spacing w:after="0"/>
         <w:ind w:left="360"/>
         <w:contextualSpacing/>
         <w:rPr>
@@ -5891,7 +5692,6 @@
           <w:ilvl w:val="1"/>
           <w:numId w:val="25"/>
         </w:numPr>
-        <w:spacing w:after="0"/>
         <w:ind w:left="360"/>
         <w:contextualSpacing/>
         <w:rPr>
@@ -5935,7 +5735,6 @@
           <w:ilvl w:val="1"/>
           <w:numId w:val="25"/>
         </w:numPr>
-        <w:spacing w:after="0"/>
         <w:ind w:left="360"/>
         <w:contextualSpacing/>
         <w:rPr>
@@ -5967,7 +5766,6 @@
           <w:ilvl w:val="2"/>
           <w:numId w:val="22"/>
         </w:numPr>
-        <w:spacing w:after="0"/>
         <w:ind w:left="1170" w:hanging="450"/>
         <w:contextualSpacing/>
         <w:rPr>
@@ -6045,7 +5843,6 @@
           <w:ilvl w:val="2"/>
           <w:numId w:val="22"/>
         </w:numPr>
-        <w:spacing w:after="0"/>
         <w:ind w:left="1170" w:hanging="450"/>
         <w:contextualSpacing/>
         <w:rPr>
@@ -6104,7 +5901,6 @@
           <w:ilvl w:val="2"/>
           <w:numId w:val="22"/>
         </w:numPr>
-        <w:spacing w:after="0"/>
         <w:ind w:left="1170" w:hanging="450"/>
         <w:contextualSpacing/>
         <w:rPr>
@@ -6155,7 +5951,6 @@
           <w:ilvl w:val="2"/>
           <w:numId w:val="22"/>
         </w:numPr>
-        <w:spacing w:after="0"/>
         <w:ind w:left="1170" w:hanging="450"/>
         <w:contextualSpacing/>
         <w:rPr>
@@ -6206,7 +6001,6 @@
           <w:ilvl w:val="2"/>
           <w:numId w:val="22"/>
         </w:numPr>
-        <w:spacing w:after="0"/>
         <w:ind w:left="1170" w:hanging="450"/>
         <w:contextualSpacing/>
         <w:rPr>
@@ -6257,7 +6051,6 @@
           <w:ilvl w:val="1"/>
           <w:numId w:val="25"/>
         </w:numPr>
-        <w:spacing w:after="0"/>
         <w:ind w:left="360"/>
         <w:contextualSpacing/>
         <w:rPr>
@@ -6281,7 +6074,6 @@
           <w:ilvl w:val="0"/>
           <w:numId w:val="26"/>
         </w:numPr>
-        <w:spacing w:after="0"/>
         <w:contextualSpacing/>
         <w:rPr>
           <w:rFonts w:ascii="Cambria" w:eastAsia="Calibri" w:hAnsi="Cambria" w:cs="Arial"/>
@@ -6325,7 +6117,6 @@
           <w:ilvl w:val="0"/>
           <w:numId w:val="26"/>
         </w:numPr>
-        <w:spacing w:after="0"/>
         <w:contextualSpacing/>
         <w:rPr>
           <w:rFonts w:ascii="Cambria" w:eastAsia="Calibri" w:hAnsi="Cambria" w:cs="Arial"/>
@@ -6362,7 +6153,6 @@
           <w:ilvl w:val="0"/>
           <w:numId w:val="26"/>
         </w:numPr>
-        <w:spacing w:after="0"/>
         <w:contextualSpacing/>
         <w:rPr>
           <w:rFonts w:ascii="Cambria" w:eastAsia="Calibri" w:hAnsi="Cambria" w:cs="Arial"/>
@@ -6413,7 +6203,6 @@
           <w:ilvl w:val="0"/>
           <w:numId w:val="26"/>
         </w:numPr>
-        <w:spacing w:after="0"/>
         <w:contextualSpacing/>
         <w:rPr>
           <w:rFonts w:ascii="Cambria" w:eastAsia="Calibri" w:hAnsi="Cambria" w:cs="Arial"/>
@@ -6450,7 +6239,6 @@
           <w:ilvl w:val="0"/>
           <w:numId w:val="26"/>
         </w:numPr>
-        <w:spacing w:after="0"/>
         <w:contextualSpacing/>
         <w:rPr>
           <w:rFonts w:ascii="Cambria" w:eastAsia="Calibri" w:hAnsi="Cambria" w:cs="Arial"/>
@@ -6487,7 +6275,6 @@
           <w:ilvl w:val="0"/>
           <w:numId w:val="26"/>
         </w:numPr>
-        <w:spacing w:after="0"/>
         <w:contextualSpacing/>
         <w:rPr>
           <w:rFonts w:ascii="Cambria" w:eastAsia="Calibri" w:hAnsi="Cambria" w:cs="Arial"/>
@@ -6538,7 +6325,6 @@
           <w:ilvl w:val="0"/>
           <w:numId w:val="26"/>
         </w:numPr>
-        <w:spacing w:after="0"/>
         <w:contextualSpacing/>
         <w:rPr>
           <w:rFonts w:ascii="Cambria" w:eastAsia="Calibri" w:hAnsi="Cambria" w:cs="Arial"/>
@@ -6576,7 +6362,6 @@
           <w:ilvl w:val="1"/>
           <w:numId w:val="25"/>
         </w:numPr>
-        <w:spacing w:after="0"/>
         <w:ind w:left="360"/>
         <w:contextualSpacing/>
         <w:rPr>
@@ -6613,7 +6398,6 @@
           <w:ilvl w:val="2"/>
           <w:numId w:val="24"/>
         </w:numPr>
-        <w:spacing w:after="0"/>
         <w:ind w:left="720" w:hanging="360"/>
         <w:contextualSpacing/>
         <w:rPr>
@@ -6643,7 +6427,6 @@
           <w:ilvl w:val="2"/>
           <w:numId w:val="24"/>
         </w:numPr>
-        <w:spacing w:after="0"/>
         <w:ind w:left="720" w:hanging="360"/>
         <w:contextualSpacing/>
         <w:rPr>
@@ -6682,7 +6465,6 @@
           <w:ilvl w:val="2"/>
           <w:numId w:val="24"/>
         </w:numPr>
-        <w:spacing w:after="0"/>
         <w:ind w:left="720" w:hanging="360"/>
         <w:contextualSpacing/>
         <w:rPr>
@@ -6715,7 +6497,6 @@
     </w:p>
     <w:p>
       <w:pPr>
-        <w:spacing w:after="0"/>
         <w:contextualSpacing/>
         <w:rPr>
           <w:rFonts w:ascii="Cambria" w:eastAsia="Calibri" w:hAnsi="Cambria" w:cs="Times New Roman"/>
@@ -6725,7 +6506,6 @@
     </w:p>
     <w:p>
       <w:pPr>
-        <w:spacing w:after="0"/>
         <w:outlineLvl w:val="1"/>
         <w:rPr>
           <w:rFonts w:ascii="Cambria" w:eastAsia="Calibri" w:hAnsi="Cambria" w:cs="Arial"/>
@@ -6750,7 +6530,6 @@
           <w:ilvl w:val="0"/>
           <w:numId w:val="29"/>
         </w:numPr>
-        <w:spacing w:after="0"/>
         <w:ind w:left="360"/>
         <w:rPr>
           <w:rFonts w:ascii="Cambria" w:eastAsia="Calibri" w:hAnsi="Cambria" w:cs="Arial"/>
@@ -6779,7 +6558,6 @@
           <w:ilvl w:val="0"/>
           <w:numId w:val="29"/>
         </w:numPr>
-        <w:spacing w:after="0"/>
         <w:ind w:left="360"/>
         <w:contextualSpacing/>
         <w:rPr>
@@ -6809,7 +6587,6 @@
           <w:ilvl w:val="0"/>
           <w:numId w:val="29"/>
         </w:numPr>
-        <w:spacing w:after="0"/>
         <w:ind w:left="360"/>
         <w:rPr>
           <w:rFonts w:ascii="Cambria" w:eastAsia="Calibri" w:hAnsi="Cambria" w:cs="Arial"/>
@@ -6838,7 +6615,6 @@
           <w:ilvl w:val="0"/>
           <w:numId w:val="29"/>
         </w:numPr>
-        <w:spacing w:after="0"/>
         <w:ind w:left="360"/>
         <w:rPr>
           <w:rFonts w:ascii="Cambria" w:eastAsia="Calibri" w:hAnsi="Cambria" w:cs="Arial"/>
@@ -6868,7 +6644,6 @@
           <w:ilvl w:val="0"/>
           <w:numId w:val="29"/>
         </w:numPr>
-        <w:spacing w:after="0"/>
         <w:ind w:left="360"/>
         <w:rPr>
           <w:rFonts w:ascii="Cambria" w:eastAsia="Calibri" w:hAnsi="Cambria" w:cs="Arial"/>
@@ -6897,7 +6672,6 @@
           <w:ilvl w:val="0"/>
           <w:numId w:val="29"/>
         </w:numPr>
-        <w:spacing w:after="0"/>
         <w:ind w:left="360"/>
         <w:rPr>
           <w:rFonts w:ascii="Cambria" w:eastAsia="Calibri" w:hAnsi="Cambria" w:cs="Arial"/>
@@ -6922,7 +6696,6 @@
     </w:p>
     <w:p>
       <w:pPr>
-        <w:spacing w:after="0"/>
         <w:ind w:left="900"/>
         <w:rPr>
           <w:rFonts w:ascii="Cambria" w:eastAsia="Calibri" w:hAnsi="Cambria" w:cs="Arial"/>
@@ -6932,7 +6705,6 @@
     </w:p>
     <w:p>
       <w:pPr>
-        <w:spacing w:after="0"/>
         <w:outlineLvl w:val="1"/>
         <w:rPr>
           <w:rFonts w:ascii="Cambria" w:eastAsia="Yu Gothic Light" w:hAnsi="Cambria" w:cs="Times New Roman"/>
@@ -6957,7 +6729,6 @@
     </w:p>
     <w:p>
       <w:pPr>
-        <w:spacing w:after="0"/>
         <w:rPr>
           <w:rFonts w:ascii="Cambria" w:eastAsia="Calibri" w:hAnsi="Cambria" w:cs="Arial"/>
           <w:color w:val="000000" w:themeColor="text1"/>
@@ -6977,7 +6748,6 @@
           <w:ilvl w:val="6"/>
           <w:numId w:val="27"/>
         </w:numPr>
-        <w:spacing w:after="0"/>
         <w:ind w:left="360"/>
         <w:contextualSpacing/>
         <w:rPr>
@@ -7050,7 +6820,6 @@
           <w:ilvl w:val="6"/>
           <w:numId w:val="27"/>
         </w:numPr>
-        <w:spacing w:after="0"/>
         <w:ind w:left="360"/>
         <w:contextualSpacing/>
         <w:rPr>
@@ -7080,7 +6849,6 @@
           <w:ilvl w:val="2"/>
           <w:numId w:val="28"/>
         </w:numPr>
-        <w:spacing w:after="0"/>
         <w:ind w:left="720" w:hanging="360"/>
         <w:contextualSpacing/>
         <w:rPr>
@@ -7119,7 +6887,6 @@
           <w:ilvl w:val="2"/>
           <w:numId w:val="28"/>
         </w:numPr>
-        <w:spacing w:after="0"/>
         <w:ind w:left="720" w:hanging="360"/>
         <w:contextualSpacing/>
         <w:rPr>
@@ -7149,7 +6916,6 @@
           <w:ilvl w:val="2"/>
           <w:numId w:val="28"/>
         </w:numPr>
-        <w:spacing w:after="0"/>
         <w:ind w:left="720" w:hanging="360"/>
         <w:contextualSpacing/>
         <w:rPr>
@@ -7188,7 +6954,6 @@
           <w:ilvl w:val="2"/>
           <w:numId w:val="28"/>
         </w:numPr>
-        <w:spacing w:after="0"/>
         <w:ind w:left="720" w:hanging="360"/>
         <w:contextualSpacing/>
         <w:rPr>
@@ -7226,7 +6991,6 @@
           <w:ilvl w:val="2"/>
           <w:numId w:val="28"/>
         </w:numPr>
-        <w:spacing w:after="0"/>
         <w:ind w:left="720" w:hanging="360"/>
         <w:contextualSpacing/>
         <w:rPr>
@@ -7259,7 +7023,6 @@
     </w:p>
     <w:p>
       <w:pPr>
-        <w:spacing w:after="0"/>
         <w:contextualSpacing/>
         <w:rPr>
           <w:rFonts w:ascii="Cambria" w:eastAsia="Calibri" w:hAnsi="Cambria" w:cs="Arial"/>
@@ -7269,7 +7032,6 @@
     </w:p>
     <w:p>
       <w:pPr>
-        <w:spacing w:after="0"/>
         <w:outlineLvl w:val="1"/>
         <w:rPr>
           <w:rFonts w:ascii="Cambria" w:eastAsia="Calibri" w:hAnsi="Cambria" w:cs="Times New Roman"/>
@@ -7290,7 +7052,6 @@
     </w:p>
     <w:p>
       <w:pPr>
-        <w:spacing w:after="0"/>
         <w:rPr>
           <w:rFonts w:ascii="Cambria" w:eastAsia="Cambria" w:hAnsi="Cambria" w:cs="Cambria"/>
           <w:color w:val="000000" w:themeColor="text1"/>
@@ -7312,7 +7073,6 @@
           <w:ilvl w:val="0"/>
           <w:numId w:val="3"/>
         </w:numPr>
-        <w:spacing w:after="0"/>
         <w:ind w:left="360"/>
         <w:contextualSpacing/>
         <w:rPr>
@@ -7344,7 +7104,6 @@
           <w:ilvl w:val="1"/>
           <w:numId w:val="3"/>
         </w:numPr>
-        <w:spacing w:after="0"/>
         <w:ind w:left="900"/>
         <w:contextualSpacing/>
         <w:rPr>
@@ -7402,7 +7161,6 @@
           <w:ilvl w:val="1"/>
           <w:numId w:val="3"/>
         </w:numPr>
-        <w:spacing w:after="0"/>
         <w:ind w:left="900"/>
         <w:contextualSpacing/>
         <w:rPr>
@@ -7451,7 +7209,6 @@
           <w:ilvl w:val="1"/>
           <w:numId w:val="3"/>
         </w:numPr>
-        <w:spacing w:after="0"/>
         <w:ind w:left="900"/>
         <w:contextualSpacing/>
         <w:rPr>
@@ -7502,7 +7259,6 @@
           <w:ilvl w:val="1"/>
           <w:numId w:val="3"/>
         </w:numPr>
-        <w:spacing w:after="0"/>
         <w:ind w:left="900"/>
         <w:contextualSpacing/>
         <w:rPr>
@@ -7553,7 +7309,6 @@
           <w:ilvl w:val="1"/>
           <w:numId w:val="3"/>
         </w:numPr>
-        <w:spacing w:after="0"/>
         <w:ind w:left="900"/>
         <w:contextualSpacing/>
         <w:rPr>
@@ -7585,7 +7340,6 @@
           <w:ilvl w:val="1"/>
           <w:numId w:val="3"/>
         </w:numPr>
-        <w:spacing w:after="0"/>
         <w:ind w:left="900"/>
         <w:contextualSpacing/>
         <w:rPr>
@@ -7625,7 +7379,6 @@
           <w:ilvl w:val="1"/>
           <w:numId w:val="3"/>
         </w:numPr>
-        <w:spacing w:after="0"/>
         <w:ind w:left="900"/>
         <w:contextualSpacing/>
         <w:rPr>
@@ -7665,7 +7418,6 @@
           <w:ilvl w:val="0"/>
           <w:numId w:val="3"/>
         </w:numPr>
-        <w:spacing w:after="0"/>
         <w:ind w:left="360"/>
         <w:contextualSpacing/>
         <w:rPr>
@@ -7688,7 +7440,6 @@
           <w:ilvl w:val="0"/>
           <w:numId w:val="38"/>
         </w:numPr>
-        <w:spacing w:after="0"/>
         <w:contextualSpacing/>
         <w:rPr>
           <w:rFonts w:ascii="Cambria" w:eastAsia="Calibri" w:hAnsi="Cambria" w:cs="Times New Roman"/>
@@ -7711,7 +7462,6 @@
           <w:ilvl w:val="0"/>
           <w:numId w:val="38"/>
         </w:numPr>
-        <w:spacing w:after="0"/>
         <w:contextualSpacing/>
         <w:rPr>
           <w:rFonts w:ascii="Cambria" w:eastAsia="Calibri" w:hAnsi="Cambria" w:cs="Times New Roman"/>
@@ -7742,7 +7492,6 @@
           <w:ilvl w:val="0"/>
           <w:numId w:val="38"/>
         </w:numPr>
-        <w:spacing w:after="0"/>
         <w:contextualSpacing/>
         <w:rPr>
           <w:rFonts w:ascii="Cambria" w:eastAsia="Calibri" w:hAnsi="Cambria" w:cs="Times New Roman"/>
@@ -7765,7 +7514,6 @@
           <w:ilvl w:val="0"/>
           <w:numId w:val="38"/>
         </w:numPr>
-        <w:spacing w:after="0"/>
         <w:contextualSpacing/>
         <w:rPr>
           <w:rFonts w:ascii="Cambria" w:eastAsia="Calibri" w:hAnsi="Cambria" w:cs="Times New Roman"/>
@@ -7788,7 +7536,6 @@
           <w:ilvl w:val="0"/>
           <w:numId w:val="38"/>
         </w:numPr>
-        <w:spacing w:after="0"/>
         <w:contextualSpacing/>
         <w:rPr>
           <w:rFonts w:ascii="Cambria" w:eastAsia="Calibri" w:hAnsi="Cambria" w:cs="Times New Roman"/>
@@ -7811,7 +7558,6 @@
           <w:ilvl w:val="0"/>
           <w:numId w:val="38"/>
         </w:numPr>
-        <w:spacing w:after="0"/>
         <w:contextualSpacing/>
         <w:rPr>
           <w:rFonts w:ascii="Cambria" w:eastAsia="Calibri" w:hAnsi="Cambria" w:cs="Times New Roman"/>
@@ -7834,7 +7580,6 @@
           <w:ilvl w:val="0"/>
           <w:numId w:val="38"/>
         </w:numPr>
-        <w:spacing w:after="0"/>
         <w:contextualSpacing/>
         <w:rPr>
           <w:rFonts w:ascii="Cambria" w:eastAsia="Calibri" w:hAnsi="Cambria" w:cs="Times New Roman"/>
@@ -7857,7 +7602,6 @@
           <w:ilvl w:val="0"/>
           <w:numId w:val="3"/>
         </w:numPr>
-        <w:spacing w:after="0"/>
         <w:ind w:left="360"/>
         <w:contextualSpacing/>
         <w:rPr>
@@ -7889,7 +7633,6 @@
           <w:ilvl w:val="0"/>
           <w:numId w:val="3"/>
         </w:numPr>
-        <w:spacing w:after="0"/>
         <w:ind w:left="360"/>
         <w:rPr>
           <w:rFonts w:ascii="Cambria" w:eastAsia="Calibri" w:hAnsi="Cambria" w:cs="Times New Roman"/>
@@ -7928,7 +7671,6 @@
           <w:ilvl w:val="0"/>
           <w:numId w:val="3"/>
         </w:numPr>
-        <w:spacing w:after="0"/>
         <w:ind w:left="360"/>
         <w:rPr>
           <w:rFonts w:ascii="Cambria" w:eastAsia="Calibri" w:hAnsi="Cambria" w:cs="Times New Roman"/>
@@ -7967,7 +7709,6 @@
           <w:ilvl w:val="0"/>
           <w:numId w:val="3"/>
         </w:numPr>
-        <w:spacing w:after="0"/>
         <w:ind w:left="360"/>
         <w:rPr>
           <w:rFonts w:ascii="Cambria" w:eastAsia="Calibri" w:hAnsi="Cambria" w:cs="Times New Roman"/>
@@ -8006,7 +7747,6 @@
           <w:ilvl w:val="0"/>
           <w:numId w:val="3"/>
         </w:numPr>
-        <w:spacing w:after="0"/>
         <w:ind w:left="360"/>
         <w:rPr>
           <w:rFonts w:ascii="Cambria" w:eastAsia="Calibri" w:hAnsi="Cambria" w:cs="Times New Roman"/>
@@ -8038,7 +7778,6 @@
           <w:ilvl w:val="0"/>
           <w:numId w:val="3"/>
         </w:numPr>
-        <w:spacing w:after="0"/>
         <w:ind w:left="360"/>
         <w:rPr>
           <w:rFonts w:ascii="Cambria" w:eastAsia="Calibri" w:hAnsi="Cambria" w:cs="Times New Roman"/>
@@ -8070,7 +7809,6 @@
           <w:ilvl w:val="0"/>
           <w:numId w:val="39"/>
         </w:numPr>
-        <w:spacing w:after="0"/>
         <w:contextualSpacing/>
         <w:rPr>
           <w:rFonts w:ascii="Cambria" w:eastAsia="Calibri" w:hAnsi="Cambria" w:cs="Times New Roman"/>
@@ -8102,7 +7840,6 @@
           <w:ilvl w:val="0"/>
           <w:numId w:val="39"/>
         </w:numPr>
-        <w:spacing w:after="0"/>
         <w:contextualSpacing/>
         <w:rPr>
           <w:rFonts w:ascii="Cambria" w:eastAsia="Calibri" w:hAnsi="Cambria" w:cs="Times New Roman"/>
@@ -8134,7 +7871,6 @@
           <w:ilvl w:val="0"/>
           <w:numId w:val="39"/>
         </w:numPr>
-        <w:spacing w:after="0"/>
         <w:contextualSpacing/>
         <w:rPr>
           <w:rFonts w:ascii="Cambria" w:eastAsia="Calibri" w:hAnsi="Cambria" w:cs="Times New Roman"/>
@@ -8166,7 +7902,6 @@
           <w:ilvl w:val="0"/>
           <w:numId w:val="39"/>
         </w:numPr>
-        <w:spacing w:after="0"/>
         <w:contextualSpacing/>
         <w:rPr>
           <w:rFonts w:ascii="Cambria" w:eastAsia="Calibri" w:hAnsi="Cambria" w:cs="Times New Roman"/>
@@ -8194,7 +7929,6 @@
     </w:p>
     <w:p>
       <w:pPr>
-        <w:spacing w:after="0"/>
         <w:ind w:left="720"/>
         <w:contextualSpacing/>
         <w:rPr>
@@ -8210,7 +7944,6 @@
         <w:tabs>
           <w:tab w:val="left" w:pos="4410"/>
         </w:tabs>
-        <w:spacing w:after="0"/>
         <w:outlineLvl w:val="1"/>
         <w:rPr>
           <w:rFonts w:ascii="Cambria" w:eastAsia="Times New Roman" w:hAnsi="Cambria" w:cs="Arial"/>
@@ -8234,7 +7967,6 @@
         <w:tabs>
           <w:tab w:val="left" w:pos="4410"/>
         </w:tabs>
-        <w:spacing w:after="0"/>
         <w:rPr>
           <w:rFonts w:ascii="Cambria" w:eastAsia="Calibri" w:hAnsi="Cambria" w:cs="Times New Roman"/>
           <w:color w:val="000000" w:themeColor="text1"/>
@@ -8257,7 +7989,6 @@
         <w:tabs>
           <w:tab w:val="left" w:pos="4410"/>
         </w:tabs>
-        <w:spacing w:after="0"/>
         <w:ind w:left="360"/>
         <w:rPr>
           <w:rFonts w:ascii="Cambria" w:eastAsia="Calibri" w:hAnsi="Cambria" w:cs="Times New Roman"/>
@@ -8289,7 +8020,6 @@
         <w:tabs>
           <w:tab w:val="left" w:pos="4410"/>
         </w:tabs>
-        <w:spacing w:after="0"/>
         <w:ind w:left="360"/>
         <w:rPr>
           <w:rFonts w:ascii="Cambria" w:eastAsia="Calibri" w:hAnsi="Cambria" w:cs="Times New Roman"/>
@@ -8321,7 +8051,6 @@
         <w:tabs>
           <w:tab w:val="left" w:pos="4410"/>
         </w:tabs>
-        <w:spacing w:after="0"/>
         <w:ind w:left="360"/>
         <w:rPr>
           <w:rFonts w:ascii="Cambria" w:eastAsia="Calibri" w:hAnsi="Cambria" w:cs="Times New Roman"/>
@@ -8353,7 +8082,6 @@
         <w:tabs>
           <w:tab w:val="left" w:pos="4410"/>
         </w:tabs>
-        <w:spacing w:after="0"/>
         <w:ind w:left="360"/>
         <w:rPr>
           <w:rFonts w:ascii="Cambria" w:eastAsia="Calibri" w:hAnsi="Cambria" w:cs="Times New Roman"/>
@@ -8393,7 +8121,6 @@
         <w:tabs>
           <w:tab w:val="left" w:pos="4410"/>
         </w:tabs>
-        <w:spacing w:after="0"/>
         <w:ind w:left="360"/>
         <w:rPr>
           <w:rFonts w:ascii="Cambria" w:eastAsia="Calibri" w:hAnsi="Cambria" w:cs="Times New Roman"/>
@@ -8428,7 +8155,6 @@
         <w:autoSpaceDE w:val="0"/>
         <w:autoSpaceDN w:val="0"/>
         <w:adjustRightInd w:val="0"/>
-        <w:spacing w:after="0"/>
         <w:ind w:left="720"/>
         <w:rPr>
           <w:rFonts w:ascii="Cambria" w:eastAsia="Calibri" w:hAnsi="Cambria" w:cs="Times New Roman"/>
@@ -8455,7 +8181,6 @@
         <w:autoSpaceDE w:val="0"/>
         <w:autoSpaceDN w:val="0"/>
         <w:adjustRightInd w:val="0"/>
-        <w:spacing w:after="0"/>
         <w:ind w:left="720"/>
         <w:rPr>
           <w:rFonts w:ascii="Cambria" w:eastAsia="Calibri" w:hAnsi="Cambria" w:cs="Times New Roman"/>
@@ -8482,7 +8207,6 @@
         <w:autoSpaceDE w:val="0"/>
         <w:autoSpaceDN w:val="0"/>
         <w:adjustRightInd w:val="0"/>
-        <w:spacing w:after="0"/>
         <w:ind w:left="720"/>
         <w:rPr>
           <w:rFonts w:ascii="Cambria" w:eastAsia="Calibri" w:hAnsi="Cambria" w:cs="Times New Roman"/>
@@ -8509,7 +8233,6 @@
         <w:autoSpaceDE w:val="0"/>
         <w:autoSpaceDN w:val="0"/>
         <w:adjustRightInd w:val="0"/>
-        <w:spacing w:after="0"/>
         <w:ind w:left="720"/>
         <w:rPr>
           <w:rFonts w:ascii="Cambria" w:eastAsia="Calibri" w:hAnsi="Cambria" w:cs="Times New Roman"/>
@@ -8534,7 +8257,6 @@
           <w:tab w:val="left" w:pos="450"/>
           <w:tab w:val="left" w:pos="4410"/>
         </w:tabs>
-        <w:spacing w:after="0"/>
         <w:ind w:left="360"/>
         <w:rPr>
           <w:rFonts w:ascii="Cambria" w:eastAsia="Calibri" w:hAnsi="Cambria" w:cs="Times New Roman"/>
@@ -8570,7 +8292,6 @@
         <w:autoSpaceDE w:val="0"/>
         <w:autoSpaceDN w:val="0"/>
         <w:adjustRightInd w:val="0"/>
-        <w:spacing w:after="0"/>
         <w:ind w:left="360"/>
         <w:rPr>
           <w:rFonts w:ascii="Cambria" w:eastAsia="Calibri" w:hAnsi="Cambria" w:cs="Times New Roman"/>
@@ -8603,7 +8324,6 @@
           <w:tab w:val="left" w:pos="450"/>
           <w:tab w:val="left" w:pos="4410"/>
         </w:tabs>
-        <w:spacing w:after="0"/>
         <w:ind w:left="360"/>
         <w:rPr>
           <w:rFonts w:ascii="Cambria" w:eastAsia="Calibri" w:hAnsi="Cambria" w:cs="Times New Roman"/>
@@ -8676,7 +8396,6 @@
           <w:tab w:val="left" w:pos="450"/>
           <w:tab w:val="left" w:pos="4410"/>
         </w:tabs>
-        <w:spacing w:after="0"/>
         <w:ind w:left="360"/>
         <w:rPr>
           <w:rFonts w:ascii="Cambria" w:eastAsia="Calibri" w:hAnsi="Cambria" w:cs="Times New Roman"/>
@@ -8704,7 +8423,6 @@
         <w:tabs>
           <w:tab w:val="left" w:pos="4410"/>
         </w:tabs>
-        <w:spacing w:after="0"/>
         <w:rPr>
           <w:rFonts w:ascii="Cambria" w:eastAsia="Cambria" w:hAnsi="Cambria" w:cs="Cambria"/>
           <w:b/>
@@ -8715,7 +8433,6 @@
     </w:p>
     <w:p>
       <w:pPr>
-        <w:spacing w:after="0"/>
         <w:outlineLvl w:val="1"/>
         <w:rPr>
           <w:rFonts w:ascii="Cambria" w:eastAsia="Calibri" w:hAnsi="Cambria" w:cs="Arial"/>
@@ -8742,7 +8459,6 @@
           <w:ilvl w:val="0"/>
           <w:numId w:val="10"/>
         </w:numPr>
-        <w:spacing w:after="0"/>
         <w:ind w:left="360"/>
         <w:contextualSpacing/>
         <w:rPr>
@@ -8784,7 +8500,6 @@
           <w:ilvl w:val="0"/>
           <w:numId w:val="10"/>
         </w:numPr>
-        <w:spacing w:after="0"/>
         <w:ind w:left="360"/>
         <w:contextualSpacing/>
         <w:rPr>
@@ -8825,7 +8540,6 @@
           <w:ilvl w:val="0"/>
           <w:numId w:val="9"/>
         </w:numPr>
-        <w:spacing w:after="0"/>
         <w:contextualSpacing/>
         <w:rPr>
           <w:rFonts w:ascii="Cambria" w:eastAsia="Calibri" w:hAnsi="Cambria" w:cs="Arial"/>
@@ -8847,7 +8561,6 @@
           <w:ilvl w:val="0"/>
           <w:numId w:val="9"/>
         </w:numPr>
-        <w:spacing w:after="0"/>
         <w:contextualSpacing/>
         <w:rPr>
           <w:rFonts w:ascii="Cambria" w:eastAsia="Calibri" w:hAnsi="Cambria" w:cs="Arial"/>
@@ -8868,7 +8581,6 @@
           <w:ilvl w:val="0"/>
           <w:numId w:val="9"/>
         </w:numPr>
-        <w:spacing w:after="0"/>
         <w:contextualSpacing/>
         <w:rPr>
           <w:rFonts w:ascii="Cambria" w:eastAsia="Calibri" w:hAnsi="Cambria" w:cs="Arial"/>
@@ -8889,7 +8601,6 @@
           <w:ilvl w:val="0"/>
           <w:numId w:val="9"/>
         </w:numPr>
-        <w:spacing w:after="0"/>
         <w:contextualSpacing/>
         <w:rPr>
           <w:rFonts w:ascii="Cambria" w:eastAsia="Calibri" w:hAnsi="Cambria" w:cs="Arial"/>
@@ -8910,7 +8621,6 @@
           <w:ilvl w:val="0"/>
           <w:numId w:val="10"/>
         </w:numPr>
-        <w:spacing w:after="0"/>
         <w:ind w:left="360"/>
         <w:contextualSpacing/>
         <w:rPr>
@@ -8951,7 +8661,6 @@
           <w:ilvl w:val="0"/>
           <w:numId w:val="10"/>
         </w:numPr>
-        <w:spacing w:after="0"/>
         <w:ind w:left="360"/>
         <w:contextualSpacing/>
         <w:rPr>
@@ -8984,7 +8693,6 @@
           <w:ilvl w:val="0"/>
           <w:numId w:val="10"/>
         </w:numPr>
-        <w:spacing w:after="0"/>
         <w:ind w:left="360"/>
         <w:contextualSpacing/>
         <w:rPr>
@@ -9025,7 +8733,6 @@
           <w:ilvl w:val="0"/>
           <w:numId w:val="8"/>
         </w:numPr>
-        <w:spacing w:after="0"/>
         <w:contextualSpacing/>
         <w:rPr>
           <w:rFonts w:ascii="Cambria" w:eastAsia="Calibri" w:hAnsi="Cambria" w:cs="Arial"/>
@@ -9046,7 +8753,6 @@
           <w:ilvl w:val="0"/>
           <w:numId w:val="8"/>
         </w:numPr>
-        <w:spacing w:after="0"/>
         <w:contextualSpacing/>
         <w:rPr>
           <w:rFonts w:ascii="Cambria" w:eastAsia="Calibri" w:hAnsi="Cambria" w:cs="Arial"/>
@@ -9067,7 +8773,6 @@
           <w:ilvl w:val="0"/>
           <w:numId w:val="8"/>
         </w:numPr>
-        <w:spacing w:after="0"/>
         <w:contextualSpacing/>
         <w:rPr>
           <w:rFonts w:ascii="Cambria" w:eastAsia="Calibri" w:hAnsi="Cambria" w:cs="Arial"/>
@@ -9088,7 +8793,6 @@
           <w:ilvl w:val="0"/>
           <w:numId w:val="10"/>
         </w:numPr>
-        <w:spacing w:after="0"/>
         <w:ind w:left="360"/>
         <w:contextualSpacing/>
         <w:rPr>
@@ -9121,7 +8825,6 @@
           <w:ilvl w:val="0"/>
           <w:numId w:val="7"/>
         </w:numPr>
-        <w:spacing w:after="0"/>
         <w:contextualSpacing/>
         <w:rPr>
           <w:rFonts w:ascii="Cambria" w:eastAsia="Calibri" w:hAnsi="Cambria" w:cs="Arial"/>
@@ -9142,7 +8845,6 @@
           <w:ilvl w:val="0"/>
           <w:numId w:val="7"/>
         </w:numPr>
-        <w:spacing w:after="0"/>
         <w:contextualSpacing/>
         <w:rPr>
           <w:rFonts w:ascii="Cambria" w:eastAsia="Calibri" w:hAnsi="Cambria" w:cs="Arial"/>
@@ -9163,7 +8865,6 @@
           <w:ilvl w:val="0"/>
           <w:numId w:val="10"/>
         </w:numPr>
-        <w:spacing w:after="0"/>
         <w:ind w:left="360"/>
         <w:contextualSpacing/>
         <w:rPr>
@@ -9205,7 +8906,6 @@
           <w:ilvl w:val="0"/>
           <w:numId w:val="6"/>
         </w:numPr>
-        <w:spacing w:after="0"/>
         <w:contextualSpacing/>
         <w:rPr>
           <w:rFonts w:ascii="Cambria" w:eastAsia="Calibri" w:hAnsi="Cambria" w:cs="Arial"/>
@@ -9226,7 +8926,6 @@
           <w:ilvl w:val="0"/>
           <w:numId w:val="6"/>
         </w:numPr>
-        <w:spacing w:after="0"/>
         <w:contextualSpacing/>
         <w:rPr>
           <w:rFonts w:ascii="Cambria" w:eastAsia="Calibri" w:hAnsi="Cambria" w:cs="Arial"/>
@@ -9247,7 +8946,6 @@
           <w:ilvl w:val="0"/>
           <w:numId w:val="6"/>
         </w:numPr>
-        <w:spacing w:after="0"/>
         <w:contextualSpacing/>
         <w:rPr>
           <w:rFonts w:ascii="Cambria" w:eastAsia="Calibri" w:hAnsi="Cambria" w:cs="Arial"/>
@@ -9264,7 +8962,6 @@
     </w:p>
     <w:p>
       <w:pPr>
-        <w:spacing w:after="0"/>
         <w:rPr>
           <w:rFonts w:ascii="Cambria" w:eastAsia="Calibri" w:hAnsi="Cambria" w:cs="Arial"/>
           <w:b/>
@@ -9276,7 +8973,6 @@
     </w:p>
     <w:p>
       <w:pPr>
-        <w:spacing w:after="0"/>
         <w:outlineLvl w:val="1"/>
         <w:rPr>
           <w:rFonts w:ascii="Cambria" w:eastAsia="Calibri" w:hAnsi="Cambria" w:cs="Arial"/>
@@ -9298,7 +8994,6 @@
     <w:p>
       <w:pPr>
         <w:shd w:val="clear" w:color="auto" w:fill="FFFFFF"/>
-        <w:spacing w:after="0"/>
         <w:rPr>
           <w:rFonts w:ascii="Cambria" w:eastAsia="Times New Roman" w:hAnsi="Cambria" w:cs="Times New Roman"/>
           <w:color w:val="000000" w:themeColor="text1"/>
@@ -9319,7 +9014,6 @@
           <w:ilvl w:val="0"/>
           <w:numId w:val="41"/>
         </w:numPr>
-        <w:spacing w:after="0"/>
         <w:ind w:left="360"/>
         <w:rPr>
           <w:rFonts w:ascii="Cambria" w:eastAsia="Calibri" w:hAnsi="Cambria" w:cs="Times New Roman"/>
@@ -9357,7 +9051,6 @@
           <w:ilvl w:val="0"/>
           <w:numId w:val="41"/>
         </w:numPr>
-        <w:spacing w:after="0"/>
         <w:ind w:left="360"/>
         <w:rPr>
           <w:rFonts w:ascii="Cambria" w:eastAsia="Calibri" w:hAnsi="Cambria" w:cs="Times New Roman"/>
@@ -9387,7 +9080,6 @@
           <w:ilvl w:val="0"/>
           <w:numId w:val="41"/>
         </w:numPr>
-        <w:spacing w:after="0"/>
         <w:ind w:left="360"/>
         <w:rPr>
           <w:rFonts w:ascii="Cambria" w:eastAsia="Calibri" w:hAnsi="Cambria" w:cs="Times New Roman"/>
@@ -9417,7 +9109,6 @@
           <w:ilvl w:val="0"/>
           <w:numId w:val="41"/>
         </w:numPr>
-        <w:spacing w:after="0"/>
         <w:ind w:left="360"/>
         <w:rPr>
           <w:rFonts w:ascii="Cambria" w:eastAsia="Calibri" w:hAnsi="Cambria" w:cs="Times New Roman"/>
@@ -9447,7 +9138,6 @@
           <w:ilvl w:val="0"/>
           <w:numId w:val="41"/>
         </w:numPr>
-        <w:spacing w:after="0"/>
         <w:ind w:left="360"/>
         <w:rPr>
           <w:rFonts w:ascii="Cambria" w:eastAsia="Calibri" w:hAnsi="Cambria" w:cs="Times New Roman"/>
@@ -9476,7 +9166,6 @@
           <w:ilvl w:val="0"/>
           <w:numId w:val="41"/>
         </w:numPr>
-        <w:spacing w:after="0"/>
         <w:ind w:left="360"/>
         <w:rPr>
           <w:rFonts w:ascii="Cambria" w:eastAsia="Calibri" w:hAnsi="Cambria" w:cs="Times New Roman"/>
@@ -9505,7 +9194,6 @@
           <w:ilvl w:val="1"/>
           <w:numId w:val="41"/>
         </w:numPr>
-        <w:spacing w:after="0"/>
         <w:ind w:left="720"/>
         <w:rPr>
           <w:rFonts w:ascii="Cambria" w:eastAsia="Calibri" w:hAnsi="Cambria" w:cs="Arial"/>
@@ -9526,7 +9214,6 @@
           <w:ilvl w:val="1"/>
           <w:numId w:val="41"/>
         </w:numPr>
-        <w:spacing w:after="0"/>
         <w:ind w:left="720"/>
         <w:rPr>
           <w:rFonts w:ascii="Cambria" w:eastAsia="Calibri" w:hAnsi="Cambria" w:cs="Arial"/>
@@ -9555,7 +9242,6 @@
           <w:ilvl w:val="1"/>
           <w:numId w:val="41"/>
         </w:numPr>
-        <w:spacing w:after="0"/>
         <w:ind w:left="720"/>
         <w:rPr>
           <w:rFonts w:ascii="Cambria" w:eastAsia="Calibri" w:hAnsi="Cambria" w:cs="Arial"/>
@@ -9609,7 +9295,6 @@
           <w:ilvl w:val="0"/>
           <w:numId w:val="41"/>
         </w:numPr>
-        <w:spacing w:after="0"/>
         <w:ind w:left="360"/>
         <w:rPr>
           <w:rFonts w:ascii="Cambria" w:eastAsia="Calibri" w:hAnsi="Cambria" w:cs="Times New Roman"/>
@@ -9647,7 +9332,6 @@
         <w:tabs>
           <w:tab w:val="left" w:pos="4410"/>
         </w:tabs>
-        <w:spacing w:after="0"/>
         <w:rPr>
           <w:rFonts w:ascii="Cambria" w:eastAsia="Cambria" w:hAnsi="Cambria" w:cs="Times New Roman"/>
           <w:color w:val="000000" w:themeColor="text1"/>
@@ -9656,7 +9340,6 @@
     </w:p>
     <w:p>
       <w:pPr>
-        <w:spacing w:after="0"/>
         <w:outlineLvl w:val="1"/>
         <w:rPr>
           <w:rFonts w:ascii="Cambria" w:eastAsia="Calibri" w:hAnsi="Cambria" w:cs="Arial"/>
@@ -9681,7 +9364,6 @@
           <w:ilvl w:val="0"/>
           <w:numId w:val="30"/>
         </w:numPr>
-        <w:spacing w:after="0"/>
         <w:contextualSpacing/>
         <w:rPr>
           <w:rFonts w:ascii="Cambria" w:eastAsia="Calibri" w:hAnsi="Cambria" w:cs="Arial"/>
@@ -9731,7 +9413,6 @@
           <w:ilvl w:val="0"/>
           <w:numId w:val="30"/>
         </w:numPr>
-        <w:spacing w:after="0"/>
         <w:contextualSpacing/>
         <w:rPr>
           <w:rFonts w:ascii="Cambria" w:eastAsia="Calibri" w:hAnsi="Cambria" w:cs="Times New Roman"/>
@@ -9790,7 +9471,6 @@
           <w:ilvl w:val="0"/>
           <w:numId w:val="30"/>
         </w:numPr>
-        <w:spacing w:after="0"/>
         <w:contextualSpacing/>
         <w:rPr>
           <w:rFonts w:ascii="Cambria" w:eastAsia="Cambria" w:hAnsi="Cambria" w:cs="Times New Roman"/>
@@ -9845,7 +9525,6 @@
         <w:tabs>
           <w:tab w:val="left" w:pos="4410"/>
         </w:tabs>
-        <w:spacing w:after="0"/>
         <w:rPr>
           <w:rFonts w:ascii="Cambria" w:eastAsia="Cambria" w:hAnsi="Cambria" w:cs="Times New Roman"/>
           <w:color w:val="000000" w:themeColor="text1"/>
@@ -9893,7 +9572,6 @@
         <w:tabs>
           <w:tab w:val="left" w:pos="4410"/>
         </w:tabs>
-        <w:spacing w:after="0"/>
         <w:rPr>
           <w:rFonts w:ascii="Cambria" w:eastAsia="Cambria" w:hAnsi="Cambria" w:cs="Times New Roman"/>
           <w:color w:val="000000" w:themeColor="text1"/>
@@ -9937,7 +9615,6 @@
         <w:tabs>
           <w:tab w:val="left" w:pos="4410"/>
         </w:tabs>
-        <w:spacing w:after="0"/>
         <w:rPr>
           <w:rFonts w:ascii="Cambria" w:eastAsia="Cambria" w:hAnsi="Cambria" w:cs="Times New Roman"/>
           <w:color w:val="000000" w:themeColor="text1"/>
@@ -9949,7 +9626,6 @@
         <w:tabs>
           <w:tab w:val="left" w:pos="4410"/>
         </w:tabs>
-        <w:spacing w:after="0"/>
         <w:outlineLvl w:val="1"/>
         <w:rPr>
           <w:rFonts w:ascii="Cambria" w:eastAsia="Calibri" w:hAnsi="Cambria" w:cs="Arial"/>
@@ -9977,7 +9653,6 @@
         <w:tabs>
           <w:tab w:val="left" w:pos="4410"/>
         </w:tabs>
-        <w:spacing w:after="0"/>
         <w:contextualSpacing/>
         <w:rPr>
           <w:rFonts w:ascii="Cambria" w:eastAsia="Calibri" w:hAnsi="Cambria" w:cs="Arial"/>
@@ -10042,7 +9717,6 @@
         <w:tabs>
           <w:tab w:val="left" w:pos="4410"/>
         </w:tabs>
-        <w:spacing w:after="0"/>
         <w:contextualSpacing/>
         <w:rPr>
           <w:rFonts w:ascii="Cambria" w:eastAsia="Calibri" w:hAnsi="Cambria" w:cs="Arial"/>
@@ -10109,7 +9783,6 @@
         <w:tabs>
           <w:tab w:val="left" w:pos="4410"/>
         </w:tabs>
-        <w:spacing w:after="0"/>
         <w:contextualSpacing/>
         <w:rPr>
           <w:rFonts w:ascii="Cambria" w:eastAsia="Cambria" w:hAnsi="Cambria" w:cs="Cambria"/>
@@ -10153,7 +9826,6 @@
         <w:tabs>
           <w:tab w:val="left" w:pos="4410"/>
         </w:tabs>
-        <w:spacing w:after="0"/>
         <w:contextualSpacing/>
         <w:rPr>
           <w:rFonts w:ascii="Cambria" w:eastAsia="Calibri" w:hAnsi="Cambria" w:cs="Arial"/>
@@ -10234,7 +9906,6 @@
         <w:tabs>
           <w:tab w:val="left" w:pos="4410"/>
         </w:tabs>
-        <w:spacing w:after="0"/>
         <w:contextualSpacing/>
         <w:rPr>
           <w:rFonts w:ascii="Cambria" w:eastAsia="Calibri" w:hAnsi="Cambria" w:cs="Arial"/>
@@ -10276,7 +9947,6 @@
         <w:tabs>
           <w:tab w:val="left" w:pos="4410"/>
         </w:tabs>
-        <w:spacing w:after="0"/>
         <w:contextualSpacing/>
         <w:rPr>
           <w:rFonts w:ascii="Cambria" w:eastAsia="Calibri" w:hAnsi="Cambria" w:cs="Arial"/>
@@ -10326,7 +9996,6 @@
         <w:tabs>
           <w:tab w:val="left" w:pos="4410"/>
         </w:tabs>
-        <w:spacing w:after="0"/>
         <w:contextualSpacing/>
         <w:rPr>
           <w:rFonts w:ascii="Cambria" w:eastAsia="Cambria" w:hAnsi="Cambria" w:cs="Times New Roman"/>
@@ -10375,7 +10044,6 @@
         <w:tabs>
           <w:tab w:val="left" w:pos="4410"/>
         </w:tabs>
-        <w:spacing w:after="0"/>
         <w:rPr>
           <w:rFonts w:ascii="Cambria" w:eastAsia="Calibri" w:hAnsi="Cambria" w:cs="Arial"/>
           <w:color w:val="000000" w:themeColor="text1"/>
@@ -10402,16 +10070,14 @@
         <w:tabs>
           <w:tab w:val="left" w:pos="4410"/>
         </w:tabs>
-        <w:spacing w:after="0"/>
-        <w:rPr>
-          <w:rFonts w:ascii="Cambria" w:eastAsia="Calibri" w:hAnsi="Cambria" w:cs="Arial"/>
-          <w:color w:val="000000" w:themeColor="text1"/>
-        </w:rPr>
-      </w:pPr>
-    </w:p>
-    <w:p>
-      <w:pPr>
-        <w:spacing w:after="0"/>
+        <w:rPr>
+          <w:rFonts w:ascii="Cambria" w:eastAsia="Calibri" w:hAnsi="Cambria" w:cs="Arial"/>
+          <w:color w:val="000000" w:themeColor="text1"/>
+        </w:rPr>
+      </w:pPr>
+    </w:p>
+    <w:p>
+      <w:pPr>
         <w:outlineLvl w:val="1"/>
         <w:rPr>
           <w:rFonts w:ascii="Cambria" w:eastAsia="Calibri" w:hAnsi="Cambria" w:cs="Arial"/>
@@ -10436,7 +10102,6 @@
           <w:ilvl w:val="0"/>
           <w:numId w:val="31"/>
         </w:numPr>
-        <w:spacing w:after="0"/>
         <w:ind w:left="360"/>
         <w:contextualSpacing/>
         <w:rPr>
@@ -10467,7 +10132,6 @@
           <w:ilvl w:val="0"/>
           <w:numId w:val="31"/>
         </w:numPr>
-        <w:spacing w:after="0"/>
         <w:ind w:left="360"/>
         <w:contextualSpacing/>
         <w:rPr>
@@ -10489,7 +10153,6 @@
           <w:ilvl w:val="0"/>
           <w:numId w:val="31"/>
         </w:numPr>
-        <w:spacing w:after="0"/>
         <w:ind w:left="360"/>
         <w:contextualSpacing/>
         <w:rPr>
@@ -10520,7 +10183,6 @@
           <w:ilvl w:val="0"/>
           <w:numId w:val="31"/>
         </w:numPr>
-        <w:spacing w:after="0"/>
         <w:ind w:left="360"/>
         <w:contextualSpacing/>
         <w:rPr>
@@ -10551,7 +10213,6 @@
           <w:ilvl w:val="0"/>
           <w:numId w:val="31"/>
         </w:numPr>
-        <w:spacing w:after="0"/>
         <w:ind w:left="360"/>
         <w:contextualSpacing/>
         <w:rPr>
@@ -10589,7 +10250,6 @@
           <w:ilvl w:val="0"/>
           <w:numId w:val="31"/>
         </w:numPr>
-        <w:spacing w:after="0"/>
         <w:ind w:left="360"/>
         <w:contextualSpacing/>
         <w:rPr>
@@ -10616,7 +10276,6 @@
     </w:p>
     <w:p>
       <w:pPr>
-        <w:spacing w:after="0"/>
         <w:ind w:left="360"/>
         <w:contextualSpacing/>
         <w:rPr>
@@ -10627,7 +10286,6 @@
     </w:p>
     <w:p>
       <w:pPr>
-        <w:spacing w:after="0"/>
         <w:outlineLvl w:val="1"/>
         <w:rPr>
           <w:rFonts w:ascii="Cambria" w:eastAsia="Calibri" w:hAnsi="Cambria" w:cs="Arial"/>
@@ -10652,7 +10310,6 @@
           <w:ilvl w:val="0"/>
           <w:numId w:val="32"/>
         </w:numPr>
-        <w:spacing w:after="0"/>
         <w:ind w:left="360"/>
         <w:contextualSpacing/>
         <w:rPr>
@@ -10682,7 +10339,6 @@
           <w:ilvl w:val="0"/>
           <w:numId w:val="32"/>
         </w:numPr>
-        <w:spacing w:after="0"/>
         <w:ind w:left="360"/>
         <w:contextualSpacing/>
         <w:rPr>
@@ -10712,7 +10368,6 @@
           <w:ilvl w:val="0"/>
           <w:numId w:val="32"/>
         </w:numPr>
-        <w:spacing w:after="0"/>
         <w:ind w:left="360"/>
         <w:contextualSpacing/>
         <w:rPr>
@@ -10738,7 +10393,6 @@
     </w:p>
     <w:p>
       <w:pPr>
-        <w:spacing w:after="0"/>
         <w:ind w:left="360"/>
         <w:contextualSpacing/>
         <w:rPr>
@@ -10749,7 +10403,6 @@
     </w:p>
     <w:p>
       <w:pPr>
-        <w:spacing w:after="0"/>
         <w:outlineLvl w:val="1"/>
         <w:rPr>
           <w:rFonts w:ascii="Cambria" w:eastAsia="Calibri" w:hAnsi="Cambria" w:cs="Arial"/>
@@ -10778,7 +10431,6 @@
           <w:tab w:val="left" w:pos="360"/>
           <w:tab w:val="left" w:pos="450"/>
         </w:tabs>
-        <w:spacing w:after="0"/>
         <w:ind w:left="360" w:hanging="360"/>
         <w:contextualSpacing/>
         <w:rPr>
@@ -10823,7 +10475,6 @@
           <w:tab w:val="left" w:pos="360"/>
           <w:tab w:val="left" w:pos="450"/>
         </w:tabs>
-        <w:spacing w:after="0"/>
         <w:ind w:left="360" w:hanging="360"/>
         <w:contextualSpacing/>
         <w:rPr>
@@ -10873,7 +10524,6 @@
           <w:tab w:val="left" w:pos="360"/>
           <w:tab w:val="left" w:pos="450"/>
         </w:tabs>
-        <w:spacing w:after="0"/>
         <w:ind w:left="360" w:hanging="360"/>
         <w:contextualSpacing/>
         <w:rPr>
@@ -10918,7 +10568,6 @@
           <w:tab w:val="left" w:pos="360"/>
           <w:tab w:val="left" w:pos="450"/>
         </w:tabs>
-        <w:spacing w:after="0"/>
         <w:ind w:left="360" w:hanging="360"/>
         <w:textAlignment w:val="baseline"/>
         <w:rPr>
@@ -10981,7 +10630,6 @@
           <w:tab w:val="left" w:pos="360"/>
           <w:tab w:val="left" w:pos="450"/>
         </w:tabs>
-        <w:spacing w:after="0"/>
         <w:ind w:left="360" w:hanging="360"/>
         <w:textAlignment w:val="baseline"/>
         <w:rPr>
@@ -11066,7 +10714,6 @@
           <w:tab w:val="left" w:pos="360"/>
           <w:tab w:val="left" w:pos="450"/>
         </w:tabs>
-        <w:spacing w:after="0"/>
         <w:ind w:left="360" w:hanging="360"/>
         <w:textAlignment w:val="baseline"/>
         <w:rPr>
@@ -11120,7 +10767,6 @@
           <w:tab w:val="left" w:pos="360"/>
           <w:tab w:val="left" w:pos="450"/>
         </w:tabs>
-        <w:spacing w:after="0"/>
         <w:ind w:left="360" w:hanging="360"/>
         <w:contextualSpacing/>
         <w:rPr>
@@ -11186,7 +10832,6 @@
     </w:p>
     <w:p>
       <w:pPr>
-        <w:spacing w:after="0"/>
         <w:ind w:left="360"/>
         <w:contextualSpacing/>
         <w:rPr>
@@ -11197,7 +10842,6 @@
     </w:p>
     <w:p>
       <w:pPr>
-        <w:spacing w:after="0"/>
         <w:outlineLvl w:val="1"/>
         <w:rPr>
           <w:rFonts w:ascii="Cambria" w:eastAsia="Calibri" w:hAnsi="Cambria" w:cs="Arial"/>
@@ -11222,7 +10866,6 @@
           <w:ilvl w:val="3"/>
           <w:numId w:val="32"/>
         </w:numPr>
-        <w:spacing w:after="0"/>
         <w:ind w:left="360"/>
         <w:contextualSpacing/>
         <w:rPr>
@@ -11259,7 +10902,6 @@
           <w:ilvl w:val="3"/>
           <w:numId w:val="32"/>
         </w:numPr>
-        <w:spacing w:after="0"/>
         <w:ind w:left="360"/>
         <w:contextualSpacing/>
         <w:rPr>
@@ -11301,7 +10943,6 @@
     </w:p>
     <w:p>
       <w:pPr>
-        <w:spacing w:after="0"/>
         <w:contextualSpacing/>
         <w:rPr>
           <w:rFonts w:ascii="Cambria" w:eastAsia="Calibri" w:hAnsi="Cambria" w:cs="Arial"/>
@@ -11311,7 +10952,6 @@
     </w:p>
     <w:p>
       <w:pPr>
-        <w:spacing w:after="0"/>
         <w:outlineLvl w:val="1"/>
         <w:rPr>
           <w:rFonts w:ascii="Cambria" w:eastAsia="Calibri" w:hAnsi="Cambria" w:cs="Arial"/>
@@ -11337,7 +10977,6 @@
           <w:numId w:val="11"/>
         </w:numPr>
         <w:shd w:val="clear" w:color="auto" w:fill="FFFFFF"/>
-        <w:spacing w:after="0"/>
         <w:ind w:left="360"/>
         <w:textAlignment w:val="baseline"/>
         <w:rPr>
@@ -11371,7 +11010,6 @@
           <w:numId w:val="11"/>
         </w:numPr>
         <w:shd w:val="clear" w:color="auto" w:fill="FFFFFF"/>
-        <w:spacing w:after="0"/>
         <w:ind w:left="360"/>
         <w:textAlignment w:val="baseline"/>
         <w:rPr>
@@ -11405,7 +11043,6 @@
           <w:numId w:val="11"/>
         </w:numPr>
         <w:shd w:val="clear" w:color="auto" w:fill="FFFFFF"/>
-        <w:spacing w:after="0"/>
         <w:ind w:left="360"/>
         <w:textAlignment w:val="baseline"/>
         <w:rPr>
@@ -11438,7 +11075,6 @@
           <w:ilvl w:val="0"/>
           <w:numId w:val="11"/>
         </w:numPr>
-        <w:spacing w:after="0"/>
         <w:ind w:left="360"/>
         <w:contextualSpacing/>
         <w:rPr>
@@ -11469,7 +11105,6 @@
           <w:ilvl w:val="0"/>
           <w:numId w:val="11"/>
         </w:numPr>
-        <w:spacing w:after="0"/>
         <w:ind w:left="360"/>
         <w:contextualSpacing/>
         <w:rPr>
@@ -11500,7 +11135,6 @@
           <w:ilvl w:val="0"/>
           <w:numId w:val="11"/>
         </w:numPr>
-        <w:spacing w:after="0"/>
         <w:ind w:left="360"/>
         <w:contextualSpacing/>
         <w:rPr>
@@ -11531,7 +11165,6 @@
           <w:ilvl w:val="0"/>
           <w:numId w:val="11"/>
         </w:numPr>
-        <w:spacing w:after="0"/>
         <w:ind w:left="360"/>
         <w:contextualSpacing/>
         <w:rPr>
@@ -11562,7 +11195,6 @@
           <w:ilvl w:val="0"/>
           <w:numId w:val="11"/>
         </w:numPr>
-        <w:spacing w:after="0"/>
         <w:ind w:left="360"/>
         <w:contextualSpacing/>
         <w:rPr>
@@ -11593,7 +11225,6 @@
           <w:ilvl w:val="0"/>
           <w:numId w:val="11"/>
         </w:numPr>
-        <w:spacing w:after="0"/>
         <w:ind w:left="360"/>
         <w:contextualSpacing/>
         <w:rPr>
@@ -11624,7 +11255,6 @@
           <w:ilvl w:val="0"/>
           <w:numId w:val="11"/>
         </w:numPr>
-        <w:spacing w:after="0"/>
         <w:ind w:left="360"/>
         <w:contextualSpacing/>
         <w:rPr>
@@ -11651,7 +11281,6 @@
     </w:p>
     <w:p>
       <w:pPr>
-        <w:spacing w:after="0"/>
         <w:ind w:left="360"/>
         <w:contextualSpacing/>
         <w:rPr>
@@ -11662,7 +11291,6 @@
     </w:p>
     <w:p>
       <w:pPr>
-        <w:spacing w:after="0"/>
         <w:outlineLvl w:val="1"/>
         <w:rPr>
           <w:rFonts w:ascii="Cambria" w:eastAsia="Calibri" w:hAnsi="Cambria" w:cs="Arial"/>
@@ -11688,7 +11316,6 @@
           <w:ilvl w:val="0"/>
           <w:numId w:val="13"/>
         </w:numPr>
-        <w:spacing w:after="0"/>
         <w:ind w:left="360"/>
         <w:contextualSpacing/>
         <w:rPr>
@@ -11728,7 +11355,6 @@
           <w:ilvl w:val="0"/>
           <w:numId w:val="13"/>
         </w:numPr>
-        <w:spacing w:after="0"/>
         <w:ind w:left="360"/>
         <w:contextualSpacing/>
         <w:rPr>
@@ -11768,7 +11394,6 @@
           <w:ilvl w:val="0"/>
           <w:numId w:val="13"/>
         </w:numPr>
-        <w:spacing w:after="0"/>
         <w:ind w:left="360"/>
         <w:contextualSpacing/>
         <w:rPr>
@@ -11815,7 +11440,6 @@
           <w:ilvl w:val="0"/>
           <w:numId w:val="13"/>
         </w:numPr>
-        <w:spacing w:after="0"/>
         <w:ind w:left="360"/>
         <w:contextualSpacing/>
         <w:rPr>
@@ -11845,7 +11469,6 @@
           <w:ilvl w:val="0"/>
           <w:numId w:val="13"/>
         </w:numPr>
-        <w:spacing w:after="0"/>
         <w:ind w:left="360"/>
         <w:contextualSpacing/>
         <w:rPr>
@@ -11871,7 +11494,6 @@
     </w:p>
     <w:p>
       <w:pPr>
-        <w:spacing w:after="0"/>
         <w:contextualSpacing/>
         <w:rPr>
           <w:rFonts w:ascii="Cambria" w:eastAsia="Cambria" w:hAnsi="Cambria" w:cs="Times New Roman"/>
@@ -11902,7 +11524,6 @@
           <w:ilvl w:val="0"/>
           <w:numId w:val="45"/>
         </w:numPr>
-        <w:spacing w:after="0"/>
         <w:contextualSpacing/>
         <w:rPr>
           <w:rFonts w:ascii="Cambria" w:eastAsiaTheme="minorEastAsia" w:hAnsi="Cambria" w:cs="Calibri"/>
@@ -11963,7 +11584,6 @@
           <w:ilvl w:val="0"/>
           <w:numId w:val="45"/>
         </w:numPr>
-        <w:spacing w:after="0"/>
         <w:contextualSpacing/>
         <w:rPr>
           <w:rFonts w:ascii="Cambria" w:eastAsia="Cambria" w:hAnsi="Cambria" w:cs="Times New Roman"/>
@@ -12020,7 +11640,6 @@
           <w:ilvl w:val="0"/>
           <w:numId w:val="45"/>
         </w:numPr>
-        <w:spacing w:after="0"/>
         <w:contextualSpacing/>
         <w:rPr>
           <w:rFonts w:ascii="Cambria" w:eastAsia="Cambria" w:hAnsi="Cambria" w:cs="Times New Roman"/>
@@ -12066,7 +11685,6 @@
           <w:ilvl w:val="0"/>
           <w:numId w:val="45"/>
         </w:numPr>
-        <w:spacing w:after="0"/>
         <w:rPr>
           <w:rFonts w:ascii="Cambria" w:hAnsi="Cambria"/>
           <w:color w:val="000000" w:themeColor="text1"/>
@@ -12112,7 +11730,6 @@
           <w:ilvl w:val="0"/>
           <w:numId w:val="45"/>
         </w:numPr>
-        <w:spacing w:after="0"/>
         <w:rPr>
           <w:rFonts w:ascii="Cambria" w:hAnsi="Cambria"/>
           <w:color w:val="000000" w:themeColor="text1"/>
@@ -12158,7 +11775,6 @@
           <w:ilvl w:val="0"/>
           <w:numId w:val="45"/>
         </w:numPr>
-        <w:spacing w:after="0"/>
         <w:contextualSpacing/>
         <w:rPr>
           <w:rFonts w:ascii="Cambria" w:eastAsia="Cambria" w:hAnsi="Cambria" w:cs="Times New Roman"/>
@@ -12223,7 +11839,6 @@
           <w:ilvl w:val="1"/>
           <w:numId w:val="45"/>
         </w:numPr>
-        <w:spacing w:after="0"/>
         <w:ind w:left="720"/>
         <w:contextualSpacing/>
         <w:rPr>
@@ -12273,7 +11888,6 @@
           <w:ilvl w:val="1"/>
           <w:numId w:val="45"/>
         </w:numPr>
-        <w:spacing w:after="0"/>
         <w:ind w:left="720"/>
         <w:contextualSpacing/>
         <w:rPr>
@@ -12304,7 +11918,6 @@
           <w:ilvl w:val="1"/>
           <w:numId w:val="45"/>
         </w:numPr>
-        <w:spacing w:after="0"/>
         <w:ind w:left="720"/>
         <w:contextualSpacing/>
         <w:rPr>
@@ -12335,7 +11948,6 @@
           <w:ilvl w:val="1"/>
           <w:numId w:val="45"/>
         </w:numPr>
-        <w:spacing w:after="0"/>
         <w:ind w:left="720"/>
         <w:contextualSpacing/>
         <w:rPr>
@@ -12366,7 +11978,6 @@
           <w:ilvl w:val="1"/>
           <w:numId w:val="45"/>
         </w:numPr>
-        <w:spacing w:after="0"/>
         <w:ind w:left="720"/>
         <w:contextualSpacing/>
         <w:rPr>
@@ -12393,7 +12004,6 @@
     </w:p>
     <w:p>
       <w:pPr>
-        <w:spacing w:after="0"/>
         <w:ind w:left="720"/>
         <w:contextualSpacing/>
         <w:rPr>
@@ -12404,7 +12014,6 @@
     </w:p>
     <w:p>
       <w:pPr>
-        <w:spacing w:after="0"/>
         <w:outlineLvl w:val="1"/>
         <w:rPr>
           <w:rFonts w:ascii="Cambria" w:eastAsia="Cambria" w:hAnsi="Cambria" w:cs="Times New Roman"/>
@@ -12433,7 +12042,6 @@
           <w:ilvl w:val="2"/>
           <w:numId w:val="33"/>
         </w:numPr>
-        <w:spacing w:after="0"/>
         <w:ind w:left="270" w:hanging="270"/>
         <w:contextualSpacing/>
         <w:rPr>
@@ -12466,7 +12074,6 @@
           <w:ilvl w:val="2"/>
           <w:numId w:val="33"/>
         </w:numPr>
-        <w:spacing w:after="0"/>
         <w:ind w:left="270" w:hanging="270"/>
         <w:contextualSpacing/>
         <w:rPr>
@@ -12512,7 +12119,6 @@
           <w:ilvl w:val="2"/>
           <w:numId w:val="33"/>
         </w:numPr>
-        <w:spacing w:after="0"/>
         <w:ind w:left="270" w:hanging="270"/>
         <w:contextualSpacing/>
         <w:rPr>
@@ -12564,7 +12170,6 @@
           <w:ilvl w:val="2"/>
           <w:numId w:val="33"/>
         </w:numPr>
-        <w:spacing w:after="0"/>
         <w:ind w:left="270" w:hanging="270"/>
         <w:contextualSpacing/>
         <w:rPr>
@@ -12608,7 +12213,6 @@
     </w:p>
     <w:p>
       <w:pPr>
-        <w:spacing w:after="0"/>
         <w:contextualSpacing/>
         <w:rPr>
           <w:rFonts w:ascii="Cambria" w:eastAsia="Cambria" w:hAnsi="Cambria" w:cs="Times New Roman"/>
@@ -12618,7 +12222,6 @@
     </w:p>
     <w:p>
       <w:pPr>
-        <w:spacing w:after="0"/>
         <w:outlineLvl w:val="1"/>
         <w:rPr>
           <w:rFonts w:ascii="Cambria" w:eastAsia="Calibri" w:hAnsi="Cambria" w:cs="Arial"/>
@@ -12650,7 +12253,6 @@
     </w:p>
     <w:p>
       <w:pPr>
-        <w:spacing w:after="0"/>
         <w:contextualSpacing/>
         <w:rPr>
           <w:rFonts w:ascii="Cambria" w:eastAsia="Cambria" w:hAnsi="Cambria" w:cs="Cambria"/>
@@ -12700,19 +12302,17 @@
     </w:p>
     <w:p>
       <w:pPr>
-        <w:spacing w:after="0"/>
-        <w:rPr>
-          <w:rFonts w:ascii="Cambria" w:eastAsia="Calibri" w:hAnsi="Cambria" w:cs="Arial"/>
-          <w:i/>
-          <w:iCs/>
-          <w:color w:val="000000" w:themeColor="text1"/>
-          <w:u w:val="single"/>
-        </w:rPr>
-      </w:pPr>
-    </w:p>
-    <w:p>
-      <w:pPr>
-        <w:spacing w:after="0"/>
+        <w:rPr>
+          <w:rFonts w:ascii="Cambria" w:eastAsia="Calibri" w:hAnsi="Cambria" w:cs="Arial"/>
+          <w:i/>
+          <w:iCs/>
+          <w:color w:val="000000" w:themeColor="text1"/>
+          <w:u w:val="single"/>
+        </w:rPr>
+      </w:pPr>
+    </w:p>
+    <w:p>
+      <w:pPr>
         <w:rPr>
           <w:rFonts w:ascii="Cambria" w:eastAsia="Calibri" w:hAnsi="Cambria" w:cs="Arial"/>
           <w:i/>
@@ -12738,7 +12338,6 @@
           <w:ilvl w:val="0"/>
           <w:numId w:val="34"/>
         </w:numPr>
-        <w:spacing w:after="0"/>
         <w:ind w:left="360"/>
         <w:contextualSpacing/>
         <w:rPr>
@@ -12785,7 +12384,6 @@
           <w:ilvl w:val="0"/>
           <w:numId w:val="34"/>
         </w:numPr>
-        <w:spacing w:after="0"/>
         <w:ind w:left="360"/>
         <w:contextualSpacing/>
         <w:rPr>
@@ -12812,19 +12410,17 @@
     </w:p>
     <w:p>
       <w:pPr>
-        <w:spacing w:after="0"/>
-        <w:rPr>
-          <w:rFonts w:ascii="Cambria" w:eastAsia="Calibri" w:hAnsi="Cambria" w:cs="Arial"/>
-          <w:i/>
-          <w:iCs/>
-          <w:color w:val="000000" w:themeColor="text1"/>
-          <w:u w:val="single"/>
-        </w:rPr>
-      </w:pPr>
-    </w:p>
-    <w:p>
-      <w:pPr>
-        <w:spacing w:after="0"/>
+        <w:rPr>
+          <w:rFonts w:ascii="Cambria" w:eastAsia="Calibri" w:hAnsi="Cambria" w:cs="Arial"/>
+          <w:i/>
+          <w:iCs/>
+          <w:color w:val="000000" w:themeColor="text1"/>
+          <w:u w:val="single"/>
+        </w:rPr>
+      </w:pPr>
+    </w:p>
+    <w:p>
+      <w:pPr>
         <w:rPr>
           <w:rFonts w:ascii="Cambria" w:eastAsia="Calibri" w:hAnsi="Cambria" w:cs="Arial"/>
           <w:i/>
@@ -12850,7 +12446,6 @@
           <w:ilvl w:val="0"/>
           <w:numId w:val="35"/>
         </w:numPr>
-        <w:spacing w:after="0"/>
         <w:ind w:left="360"/>
         <w:contextualSpacing/>
         <w:rPr>
@@ -12881,7 +12476,6 @@
           <w:ilvl w:val="0"/>
           <w:numId w:val="35"/>
         </w:numPr>
-        <w:spacing w:after="0"/>
         <w:ind w:left="360"/>
         <w:contextualSpacing/>
         <w:rPr>
@@ -12908,19 +12502,17 @@
     </w:p>
     <w:p>
       <w:pPr>
-        <w:spacing w:after="0"/>
-        <w:rPr>
-          <w:rFonts w:ascii="Cambria" w:eastAsia="Calibri" w:hAnsi="Cambria" w:cs="Arial"/>
-          <w:i/>
-          <w:iCs/>
-          <w:color w:val="000000" w:themeColor="text1"/>
-          <w:u w:val="single"/>
-        </w:rPr>
-      </w:pPr>
-    </w:p>
-    <w:p>
-      <w:pPr>
-        <w:spacing w:after="0"/>
+        <w:rPr>
+          <w:rFonts w:ascii="Cambria" w:eastAsia="Calibri" w:hAnsi="Cambria" w:cs="Arial"/>
+          <w:i/>
+          <w:iCs/>
+          <w:color w:val="000000" w:themeColor="text1"/>
+          <w:u w:val="single"/>
+        </w:rPr>
+      </w:pPr>
+    </w:p>
+    <w:p>
+      <w:pPr>
         <w:rPr>
           <w:rFonts w:ascii="Cambria" w:eastAsia="Calibri" w:hAnsi="Cambria" w:cs="Arial"/>
           <w:i/>
@@ -12946,7 +12538,6 @@
           <w:ilvl w:val="0"/>
           <w:numId w:val="36"/>
         </w:numPr>
-        <w:spacing w:after="0"/>
         <w:ind w:left="360"/>
         <w:contextualSpacing/>
         <w:rPr>
@@ -12977,7 +12568,6 @@
           <w:ilvl w:val="0"/>
           <w:numId w:val="36"/>
         </w:numPr>
-        <w:spacing w:after="0"/>
         <w:ind w:left="360"/>
         <w:contextualSpacing/>
         <w:rPr>
@@ -13004,31 +12594,28 @@
     </w:p>
     <w:p>
       <w:pPr>
-        <w:spacing w:after="0"/>
-        <w:rPr>
-          <w:rFonts w:ascii="Cambria" w:eastAsia="Calibri" w:hAnsi="Cambria" w:cs="Arial"/>
-          <w:color w:val="000000" w:themeColor="text1"/>
-        </w:rPr>
-      </w:pPr>
-    </w:p>
-    <w:p>
-      <w:pPr>
-        <w:spacing w:after="0"/>
-        <w:rPr>
-          <w:color w:val="000000" w:themeColor="text1"/>
-        </w:rPr>
-      </w:pPr>
-    </w:p>
-    <w:p>
-      <w:pPr>
-        <w:rPr>
-          <w:color w:val="000000" w:themeColor="text1"/>
-        </w:rPr>
-      </w:pPr>
-    </w:p>
-    <w:p>
-      <w:pPr>
-        <w:spacing w:after="0"/>
+        <w:rPr>
+          <w:rFonts w:ascii="Cambria" w:eastAsia="Calibri" w:hAnsi="Cambria" w:cs="Arial"/>
+          <w:color w:val="000000" w:themeColor="text1"/>
+        </w:rPr>
+      </w:pPr>
+    </w:p>
+    <w:p>
+      <w:pPr>
+        <w:rPr>
+          <w:color w:val="000000" w:themeColor="text1"/>
+        </w:rPr>
+      </w:pPr>
+    </w:p>
+    <w:p>
+      <w:pPr>
+        <w:rPr>
+          <w:color w:val="000000" w:themeColor="text1"/>
+        </w:rPr>
+      </w:pPr>
+    </w:p>
+    <w:p>
+      <w:pPr>
         <w:rPr>
           <w:color w:val="9BBB59"/>
         </w:rPr>
@@ -13036,7 +12623,6 @@
     </w:p>
     <w:p>
       <w:pPr>
-        <w:spacing w:after="0"/>
         <w:rPr>
           <w:color w:val="00B0F0"/>
         </w:rPr>
@@ -13062,9 +12648,6 @@
 <w:endnotes xmlns:wpc="http://schemas.microsoft.com/office/word/2010/wordprocessingCanvas" xmlns:cx="http://schemas.microsoft.com/office/drawing/2014/chartex" xmlns:cx1="http://schemas.microsoft.com/office/drawing/2015/9/8/chartex" xmlns:cx2="http://schemas.microsoft.com/office/drawing/2015/10/21/chartex" xmlns:cx3="http://schemas.microsoft.com/office/drawing/2016/5/9/chartex" xmlns:cx4="http://schemas.microsoft.com/office/drawing/2016/5/10/chartex" xmlns:cx5="http://schemas.microsoft.com/office/drawing/2016/5/11/chartex" xmlns:cx6="http://schemas.microsoft.com/office/drawing/2016/5/12/chartex" xmlns:cx7="http://schemas.microsoft.com/office/drawing/2016/5/13/chartex" xmlns:cx8="http://schemas.microsoft.com/office/drawing/2016/5/14/chartex" xmlns:mc="http://schemas.openxmlformats.org/markup-compatibility/2006" xmlns:aink="http://schemas.microsoft.com/office/drawing/2016/ink" xmlns:am3d="http://schemas.microsoft.com/office/drawing/2017/model3d" xmlns:o="urn:schemas-microsoft-com:office:office" xmlns:oel="http://schemas.microsoft.com/office/2019/extlst" xmlns:r="http://schemas.openxmlformats.org/officeDocument/2006/relationships" xmlns:m="http://schemas.openxmlformats.org/officeDocument/2006/math" xmlns:v="urn:schemas-microsoft-com:vml" xmlns:wp14="http://schemas.microsoft.com/office/word/2010/wordprocessingDrawing" xmlns:wp="http://schemas.openxmlformats.org/drawingml/2006/wordprocessingDrawing" xmlns:w10="urn:schemas-microsoft-com:office:word" xmlns:w="http://schemas.openxmlformats.org/wordprocessingml/2006/main" xmlns:w14="http://schemas.microsoft.com/office/word/2010/wordml" xmlns:w15="http://schemas.microsoft.com/office/word/2012/wordml" xmlns:w16cex="http://schemas.microsoft.com/office/word/2018/wordml/cex" xmlns:w16cid="http://schemas.microsoft.com/office/word/2016/wordml/cid" xmlns:w16="http://schemas.microsoft.com/office/word/2018/wordml" xmlns:w16sdtdh="http://schemas.microsoft.com/office/word/2020/wordml/sdtdatahash" xmlns:w16se="http://schemas.microsoft.com/office/word/2015/wordml/symex" xmlns:wpg="http://schemas.microsoft.com/office/word/2010/wordprocessingGroup" xmlns:wpi="http://schemas.microsoft.com/office/word/2010/wordprocessingInk" xmlns:wne="http://schemas.microsoft.com/office/word/2006/wordml" xmlns:wps="http://schemas.microsoft.com/office/word/2010/wordprocessingShape" mc:Ignorable="w14 w15 w16se w16cid w16 w16cex w16sdtdh wp14">
   <w:endnote w:type="separator" w:id="-1">
     <w:p>
-      <w:pPr>
-        <w:spacing w:after="0"/>
-      </w:pPr>
       <w:r>
         <w:separator/>
       </w:r>
@@ -13072,9 +12655,6 @@
   </w:endnote>
   <w:endnote w:type="continuationSeparator" w:id="0">
     <w:p>
-      <w:pPr>
-        <w:spacing w:after="0"/>
-      </w:pPr>
       <w:r>
         <w:continuationSeparator/>
       </w:r>
@@ -13194,9 +12774,6 @@
 <w:footnotes xmlns:wpc="http://schemas.microsoft.com/office/word/2010/wordprocessingCanvas" xmlns:cx="http://schemas.microsoft.com/office/drawing/2014/chartex" xmlns:cx1="http://schemas.microsoft.com/office/drawing/2015/9/8/chartex" xmlns:cx2="http://schemas.microsoft.com/office/drawing/2015/10/21/chartex" xmlns:cx3="http://schemas.microsoft.com/office/drawing/2016/5/9/chartex" xmlns:cx4="http://schemas.microsoft.com/office/drawing/2016/5/10/chartex" xmlns:cx5="http://schemas.microsoft.com/office/drawing/2016/5/11/chartex" xmlns:cx6="http://schemas.microsoft.com/office/drawing/2016/5/12/chartex" xmlns:cx7="http://schemas.microsoft.com/office/drawing/2016/5/13/chartex" xmlns:cx8="http://schemas.microsoft.com/office/drawing/2016/5/14/chartex" xmlns:mc="http://schemas.openxmlformats.org/markup-compatibility/2006" xmlns:aink="http://schemas.microsoft.com/office/drawing/2016/ink" xmlns:am3d="http://schemas.microsoft.com/office/drawing/2017/model3d" xmlns:o="urn:schemas-microsoft-com:office:office" xmlns:oel="http://schemas.microsoft.com/office/2019/extlst" xmlns:r="http://schemas.openxmlformats.org/officeDocument/2006/relationships" xmlns:m="http://schemas.openxmlformats.org/officeDocument/2006/math" xmlns:v="urn:schemas-microsoft-com:vml" xmlns:wp14="http://schemas.microsoft.com/office/word/2010/wordprocessingDrawing" xmlns:wp="http://schemas.openxmlformats.org/drawingml/2006/wordprocessingDrawing" xmlns:w10="urn:schemas-microsoft-com:office:word" xmlns:w="http://schemas.openxmlformats.org/wordprocessingml/2006/main" xmlns:w14="http://schemas.microsoft.com/office/word/2010/wordml" xmlns:w15="http://schemas.microsoft.com/office/word/2012/wordml" xmlns:w16cex="http://schemas.microsoft.com/office/word/2018/wordml/cex" xmlns:w16cid="http://schemas.microsoft.com/office/word/2016/wordml/cid" xmlns:w16="http://schemas.microsoft.com/office/word/2018/wordml" xmlns:w16sdtdh="http://schemas.microsoft.com/office/word/2020/wordml/sdtdatahash" xmlns:w16se="http://schemas.microsoft.com/office/word/2015/wordml/symex" xmlns:wpg="http://schemas.microsoft.com/office/word/2010/wordprocessingGroup" xmlns:wpi="http://schemas.microsoft.com/office/word/2010/wordprocessingInk" xmlns:wne="http://schemas.microsoft.com/office/word/2006/wordml" xmlns:wps="http://schemas.microsoft.com/office/word/2010/wordprocessingShape" mc:Ignorable="w14 w15 w16se w16cid w16 w16cex w16sdtdh wp14">
   <w:footnote w:type="separator" w:id="-1">
     <w:p>
-      <w:pPr>
-        <w:spacing w:after="0"/>
-      </w:pPr>
       <w:r>
         <w:separator/>
       </w:r>
@@ -13204,9 +12781,6 @@
   </w:footnote>
   <w:footnote w:type="continuationSeparator" w:id="0">
     <w:p>
-      <w:pPr>
-        <w:spacing w:after="0"/>
-      </w:pPr>
       <w:r>
         <w:continuationSeparator/>
       </w:r>
@@ -18072,7 +17646,10 @@
   <w:style w:type="paragraph" w:default="1" w:styleId="Normal">
     <w:name w:val="Normal"/>
     <w:qFormat/>
-    <w:rsid w:val="00C71718"/>
+    <w:rsid w:val="008F5CDF"/>
+    <w:pPr>
+      <w:spacing w:after="0"/>
+    </w:pPr>
     <w:rPr>
       <w:rFonts w:eastAsiaTheme="minorHAnsi"/>
     </w:rPr>
@@ -18084,9 +17661,8 @@
     <w:link w:val="Heading1Char"/>
     <w:uiPriority w:val="9"/>
     <w:qFormat/>
-    <w:rsid w:val="0050645D"/>
+    <w:rsid w:val="008F5CDF"/>
     <w:pPr>
-      <w:spacing w:before="240" w:after="0"/>
       <w:outlineLvl w:val="0"/>
     </w:pPr>
     <w:rPr>
@@ -18103,9 +17679,8 @@
     <w:uiPriority w:val="9"/>
     <w:unhideWhenUsed/>
     <w:qFormat/>
-    <w:rsid w:val="00671624"/>
+    <w:rsid w:val="008F5CDF"/>
     <w:pPr>
-      <w:spacing w:before="120" w:after="0"/>
       <w:outlineLvl w:val="1"/>
     </w:pPr>
     <w:rPr>
@@ -18148,9 +17723,6 @@
     <w:uiPriority w:val="99"/>
     <w:unhideWhenUsed/>
     <w:rsid w:val="00765C20"/>
-    <w:pPr>
-      <w:spacing w:after="0"/>
-    </w:pPr>
     <w:rPr>
       <w:rFonts w:ascii="Times New Roman" w:hAnsi="Times New Roman" w:cs="Times New Roman"/>
     </w:rPr>
@@ -18174,9 +17746,6 @@
     <w:semiHidden/>
     <w:unhideWhenUsed/>
     <w:rsid w:val="00765C20"/>
-    <w:pPr>
-      <w:spacing w:after="0"/>
-    </w:pPr>
     <w:rPr>
       <w:rFonts w:ascii="Lucida Grande" w:hAnsi="Lucida Grande" w:cs="Lucida Grande"/>
       <w:sz w:val="18"/>
@@ -18238,7 +17807,6 @@
         <w:tab w:val="center" w:pos="4320"/>
         <w:tab w:val="right" w:pos="8640"/>
       </w:tabs>
-      <w:spacing w:after="0"/>
     </w:pPr>
   </w:style>
   <w:style w:type="character" w:customStyle="1" w:styleId="HeaderChar">
@@ -18263,7 +17831,6 @@
         <w:tab w:val="center" w:pos="4320"/>
         <w:tab w:val="right" w:pos="8640"/>
       </w:tabs>
-      <w:spacing w:after="0"/>
     </w:pPr>
   </w:style>
   <w:style w:type="character" w:customStyle="1" w:styleId="FooterChar">
@@ -18301,9 +17868,6 @@
     <w:link w:val="CommentTextChar"/>
     <w:uiPriority w:val="99"/>
     <w:rsid w:val="00765C20"/>
-    <w:pPr>
-      <w:spacing w:after="0"/>
-    </w:pPr>
     <w:rPr>
       <w:rFonts w:ascii="Times New Roman" w:eastAsia="Times New Roman" w:hAnsi="Times New Roman" w:cs="Times New Roman"/>
       <w:sz w:val="20"/>
@@ -18389,7 +17953,7 @@
     <w:basedOn w:val="DefaultParagraphFont"/>
     <w:link w:val="Heading2"/>
     <w:uiPriority w:val="9"/>
-    <w:rsid w:val="00671624"/>
+    <w:rsid w:val="008F5CDF"/>
     <w:rPr>
       <w:rFonts w:eastAsiaTheme="minorHAnsi"/>
       <w:bCs/>
@@ -18403,7 +17967,7 @@
     <w:basedOn w:val="DefaultParagraphFont"/>
     <w:link w:val="Heading1"/>
     <w:uiPriority w:val="9"/>
-    <w:rsid w:val="0050645D"/>
+    <w:rsid w:val="008F5CDF"/>
     <w:rPr>
       <w:rFonts w:eastAsiaTheme="minorHAnsi"/>
       <w:b/>
@@ -18463,9 +18027,6 @@
     <w:link w:val="FootnoteTextChar"/>
     <w:uiPriority w:val="99"/>
     <w:rsid w:val="009F2189"/>
-    <w:pPr>
-      <w:spacing w:after="0"/>
-    </w:pPr>
     <w:rPr>
       <w:rFonts w:ascii="Times New Roman" w:eastAsia="Times New Roman" w:hAnsi="Times New Roman" w:cs="Times New Roman"/>
       <w:sz w:val="20"/>
@@ -18538,7 +18099,6 @@
     <w:qFormat/>
     <w:rsid w:val="005B5AE0"/>
     <w:pPr>
-      <w:spacing w:after="0"/>
       <w:contextualSpacing/>
     </w:pPr>
     <w:rPr>

</xml_diff>

<commit_message>
feat: update report template
</commit_message>
<xml_diff>
--- a/src/ctk_functions/data/report_template.docx
+++ b/src/ctk_functions/data/report_template.docx
@@ -528,9 +528,9 @@
               </wp:anchor>
             </w:drawing>
           </mc:Choice>
-          <mc:Fallback>
+          <mc:Fallback xmlns:w16du="http://schemas.microsoft.com/office/word/2023/wordml/word16du">
             <w:pict>
-              <v:rect w14:anchorId="55FB7042" id="Rectangle 4" o:spid="_x0000_s1026" style="position:absolute;margin-left:0;margin-top:2.9pt;width:459pt;height:27.85pt;z-index:251675648;visibility:visible;mso-wrap-style:square;mso-width-percent:0;mso-height-percent:0;mso-wrap-distance-left:9pt;mso-wrap-distance-top:0;mso-wrap-distance-right:9pt;mso-wrap-distance-bottom:0;mso-position-horizontal:absolute;mso-position-horizontal-relative:text;mso-position-vertical:absolute;mso-position-vertical-relative:text;mso-width-percent:0;mso-height-percent:0;mso-width-relative:margin;mso-height-relative:margin;v-text-anchor:middle" o:gfxdata="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" fillcolor="window" strokecolor="windowText" strokeweight="2pt">
+              <v:rect w14:anchorId="55FB7042" id="Rectangle 4" o:spid="_x0000_s1026" style="position:absolute;margin-left:0;margin-top:2.9pt;width:459pt;height:27.85pt;z-index:251675648;visibility:visible;mso-wrap-style:square;mso-width-percent:0;mso-height-percent:0;mso-wrap-distance-left:9pt;mso-wrap-distance-top:0;mso-wrap-distance-right:9pt;mso-wrap-distance-bottom:0;mso-position-horizontal:absolute;mso-position-horizontal-relative:text;mso-position-vertical:absolute;mso-position-vertical-relative:text;mso-width-percent:0;mso-height-percent:0;mso-width-relative:margin;mso-height-relative:margin;v-text-anchor:middle" o:gfxdata="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" fillcolor="window" strokecolor="windowText" strokeweight="2pt">
                 <v:textbox>
                   <w:txbxContent>
                     <w:p>
@@ -737,140 +737,7 @@
       <w:r>
         <w:t>MENTAL STATUS EXAMINATION AND TESTING BEHAVIORAL OBSERVATIONS</w:t>
       </w:r>
-    </w:p>
-    <w:p>
-      <w:pPr>
-        <w:rPr>
-          <w:rFonts w:ascii="Cambria" w:hAnsi="Cambria"/>
-          <w:bCs/>
-          <w:color w:val="000000" w:themeColor="text1"/>
-        </w:rPr>
-      </w:pPr>
       <w:bookmarkStart w:id="0" w:name="_Hlk76111779"/>
-      <w:r>
-        <w:rPr>
-          <w:rFonts w:ascii="Cambria" w:hAnsi="Cambria"/>
-          <w:bCs/>
-          <w:color w:val="000000" w:themeColor="text1"/>
-        </w:rPr>
-        <w:t>Due to the Coronavirus Disease 2019 (COVID-19) pandemic and resultant social distancing guidelines, face-to-face testing with modifications to standardized testing procedures was conducted. Precautionary steps were designed to help safeguard participants, families, and staff (e.g., symptom surveys, staggered appointments, increased disinfecting of commonly touched surfaces). Modification to standardized procedures for in-person testing included use of PPE (e.g., face mask, face shield, gloves) for all participants, families, and staff according to current guidelines. The following factors were closely monitored in order to ensure the appropriateness of each test’s administration:</w:t>
-      </w:r>
-    </w:p>
-    <w:p>
-      <w:pPr>
-        <w:ind w:left="1170" w:hanging="270"/>
-        <w:rPr>
-          <w:rFonts w:ascii="Cambria" w:hAnsi="Cambria"/>
-          <w:bCs/>
-          <w:color w:val="000000" w:themeColor="text1"/>
-        </w:rPr>
-      </w:pPr>
-      <w:r>
-        <w:rPr>
-          <w:rFonts w:ascii="Cambria" w:hAnsi="Cambria"/>
-          <w:bCs/>
-          <w:color w:val="000000" w:themeColor="text1"/>
-        </w:rPr>
-        <w:t>•</w:t>
-      </w:r>
-      <w:r>
-        <w:rPr>
-          <w:rFonts w:ascii="Cambria" w:hAnsi="Cambria"/>
-          <w:bCs/>
-          <w:color w:val="000000" w:themeColor="text1"/>
-        </w:rPr>
-        <w:tab/>
-        <w:t>Setting (i.e., spaced out chairs and tables; use of plastic sheet protectors to place over paper stimulus book pages; use of hand sanitizer before and after tasks for which gloves would not be appropriate);</w:t>
-      </w:r>
-    </w:p>
-    <w:p>
-      <w:pPr>
-        <w:ind w:left="1170" w:hanging="270"/>
-        <w:rPr>
-          <w:rFonts w:ascii="Cambria" w:hAnsi="Cambria"/>
-          <w:bCs/>
-          <w:color w:val="000000" w:themeColor="text1"/>
-        </w:rPr>
-      </w:pPr>
-      <w:r>
-        <w:rPr>
-          <w:rFonts w:ascii="Cambria" w:hAnsi="Cambria"/>
-          <w:bCs/>
-          <w:color w:val="000000" w:themeColor="text1"/>
-        </w:rPr>
-        <w:t>•</w:t>
-      </w:r>
-      <w:r>
-        <w:rPr>
-          <w:rFonts w:ascii="Cambria" w:hAnsi="Cambria"/>
-          <w:bCs/>
-          <w:color w:val="000000" w:themeColor="text1"/>
-        </w:rPr>
-        <w:tab/>
-        <w:t>Examiner training;</w:t>
-      </w:r>
-    </w:p>
-    <w:p>
-      <w:pPr>
-        <w:ind w:left="1170" w:hanging="270"/>
-        <w:rPr>
-          <w:rFonts w:ascii="Cambria" w:hAnsi="Cambria"/>
-          <w:bCs/>
-          <w:color w:val="000000" w:themeColor="text1"/>
-        </w:rPr>
-      </w:pPr>
-      <w:r>
-        <w:rPr>
-          <w:rFonts w:ascii="Cambria" w:hAnsi="Cambria"/>
-          <w:bCs/>
-          <w:color w:val="000000" w:themeColor="text1"/>
-        </w:rPr>
-        <w:t>•</w:t>
-      </w:r>
-      <w:r>
-        <w:rPr>
-          <w:rFonts w:ascii="Cambria" w:hAnsi="Cambria"/>
-          <w:bCs/>
-          <w:color w:val="000000" w:themeColor="text1"/>
-        </w:rPr>
-        <w:tab/>
-        <w:t xml:space="preserve">Examinee behavior monitoring and response; and </w:t>
-      </w:r>
-    </w:p>
-    <w:p>
-      <w:pPr>
-        <w:ind w:left="1170" w:hanging="270"/>
-        <w:rPr>
-          <w:rFonts w:ascii="Cambria" w:hAnsi="Cambria"/>
-          <w:bCs/>
-          <w:color w:val="000000" w:themeColor="text1"/>
-        </w:rPr>
-      </w:pPr>
-      <w:r>
-        <w:rPr>
-          <w:rFonts w:ascii="Cambria" w:hAnsi="Cambria"/>
-          <w:bCs/>
-          <w:color w:val="000000" w:themeColor="text1"/>
-        </w:rPr>
-        <w:t>•</w:t>
-      </w:r>
-      <w:r>
-        <w:rPr>
-          <w:rFonts w:ascii="Cambria" w:hAnsi="Cambria"/>
-          <w:bCs/>
-          <w:color w:val="000000" w:themeColor="text1"/>
-        </w:rPr>
-        <w:tab/>
-        <w:t xml:space="preserve">Protection and sanitation of the tests and test materials. </w:t>
-      </w:r>
-    </w:p>
-    <w:p>
-      <w:pPr>
-        <w:rPr>
-          <w:rFonts w:ascii="Cambria" w:hAnsi="Cambria"/>
-          <w:bCs/>
-        </w:rPr>
-      </w:pPr>
     </w:p>
     <w:bookmarkEnd w:id="0"/>
     <w:p>
@@ -896,7 +763,21 @@
         <w:rPr>
           <w:color w:val="9BBB59"/>
         </w:rPr>
-        <w:t xml:space="preserve"> presented as a (e.g. cooperative, friendly, hard-working, playful, gregarious, mature etc.) </w:t>
+        <w:t xml:space="preserve"> presented as a (</w:t>
+      </w:r>
+      <w:proofErr w:type="gramStart"/>
+      <w:r>
+        <w:rPr>
+          <w:color w:val="9BBB59"/>
+        </w:rPr>
+        <w:t>e.g.</w:t>
+      </w:r>
+      <w:proofErr w:type="gramEnd"/>
+      <w:r>
+        <w:rPr>
+          <w:color w:val="9BBB59"/>
+        </w:rPr>
+        <w:t xml:space="preserve"> cooperative, friendly, hard-working, playful, gregarious, mature etc.) </w:t>
       </w:r>
       <w:r>
         <w:rPr>
@@ -1074,14 +955,7 @@
         <w:rPr>
           <w:color w:val="9BBB59"/>
         </w:rPr>
-        <w:t xml:space="preserve"> appeared to put forth full effort during </w:t>
-      </w:r>
-      <w:r>
-        <w:rPr>
-          <w:color w:val="9BBB59"/>
-        </w:rPr>
-        <w:lastRenderedPageBreak/>
-        <w:t xml:space="preserve">testing and demonstrated a good tolerance for frustration. No outward evidence of anxiety was noted. </w:t>
+        <w:t xml:space="preserve"> appeared to put forth full effort during testing and demonstrated a good tolerance for frustration. No outward evidence of anxiety was noted. </w:t>
       </w:r>
     </w:p>
     <w:p>
@@ -1193,7 +1067,15 @@
           <w:rFonts w:eastAsia="Calibri"/>
           <w:color w:val="9BBB59"/>
         </w:rPr>
-        <w:t xml:space="preserve"> or look at answers immediately after being reminded of the rules. {{PRONOUN_0}} responded well to use of a sticker chart/checklist which broke down the activities into smaller parts and provided structure and reinforcement. {{PRONOUN_0}} required redirection to initiate and switch activities. </w:t>
+        <w:t xml:space="preserve"> or look at answers immediately after being reminded of the rules. {{PRONOUN_0}} responded well to use of a sticker chart/checklist which broke down the activities into smaller parts and provided structure and </w:t>
+      </w:r>
+      <w:r>
+        <w:rPr>
+          <w:rFonts w:eastAsia="Calibri"/>
+          <w:color w:val="9BBB59"/>
+        </w:rPr>
+        <w:lastRenderedPageBreak/>
+        <w:t xml:space="preserve">reinforcement. {{PRONOUN_0}} required redirection to initiate and switch activities. </w:t>
       </w:r>
       <w:r>
         <w:rPr>
@@ -1467,7 +1349,6 @@
           <w:rFonts w:ascii="Cambria" w:eastAsia="Cambria" w:hAnsi="Cambria" w:cs="Times New Roman"/>
           <w:color w:val="000000" w:themeColor="text1"/>
         </w:rPr>
-        <w:lastRenderedPageBreak/>
         <w:t xml:space="preserve">Considering </w:t>
       </w:r>
       <w:r>
@@ -1616,315 +1497,20 @@
         <w:rPr>
           <w:color w:val="9BBB59"/>
         </w:rPr>
-        <w:t>{{PREFERRED_NAME}}</w:t>
-      </w:r>
-      <w:r>
-        <w:rPr>
-          <w:color w:val="9BBB59"/>
-        </w:rPr>
-        <w:t>’s distractibility/externalizing behaviors/fatigue/inattention appeared to impede {{PRONOUN_2}} ability to put forth adequate effort during testing. These results may underestimate {{PRONOUN_2}} true cognitive and academic abilities and should be interpreted cautiously.</w:t>
-      </w:r>
-    </w:p>
-    <w:p>
-      <w:pPr>
-        <w:rPr>
-          <w:color w:val="9BBB59" w:themeColor="accent3"/>
-        </w:rPr>
-      </w:pPr>
-    </w:p>
-    <w:p>
-      <w:pPr>
-        <w:rPr>
-          <w:color w:val="9BBB59" w:themeColor="accent3"/>
-        </w:rPr>
-      </w:pPr>
-    </w:p>
-    <w:p>
-      <w:pPr>
-        <w:rPr>
-          <w:rFonts w:ascii="Cambria" w:eastAsia="Cambria" w:hAnsi="Cambria" w:cs="Times New Roman"/>
-          <w:bCs/>
-        </w:rPr>
-      </w:pPr>
-      <w:r>
-        <w:rPr>
-          <w:rFonts w:ascii="Cambria" w:eastAsia="Cambria" w:hAnsi="Cambria" w:cs="Times New Roman"/>
-          <w:bCs/>
-        </w:rPr>
-        <w:t>Due to circumstances related to the COVID-19 pandemic and resultant social distancing guidelines</w:t>
-      </w:r>
-      <w:r>
-        <w:rPr>
-          <w:rFonts w:ascii="Cambria" w:eastAsia="Cambria" w:hAnsi="Cambria" w:cs="Times New Roman"/>
-        </w:rPr>
-        <w:t xml:space="preserve">, this assessment was conducted using remote administration methods, including remote audiovisual presentation of test instructions and test stimuli, and remote observation of performance via audiovisual technology. </w:t>
-      </w:r>
-      <w:r>
-        <w:rPr>
-          <w:rFonts w:ascii="Cambria" w:eastAsia="Cambria" w:hAnsi="Cambria" w:cs="Times New Roman"/>
-          <w:bCs/>
-        </w:rPr>
-        <w:t>Modification to standardized procedures included presentation of stimulus materials via screensharing according to current guidelines. The following factors were closely monitored in order to ensure the appropriateness of each test’s administration:</w:t>
-      </w:r>
-    </w:p>
-    <w:p>
-      <w:pPr>
-        <w:numPr>
-          <w:ilvl w:val="0"/>
-          <w:numId w:val="2"/>
-        </w:numPr>
-        <w:rPr>
-          <w:rFonts w:ascii="Cambria" w:eastAsia="Cambria" w:hAnsi="Cambria" w:cs="Times New Roman"/>
-          <w:bCs/>
-        </w:rPr>
-      </w:pPr>
-      <w:r>
-        <w:rPr>
-          <w:rFonts w:ascii="Cambria" w:eastAsia="Cambria" w:hAnsi="Cambria" w:cs="Times New Roman"/>
-          <w:bCs/>
-        </w:rPr>
-        <w:t>Setting (i.e., pre-test audio-video set-up, high-speed connectivity, high-quality video and audio [i.e., Microsoft Teams], use of screensharing, screen size, peripheral camera use, managed distractions, and lighting);</w:t>
-      </w:r>
-    </w:p>
-    <w:p>
-      <w:pPr>
-        <w:numPr>
-          <w:ilvl w:val="0"/>
-          <w:numId w:val="2"/>
-        </w:numPr>
-        <w:rPr>
-          <w:rFonts w:ascii="Cambria" w:eastAsia="Cambria" w:hAnsi="Cambria" w:cs="Times New Roman"/>
-          <w:bCs/>
-        </w:rPr>
-      </w:pPr>
-      <w:r>
-        <w:rPr>
-          <w:rFonts w:ascii="Cambria" w:eastAsia="Cambria" w:hAnsi="Cambria" w:cs="Times New Roman"/>
-          <w:bCs/>
-        </w:rPr>
-        <w:t>Examiner training;</w:t>
-      </w:r>
-    </w:p>
-    <w:p>
-      <w:pPr>
-        <w:numPr>
-          <w:ilvl w:val="0"/>
-          <w:numId w:val="2"/>
-        </w:numPr>
-        <w:rPr>
-          <w:rFonts w:ascii="Cambria" w:eastAsia="Cambria" w:hAnsi="Cambria" w:cs="Times New Roman"/>
-          <w:bCs/>
-        </w:rPr>
-      </w:pPr>
-      <w:r>
-        <w:rPr>
-          <w:rFonts w:ascii="Cambria" w:eastAsia="Cambria" w:hAnsi="Cambria" w:cs="Times New Roman"/>
-          <w:bCs/>
-        </w:rPr>
-        <w:t>Examinee behavior monitoring and response; and</w:t>
-      </w:r>
-    </w:p>
-    <w:p>
-      <w:pPr>
-        <w:numPr>
-          <w:ilvl w:val="0"/>
-          <w:numId w:val="2"/>
-        </w:numPr>
-        <w:rPr>
-          <w:rFonts w:ascii="Cambria" w:eastAsia="Cambria" w:hAnsi="Cambria" w:cs="Times New Roman"/>
-          <w:bCs/>
-        </w:rPr>
-      </w:pPr>
-      <w:r>
-        <w:rPr>
-          <w:rFonts w:ascii="Cambria" w:eastAsia="Cambria" w:hAnsi="Cambria" w:cs="Times New Roman"/>
-          <w:bCs/>
-        </w:rPr>
-        <w:t>Protection of the tests and test materials.</w:t>
-      </w:r>
-    </w:p>
-    <w:p>
-      <w:pPr>
-        <w:rPr>
-          <w:rFonts w:ascii="Cambria" w:eastAsia="Cambria" w:hAnsi="Cambria" w:cs="Times New Roman"/>
-        </w:rPr>
-      </w:pPr>
-    </w:p>
-    <w:p>
-      <w:pPr>
-        <w:rPr>
-          <w:rFonts w:ascii="Cambria" w:eastAsia="Calibri" w:hAnsi="Cambria" w:cs="Times New Roman"/>
-        </w:rPr>
-      </w:pPr>
-      <w:r>
-        <w:rPr>
-          <w:rFonts w:ascii="Cambria" w:eastAsia="Cambria" w:hAnsi="Cambria" w:cs="Times New Roman"/>
-          <w:color w:val="FF0000"/>
-        </w:rPr>
-        <w:t xml:space="preserve">The remote testing environment appeared free of distractions, adequate rapport was established with the examinee via video, and the examinee appeared appropriately engaged in the task throughout the session. </w:t>
-      </w:r>
-      <w:r>
-        <w:rPr>
-          <w:rFonts w:ascii="Cambria" w:eastAsia="Cambria" w:hAnsi="Cambria" w:cs="Times New Roman"/>
-          <w:color w:val="FF0000"/>
-        </w:rPr>
-        <w:t>No significant/</w:t>
-      </w:r>
-      <w:r>
-        <w:rPr>
-          <w:rFonts w:ascii="Cambria" w:eastAsia="Cambria" w:hAnsi="Cambria" w:cs="Times New Roman"/>
-          <w:color w:val="FF0000"/>
-        </w:rPr>
-        <w:t>Mild</w:t>
-      </w:r>
-      <w:r>
-        <w:rPr>
-          <w:rFonts w:ascii="Cambria" w:eastAsia="Cambria" w:hAnsi="Cambria" w:cs="Times New Roman"/>
-          <w:color w:val="FF0000"/>
-        </w:rPr>
-        <w:t>/Moderate/Interfering</w:t>
-      </w:r>
-      <w:r>
-        <w:rPr>
-          <w:rFonts w:ascii="Cambria" w:eastAsia="Cambria" w:hAnsi="Cambria" w:cs="Times New Roman"/>
-        </w:rPr>
-        <w:t xml:space="preserve"> technological problems were noted during administration; </w:t>
-      </w:r>
-      <w:r>
-        <w:rPr>
-          <w:rFonts w:ascii="Cambria" w:eastAsia="Cambria" w:hAnsi="Cambria" w:cs="Times New Roman"/>
-          <w:color w:val="FF0000"/>
-        </w:rPr>
-        <w:t xml:space="preserve">the internet connection cut out at times and necessitated repeating of instructions or test items. </w:t>
-      </w:r>
-    </w:p>
-    <w:p>
-      <w:pPr>
-        <w:rPr>
-          <w:rFonts w:ascii="Cambria" w:eastAsia="Cambria" w:hAnsi="Cambria" w:cs="Times New Roman"/>
-          <w:color w:val="9BBB59"/>
-        </w:rPr>
-      </w:pPr>
-    </w:p>
-    <w:p>
-      <w:pPr>
-        <w:rPr>
-          <w:rFonts w:ascii="Cambria" w:eastAsia="Cambria" w:hAnsi="Cambria" w:cs="Times New Roman"/>
-        </w:rPr>
-      </w:pPr>
-      <w:r>
-        <w:rPr>
-          <w:rFonts w:ascii="Cambria" w:eastAsia="Cambria" w:hAnsi="Cambria" w:cs="Times New Roman"/>
-        </w:rPr>
-        <w:t>The administered subtests</w:t>
-      </w:r>
-      <w:r>
-        <w:rPr>
-          <w:rFonts w:ascii="Cambria" w:eastAsia="Cambria" w:hAnsi="Cambria" w:cs="Times New Roman"/>
-        </w:rPr>
-        <w:t xml:space="preserve"> </w:t>
-      </w:r>
-      <w:r>
-        <w:rPr>
-          <w:rFonts w:ascii="Cambria" w:eastAsia="Cambria" w:hAnsi="Cambria" w:cs="Times New Roman"/>
-        </w:rPr>
-        <w:t>have received initial validation in several samples for remote telepractice and digital format administration. Thus, considering mi</w:t>
-      </w:r>
-      <w:r>
-        <w:rPr>
-          <w:rFonts w:ascii="Cambria" w:eastAsia="Cambria" w:hAnsi="Cambria" w:cs="Times New Roman"/>
-        </w:rPr>
-        <w:t>n</w:t>
-      </w:r>
-      <w:r>
-        <w:rPr>
-          <w:rFonts w:ascii="Cambria" w:eastAsia="Cambria" w:hAnsi="Cambria" w:cs="Times New Roman"/>
-        </w:rPr>
-        <w:t xml:space="preserve">imal technological </w:t>
-      </w:r>
-      <w:r>
-        <w:rPr>
-          <w:rFonts w:ascii="Cambria" w:eastAsia="Cambria" w:hAnsi="Cambria" w:cs="Times New Roman"/>
-          <w:color w:val="000000" w:themeColor="text1"/>
-        </w:rPr>
-        <w:t xml:space="preserve">interference, </w:t>
-      </w:r>
-      <w:r>
-        <w:rPr>
-          <w:rFonts w:ascii="Cambria" w:eastAsia="Cambria" w:hAnsi="Cambria" w:cs="Times New Roman"/>
-          <w:color w:val="000000" w:themeColor="text1"/>
-        </w:rPr>
-        <w:t>{{PREFERRED_NAME}}</w:t>
-      </w:r>
-      <w:r>
-        <w:rPr>
-          <w:rFonts w:ascii="Cambria" w:eastAsia="Cambria" w:hAnsi="Cambria" w:cs="Times New Roman"/>
-          <w:color w:val="000000" w:themeColor="text1"/>
-        </w:rPr>
-        <w:t xml:space="preserve">’s effort and positive response to structure and redirection, the results are considered a relatively valid description of </w:t>
-      </w:r>
-      <w:r>
-        <w:rPr>
-          <w:rFonts w:ascii="Cambria" w:eastAsia="Cambria" w:hAnsi="Cambria" w:cs="Times New Roman"/>
-          <w:color w:val="000000" w:themeColor="text1"/>
-        </w:rPr>
         <w:lastRenderedPageBreak/>
         <w:t>{{PREFERRED_NAME}}</w:t>
       </w:r>
       <w:r>
         <w:rPr>
-          <w:rFonts w:ascii="Cambria" w:eastAsia="Cambria" w:hAnsi="Cambria" w:cs="Times New Roman"/>
-          <w:color w:val="000000" w:themeColor="text1"/>
-        </w:rPr>
-        <w:t xml:space="preserve">’s skills and abilities. However, the impact of applying non-standard administration methods </w:t>
-      </w:r>
-      <w:r>
-        <w:rPr>
-          <w:rFonts w:ascii="Cambria" w:eastAsia="Cambria" w:hAnsi="Cambria" w:cs="Times New Roman"/>
-        </w:rPr>
-        <w:t>has been evaluated only in part by scientific research. While every effort was made to simulate standard assessment practices, the diagnostic conclusions and recommendations for treatment provided in this report are being advanced with these reservations.</w:t>
-      </w:r>
-    </w:p>
-    <w:p>
-      <w:pPr>
-        <w:rPr>
-          <w:rFonts w:ascii="Cambria" w:eastAsia="Cambria" w:hAnsi="Cambria" w:cs="Times New Roman"/>
-        </w:rPr>
-      </w:pPr>
-      <w:r>
-        <w:rPr>
-          <w:rFonts w:ascii="Cambria" w:eastAsia="Cambria" w:hAnsi="Cambria" w:cs="Times New Roman"/>
-        </w:rPr>
-        <w:br w:type="page"/>
-      </w:r>
-    </w:p>
-    <w:p>
-      <w:pPr>
-        <w:pStyle w:val="Title"/>
-        <w:rPr>
-          <w:rFonts w:ascii="Cambria" w:hAnsi="Cambria"/>
-          <w:b/>
-          <w:bCs/>
-          <w:sz w:val="40"/>
-          <w:szCs w:val="40"/>
-        </w:rPr>
-      </w:pPr>
-      <w:r>
-        <w:rPr>
-          <w:rFonts w:ascii="Cambria" w:hAnsi="Cambria"/>
-          <w:b/>
-          <w:bCs/>
-          <w:sz w:val="40"/>
-          <w:szCs w:val="40"/>
-        </w:rPr>
-        <w:lastRenderedPageBreak/>
-        <w:t>Insert List of Tests, Normal Curve and RA Text</w:t>
-      </w:r>
-    </w:p>
-    <w:p>
-      <w:pPr>
-        <w:rPr>
-          <w:rFonts w:ascii="Cambria" w:eastAsia="Cambria" w:hAnsi="Cambria" w:cs="Times New Roman"/>
+          <w:color w:val="9BBB59"/>
+        </w:rPr>
+        <w:t>’s distractibility/externalizing behaviors/fatigue/inattention appeared to impede {{PRONOUN_2}} ability to put forth adequate effort during testing. These results may underestimate {{PRONOUN_2}} true cognitive and academic abilities and should be interpreted cautiously.</w:t>
+      </w:r>
+    </w:p>
+    <w:p>
+      <w:pPr>
+        <w:rPr>
+          <w:color w:val="9BBB59" w:themeColor="accent3"/>
         </w:rPr>
       </w:pPr>
     </w:p>
@@ -2085,212 +1671,73 @@
           <w:rFonts w:ascii="Cambria" w:eastAsia="Cambria" w:hAnsi="Cambria" w:cs="Times New Roman"/>
         </w:rPr>
       </w:pPr>
-      <w:r>
-        <w:rPr>
-          <w:rFonts w:ascii="Cambria" w:eastAsia="Cambria" w:hAnsi="Cambria" w:cs="Times New Roman"/>
-        </w:rPr>
-        <w:t xml:space="preserve">Testing was completed over the course of two remote sessions, to gain insight into </w:t>
-      </w:r>
-      <w:r>
-        <w:rPr>
-          <w:rFonts w:ascii="Cambria" w:eastAsia="Cambria" w:hAnsi="Cambria" w:cs="Times New Roman"/>
+    </w:p>
+    <w:p>
+      <w:pPr>
+        <w:rPr>
+          <w:color w:val="9BBB59" w:themeColor="accent3"/>
+        </w:rPr>
+      </w:pPr>
+    </w:p>
+    <w:p>
+      <w:pPr>
+        <w:rPr>
+          <w:color w:val="9BBB59"/>
+        </w:rPr>
+      </w:pPr>
+      <w:r>
+        <w:rPr>
+          <w:color w:val="9BBB59"/>
+        </w:rPr>
+        <w:t>{{PREFERRED_NAME}}’s morning/afternoon dose of [medication and dose] was administered/was omitted prior to testing.</w:t>
+      </w:r>
+    </w:p>
+    <w:p>
+      <w:pPr>
+        <w:rPr>
+          <w:color w:val="9BBB59" w:themeColor="accent3"/>
+        </w:rPr>
+      </w:pPr>
+    </w:p>
+    <w:p>
+      <w:pPr>
+        <w:pStyle w:val="Heading2"/>
+      </w:pPr>
+      <w:r>
+        <w:t>Mental Health Assessment</w:t>
+      </w:r>
+    </w:p>
+    <w:p>
+      <w:pPr>
+        <w:rPr>
+          <w:color w:val="9BBB59"/>
+        </w:rPr>
+      </w:pPr>
+      <w:r>
+        <w:rPr>
+          <w:color w:val="9BBB59"/>
+        </w:rPr>
+        <w:t xml:space="preserve">{{PREFERRED_NAME}} and {{REPORTING_GUARDIAN}} completed the K-SADS semi-structured psychiatric interview for DSM-5 </w:t>
+      </w:r>
+      <w:r>
+        <w:rPr>
           <w:color w:val="FF0000"/>
         </w:rPr>
-        <w:t>{{PREFERRED_NAME}}</w:t>
-      </w:r>
-      <w:r>
-        <w:rPr>
-          <w:rFonts w:ascii="Cambria" w:eastAsia="Cambria" w:hAnsi="Cambria" w:cs="Times New Roman"/>
-        </w:rPr>
-        <w:t>’s overall intellectual ability, language</w:t>
-      </w:r>
-      <w:r>
-        <w:rPr>
-          <w:rFonts w:ascii="Cambria" w:eastAsia="Cambria" w:hAnsi="Cambria" w:cs="Times New Roman"/>
-        </w:rPr>
-        <w:t xml:space="preserve"> </w:t>
-      </w:r>
-      <w:r>
-        <w:rPr>
-          <w:rFonts w:ascii="Cambria" w:eastAsia="Cambria" w:hAnsi="Cambria" w:cs="Times New Roman"/>
-        </w:rPr>
-        <w:t>and academic skills.</w:t>
-      </w:r>
-      <w:r>
-        <w:rPr>
-          <w:rFonts w:ascii="Cambria" w:eastAsia="Cambria" w:hAnsi="Cambria" w:cs="Times New Roman"/>
-        </w:rPr>
-        <w:t xml:space="preserve"> </w:t>
-      </w:r>
-      <w:r>
-        <w:rPr>
-          <w:rFonts w:ascii="Cambria" w:eastAsia="Cambria" w:hAnsi="Cambria" w:cs="Times New Roman"/>
-        </w:rPr>
-        <w:t>Due to circumstances that limited in-person clinical visits, this assessment was conducted using telehealth methods. The standard administration of these procedures involves in-person, face-to-face methods. The impact of applying non-standard administration methods has been evaluated only in part by scientific research. While every effort was made to simulate standard assessment practices, the diagnostic conclusions and recommendations for treatment provided in this report are being advanced with these reservations.</w:t>
-      </w:r>
-    </w:p>
-    <w:p>
-      <w:pPr>
-        <w:rPr>
-          <w:rFonts w:ascii="Cambria" w:eastAsia="Cambria" w:hAnsi="Cambria" w:cs="Times New Roman"/>
-        </w:rPr>
-      </w:pPr>
-    </w:p>
-    <w:p>
-      <w:pPr>
-        <w:rPr>
-          <w:color w:val="9BBB59" w:themeColor="accent3"/>
-        </w:rPr>
-      </w:pPr>
-    </w:p>
-    <w:p>
-      <w:pPr>
+        <w:t>in-person/via video conference</w:t>
+      </w:r>
+      <w:r>
         <w:rPr>
           <w:color w:val="9BBB59"/>
         </w:rPr>
-      </w:pPr>
-      <w:r>
+        <w:t xml:space="preserve">, as well as several questionnaires related to emotional and behavioral function. </w:t>
+      </w:r>
+    </w:p>
+    <w:p>
+      <w:pPr>
         <w:rPr>
           <w:color w:val="9BBB59"/>
         </w:rPr>
-        <w:t>{{PREFERRED_NAME}}’s morning/afternoon dose of [medication and dose] was administered/was omitted prior to testing.</w:t>
-      </w:r>
-    </w:p>
-    <w:p>
-      <w:pPr>
-        <w:rPr>
-          <w:color w:val="9BBB59" w:themeColor="accent3"/>
-        </w:rPr>
-      </w:pPr>
-    </w:p>
-    <w:p>
-      <w:pPr>
-        <w:pStyle w:val="Heading2"/>
-      </w:pPr>
-      <w:r>
-        <w:t>Mental Health Assessment</w:t>
-      </w:r>
-    </w:p>
-    <w:p>
-      <w:pPr>
-        <w:rPr>
-          <w:color w:val="9BBB59"/>
-        </w:rPr>
-      </w:pPr>
-      <w:r>
-        <w:rPr>
-          <w:color w:val="9BBB59"/>
-        </w:rPr>
-        <w:t xml:space="preserve">{{PREFERRED_NAME}} and {{REPORTING_GUARDIAN}} completed the K-SADS semi-structured psychiatric interview for DSM-5 </w:t>
-      </w:r>
-      <w:r>
-        <w:rPr>
-          <w:color w:val="FF0000"/>
-        </w:rPr>
-        <w:t>in-person/via video conference</w:t>
-      </w:r>
-      <w:r>
-        <w:rPr>
-          <w:color w:val="9BBB59"/>
-        </w:rPr>
-        <w:t xml:space="preserve">, as well as several questionnaires related to emotional and behavioral function. </w:t>
-      </w:r>
-    </w:p>
-    <w:p>
-      <w:pPr>
-        <w:rPr>
-          <w:color w:val="9BBB59"/>
-        </w:rPr>
-      </w:pPr>
-    </w:p>
-    <w:p>
-      <w:pPr>
-        <w:rPr>
-          <w:color w:val="9BBB59"/>
-        </w:rPr>
-      </w:pPr>
-      <w:r>
-        <w:rPr>
-          <w:color w:val="9BBB59"/>
-        </w:rPr>
-        <w:t xml:space="preserve">These reports indicate that {{PREFERRED_NAME}} meets criteria for </w:t>
-      </w:r>
-      <w:r>
-        <w:rPr>
-          <w:color w:val="9BBB59"/>
-        </w:rPr>
-        <w:t>{{PLACEHOLDER}}</w:t>
-      </w:r>
-      <w:r>
-        <w:rPr>
-          <w:color w:val="9BBB59"/>
-        </w:rPr>
-        <w:t xml:space="preserve"> and are consistent with current symptoms of </w:t>
-      </w:r>
-      <w:r>
-        <w:rPr>
-          <w:color w:val="9BBB59"/>
-        </w:rPr>
-        <w:t>{{PLACEHOLDER}}</w:t>
-      </w:r>
-      <w:r>
-        <w:rPr>
-          <w:color w:val="9BBB59"/>
-        </w:rPr>
-        <w:t xml:space="preserve"> which {{PRONOUN_0}} is experiencing and for which {{PRONOUN_0}} is currently receiving psychotherapeutic and psychopharmacologic treatment. </w:t>
-      </w:r>
-    </w:p>
-    <w:p>
-      <w:pPr>
-        <w:rPr>
-          <w:color w:val="9BBB59"/>
-        </w:rPr>
-      </w:pPr>
-    </w:p>
-    <w:p>
-      <w:pPr>
-        <w:rPr>
-          <w:color w:val="9BBB59"/>
-        </w:rPr>
-      </w:pPr>
-      <w:r>
-        <w:rPr>
-          <w:color w:val="9BBB59"/>
-        </w:rPr>
-        <w:t>or</w:t>
-      </w:r>
-    </w:p>
-    <w:p>
-      <w:pPr>
-        <w:rPr>
-          <w:color w:val="9BBB59"/>
-        </w:rPr>
-      </w:pPr>
-    </w:p>
-    <w:p>
-      <w:pPr>
-        <w:rPr>
-          <w:color w:val="9BBB59"/>
-        </w:rPr>
-      </w:pPr>
-      <w:r>
-        <w:rPr>
-          <w:color w:val="9BBB59"/>
-        </w:rPr>
-        <w:t xml:space="preserve">The results of the testing from {{PREFERRED_NAME}}’s participation in the Healthy Brain Network at the Child Mind Institute did not reveal any areas of clinical concern. If current concerns are not being addressed or new concerns are developed about {{PREFERRED_NAME}}, it is encouraged that </w:t>
-      </w:r>
-      <w:r>
-        <w:rPr>
-          <w:color w:val="9BBB59"/>
-        </w:rPr>
-        <w:t>{{PRONOUN_2}}</w:t>
-      </w:r>
-      <w:r>
-        <w:rPr>
-          <w:color w:val="9BBB59"/>
-        </w:rPr>
-        <w:t xml:space="preserve"> care-provider be contacted directly.  Upon request, our HBN team can also offer a list of providers that can address such difficulties. We are grateful for your participation in this project.</w:t>
-      </w:r>
+      </w:pPr>
     </w:p>
     <w:p>
       <w:pPr>
@@ -2366,12 +1813,18 @@
       <w:pPr>
         <w:pStyle w:val="Heading2"/>
         <w:rPr>
+          <w:b/>
+          <w:bCs w:val="0"/>
           <w:color w:val="9BBB59"/>
-        </w:rPr>
-      </w:pPr>
-      <w:r>
-        <w:rPr>
+          <w:u w:val="none"/>
+        </w:rPr>
+      </w:pPr>
+      <w:r>
+        <w:rPr>
+          <w:b/>
+          <w:bCs w:val="0"/>
           <w:color w:val="9BBB59"/>
+          <w:u w:val="none"/>
         </w:rPr>
         <w:t>Further Evaluation</w:t>
       </w:r>
@@ -2380,7 +1833,10 @@
       <w:pPr>
         <w:pStyle w:val="Heading2"/>
         <w:rPr>
+          <w:b/>
+          <w:bCs w:val="0"/>
           <w:color w:val="9BBB59"/>
+          <w:u w:val="none"/>
         </w:rPr>
       </w:pPr>
     </w:p>
@@ -2388,12 +1844,18 @@
       <w:pPr>
         <w:pStyle w:val="Heading2"/>
         <w:rPr>
+          <w:b/>
+          <w:bCs w:val="0"/>
           <w:color w:val="9BBB59"/>
-        </w:rPr>
-      </w:pPr>
-      <w:r>
-        <w:rPr>
+          <w:u w:val="none"/>
+        </w:rPr>
+      </w:pPr>
+      <w:r>
+        <w:rPr>
+          <w:b/>
+          <w:bCs w:val="0"/>
           <w:color w:val="9BBB59"/>
+          <w:u w:val="none"/>
         </w:rPr>
         <w:t>Academics and Learning</w:t>
       </w:r>
@@ -2402,7 +1864,10 @@
       <w:pPr>
         <w:pStyle w:val="Heading2"/>
         <w:rPr>
+          <w:b/>
+          <w:bCs w:val="0"/>
           <w:color w:val="9BBB59"/>
+          <w:u w:val="none"/>
         </w:rPr>
       </w:pPr>
     </w:p>
@@ -2410,12 +1875,18 @@
       <w:pPr>
         <w:pStyle w:val="Heading2"/>
         <w:rPr>
+          <w:b/>
+          <w:bCs w:val="0"/>
           <w:color w:val="9BBB59"/>
-        </w:rPr>
-      </w:pPr>
-      <w:r>
-        <w:rPr>
+          <w:u w:val="none"/>
+        </w:rPr>
+      </w:pPr>
+      <w:r>
+        <w:rPr>
+          <w:b/>
+          <w:bCs w:val="0"/>
           <w:color w:val="9BBB59"/>
+          <w:u w:val="none"/>
         </w:rPr>
         <w:t>Psychotherapy</w:t>
       </w:r>
@@ -2424,7 +1895,10 @@
       <w:pPr>
         <w:pStyle w:val="Heading2"/>
         <w:rPr>
+          <w:b/>
+          <w:bCs w:val="0"/>
           <w:color w:val="9BBB59"/>
+          <w:u w:val="none"/>
         </w:rPr>
       </w:pPr>
     </w:p>
@@ -2432,12 +1906,18 @@
       <w:pPr>
         <w:pStyle w:val="Heading2"/>
         <w:rPr>
+          <w:b/>
+          <w:bCs w:val="0"/>
           <w:color w:val="9BBB59"/>
-        </w:rPr>
-      </w:pPr>
-      <w:r>
-        <w:rPr>
+          <w:u w:val="none"/>
+        </w:rPr>
+      </w:pPr>
+      <w:r>
+        <w:rPr>
+          <w:b/>
+          <w:bCs w:val="0"/>
           <w:color w:val="9BBB59"/>
+          <w:u w:val="none"/>
         </w:rPr>
         <w:t>Psychopharmacology</w:t>
       </w:r>
@@ -2445,6 +1925,7 @@
     <w:p>
       <w:pPr>
         <w:rPr>
+          <w:b/>
           <w:color w:val="9BBB59"/>
         </w:rPr>
       </w:pPr>
@@ -2479,6 +1960,7 @@
         <w:rPr>
           <w:color w:val="9BBB59"/>
         </w:rPr>
+        <w:lastRenderedPageBreak/>
         <w:t xml:space="preserve">We thank {{PREFERRED_NAME}} and {{PRONOUN_2}} family for their time, effort and commitment. We understand that research studies take time away from daily activities and we greatly appreciate their participation in this project. </w:t>
       </w:r>
     </w:p>
@@ -2866,7 +2348,6 @@
           <w:rFonts w:ascii="Cambria" w:eastAsia="Cambria" w:hAnsi="Cambria" w:cs="Cambria"/>
           <w:color w:val="000000" w:themeColor="text1"/>
         </w:rPr>
-        <w:lastRenderedPageBreak/>
         <w:t>_____________________________________________________________</w:t>
       </w:r>
     </w:p>

</xml_diff>

<commit_message>
feat: update report template (#105)
</commit_message>
<xml_diff>
--- a/src/ctk_functions/data/report_template.docx
+++ b/src/ctk_functions/data/report_template.docx
@@ -528,9 +528,9 @@
               </wp:anchor>
             </w:drawing>
           </mc:Choice>
-          <mc:Fallback>
+          <mc:Fallback xmlns:w16du="http://schemas.microsoft.com/office/word/2023/wordml/word16du">
             <w:pict>
-              <v:rect w14:anchorId="55FB7042" id="Rectangle 4" o:spid="_x0000_s1026" style="position:absolute;margin-left:0;margin-top:2.9pt;width:459pt;height:27.85pt;z-index:251675648;visibility:visible;mso-wrap-style:square;mso-width-percent:0;mso-height-percent:0;mso-wrap-distance-left:9pt;mso-wrap-distance-top:0;mso-wrap-distance-right:9pt;mso-wrap-distance-bottom:0;mso-position-horizontal:absolute;mso-position-horizontal-relative:text;mso-position-vertical:absolute;mso-position-vertical-relative:text;mso-width-percent:0;mso-height-percent:0;mso-width-relative:margin;mso-height-relative:margin;v-text-anchor:middle" o:gfxdata="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" fillcolor="window" strokecolor="windowText" strokeweight="2pt">
+              <v:rect w14:anchorId="55FB7042" id="Rectangle 4" o:spid="_x0000_s1026" style="position:absolute;margin-left:0;margin-top:2.9pt;width:459pt;height:27.85pt;z-index:251675648;visibility:visible;mso-wrap-style:square;mso-width-percent:0;mso-height-percent:0;mso-wrap-distance-left:9pt;mso-wrap-distance-top:0;mso-wrap-distance-right:9pt;mso-wrap-distance-bottom:0;mso-position-horizontal:absolute;mso-position-horizontal-relative:text;mso-position-vertical:absolute;mso-position-vertical-relative:text;mso-width-percent:0;mso-height-percent:0;mso-width-relative:margin;mso-height-relative:margin;v-text-anchor:middle" o:gfxdata="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" fillcolor="window" strokecolor="windowText" strokeweight="2pt">
                 <v:textbox>
                   <w:txbxContent>
                     <w:p>
@@ -737,140 +737,7 @@
       <w:r>
         <w:t>MENTAL STATUS EXAMINATION AND TESTING BEHAVIORAL OBSERVATIONS</w:t>
       </w:r>
-    </w:p>
-    <w:p>
-      <w:pPr>
-        <w:rPr>
-          <w:rFonts w:ascii="Cambria" w:hAnsi="Cambria"/>
-          <w:bCs/>
-          <w:color w:val="000000" w:themeColor="text1"/>
-        </w:rPr>
-      </w:pPr>
       <w:bookmarkStart w:id="0" w:name="_Hlk76111779"/>
-      <w:r>
-        <w:rPr>
-          <w:rFonts w:ascii="Cambria" w:hAnsi="Cambria"/>
-          <w:bCs/>
-          <w:color w:val="000000" w:themeColor="text1"/>
-        </w:rPr>
-        <w:t>Due to the Coronavirus Disease 2019 (COVID-19) pandemic and resultant social distancing guidelines, face-to-face testing with modifications to standardized testing procedures was conducted. Precautionary steps were designed to help safeguard participants, families, and staff (e.g., symptom surveys, staggered appointments, increased disinfecting of commonly touched surfaces). Modification to standardized procedures for in-person testing included use of PPE (e.g., face mask, face shield, gloves) for all participants, families, and staff according to current guidelines. The following factors were closely monitored in order to ensure the appropriateness of each test’s administration:</w:t>
-      </w:r>
-    </w:p>
-    <w:p>
-      <w:pPr>
-        <w:ind w:left="1170" w:hanging="270"/>
-        <w:rPr>
-          <w:rFonts w:ascii="Cambria" w:hAnsi="Cambria"/>
-          <w:bCs/>
-          <w:color w:val="000000" w:themeColor="text1"/>
-        </w:rPr>
-      </w:pPr>
-      <w:r>
-        <w:rPr>
-          <w:rFonts w:ascii="Cambria" w:hAnsi="Cambria"/>
-          <w:bCs/>
-          <w:color w:val="000000" w:themeColor="text1"/>
-        </w:rPr>
-        <w:t>•</w:t>
-      </w:r>
-      <w:r>
-        <w:rPr>
-          <w:rFonts w:ascii="Cambria" w:hAnsi="Cambria"/>
-          <w:bCs/>
-          <w:color w:val="000000" w:themeColor="text1"/>
-        </w:rPr>
-        <w:tab/>
-        <w:t>Setting (i.e., spaced out chairs and tables; use of plastic sheet protectors to place over paper stimulus book pages; use of hand sanitizer before and after tasks for which gloves would not be appropriate);</w:t>
-      </w:r>
-    </w:p>
-    <w:p>
-      <w:pPr>
-        <w:ind w:left="1170" w:hanging="270"/>
-        <w:rPr>
-          <w:rFonts w:ascii="Cambria" w:hAnsi="Cambria"/>
-          <w:bCs/>
-          <w:color w:val="000000" w:themeColor="text1"/>
-        </w:rPr>
-      </w:pPr>
-      <w:r>
-        <w:rPr>
-          <w:rFonts w:ascii="Cambria" w:hAnsi="Cambria"/>
-          <w:bCs/>
-          <w:color w:val="000000" w:themeColor="text1"/>
-        </w:rPr>
-        <w:t>•</w:t>
-      </w:r>
-      <w:r>
-        <w:rPr>
-          <w:rFonts w:ascii="Cambria" w:hAnsi="Cambria"/>
-          <w:bCs/>
-          <w:color w:val="000000" w:themeColor="text1"/>
-        </w:rPr>
-        <w:tab/>
-        <w:t>Examiner training;</w:t>
-      </w:r>
-    </w:p>
-    <w:p>
-      <w:pPr>
-        <w:ind w:left="1170" w:hanging="270"/>
-        <w:rPr>
-          <w:rFonts w:ascii="Cambria" w:hAnsi="Cambria"/>
-          <w:bCs/>
-          <w:color w:val="000000" w:themeColor="text1"/>
-        </w:rPr>
-      </w:pPr>
-      <w:r>
-        <w:rPr>
-          <w:rFonts w:ascii="Cambria" w:hAnsi="Cambria"/>
-          <w:bCs/>
-          <w:color w:val="000000" w:themeColor="text1"/>
-        </w:rPr>
-        <w:t>•</w:t>
-      </w:r>
-      <w:r>
-        <w:rPr>
-          <w:rFonts w:ascii="Cambria" w:hAnsi="Cambria"/>
-          <w:bCs/>
-          <w:color w:val="000000" w:themeColor="text1"/>
-        </w:rPr>
-        <w:tab/>
-        <w:t xml:space="preserve">Examinee behavior monitoring and response; and </w:t>
-      </w:r>
-    </w:p>
-    <w:p>
-      <w:pPr>
-        <w:ind w:left="1170" w:hanging="270"/>
-        <w:rPr>
-          <w:rFonts w:ascii="Cambria" w:hAnsi="Cambria"/>
-          <w:bCs/>
-          <w:color w:val="000000" w:themeColor="text1"/>
-        </w:rPr>
-      </w:pPr>
-      <w:r>
-        <w:rPr>
-          <w:rFonts w:ascii="Cambria" w:hAnsi="Cambria"/>
-          <w:bCs/>
-          <w:color w:val="000000" w:themeColor="text1"/>
-        </w:rPr>
-        <w:t>•</w:t>
-      </w:r>
-      <w:r>
-        <w:rPr>
-          <w:rFonts w:ascii="Cambria" w:hAnsi="Cambria"/>
-          <w:bCs/>
-          <w:color w:val="000000" w:themeColor="text1"/>
-        </w:rPr>
-        <w:tab/>
-        <w:t xml:space="preserve">Protection and sanitation of the tests and test materials. </w:t>
-      </w:r>
-    </w:p>
-    <w:p>
-      <w:pPr>
-        <w:rPr>
-          <w:rFonts w:ascii="Cambria" w:hAnsi="Cambria"/>
-          <w:bCs/>
-        </w:rPr>
-      </w:pPr>
     </w:p>
     <w:bookmarkEnd w:id="0"/>
     <w:p>
@@ -896,7 +763,21 @@
         <w:rPr>
           <w:color w:val="9BBB59"/>
         </w:rPr>
-        <w:t xml:space="preserve"> presented as a (e.g. cooperative, friendly, hard-working, playful, gregarious, mature etc.) </w:t>
+        <w:t xml:space="preserve"> presented as a (</w:t>
+      </w:r>
+      <w:proofErr w:type="gramStart"/>
+      <w:r>
+        <w:rPr>
+          <w:color w:val="9BBB59"/>
+        </w:rPr>
+        <w:t>e.g.</w:t>
+      </w:r>
+      <w:proofErr w:type="gramEnd"/>
+      <w:r>
+        <w:rPr>
+          <w:color w:val="9BBB59"/>
+        </w:rPr>
+        <w:t xml:space="preserve"> cooperative, friendly, hard-working, playful, gregarious, mature etc.) </w:t>
       </w:r>
       <w:r>
         <w:rPr>
@@ -1074,14 +955,7 @@
         <w:rPr>
           <w:color w:val="9BBB59"/>
         </w:rPr>
-        <w:t xml:space="preserve"> appeared to put forth full effort during </w:t>
-      </w:r>
-      <w:r>
-        <w:rPr>
-          <w:color w:val="9BBB59"/>
-        </w:rPr>
-        <w:lastRenderedPageBreak/>
-        <w:t xml:space="preserve">testing and demonstrated a good tolerance for frustration. No outward evidence of anxiety was noted. </w:t>
+        <w:t xml:space="preserve"> appeared to put forth full effort during testing and demonstrated a good tolerance for frustration. No outward evidence of anxiety was noted. </w:t>
       </w:r>
     </w:p>
     <w:p>
@@ -1193,7 +1067,15 @@
           <w:rFonts w:eastAsia="Calibri"/>
           <w:color w:val="9BBB59"/>
         </w:rPr>
-        <w:t xml:space="preserve"> or look at answers immediately after being reminded of the rules. {{PRONOUN_0}} responded well to use of a sticker chart/checklist which broke down the activities into smaller parts and provided structure and reinforcement. {{PRONOUN_0}} required redirection to initiate and switch activities. </w:t>
+        <w:t xml:space="preserve"> or look at answers immediately after being reminded of the rules. {{PRONOUN_0}} responded well to use of a sticker chart/checklist which broke down the activities into smaller parts and provided structure and </w:t>
+      </w:r>
+      <w:r>
+        <w:rPr>
+          <w:rFonts w:eastAsia="Calibri"/>
+          <w:color w:val="9BBB59"/>
+        </w:rPr>
+        <w:lastRenderedPageBreak/>
+        <w:t xml:space="preserve">reinforcement. {{PRONOUN_0}} required redirection to initiate and switch activities. </w:t>
       </w:r>
       <w:r>
         <w:rPr>
@@ -1467,7 +1349,6 @@
           <w:rFonts w:ascii="Cambria" w:eastAsia="Cambria" w:hAnsi="Cambria" w:cs="Times New Roman"/>
           <w:color w:val="000000" w:themeColor="text1"/>
         </w:rPr>
-        <w:lastRenderedPageBreak/>
         <w:t xml:space="preserve">Considering </w:t>
       </w:r>
       <w:r>
@@ -1616,315 +1497,20 @@
         <w:rPr>
           <w:color w:val="9BBB59"/>
         </w:rPr>
-        <w:t>{{PREFERRED_NAME}}</w:t>
-      </w:r>
-      <w:r>
-        <w:rPr>
-          <w:color w:val="9BBB59"/>
-        </w:rPr>
-        <w:t>’s distractibility/externalizing behaviors/fatigue/inattention appeared to impede {{PRONOUN_2}} ability to put forth adequate effort during testing. These results may underestimate {{PRONOUN_2}} true cognitive and academic abilities and should be interpreted cautiously.</w:t>
-      </w:r>
-    </w:p>
-    <w:p>
-      <w:pPr>
-        <w:rPr>
-          <w:color w:val="9BBB59" w:themeColor="accent3"/>
-        </w:rPr>
-      </w:pPr>
-    </w:p>
-    <w:p>
-      <w:pPr>
-        <w:rPr>
-          <w:color w:val="9BBB59" w:themeColor="accent3"/>
-        </w:rPr>
-      </w:pPr>
-    </w:p>
-    <w:p>
-      <w:pPr>
-        <w:rPr>
-          <w:rFonts w:ascii="Cambria" w:eastAsia="Cambria" w:hAnsi="Cambria" w:cs="Times New Roman"/>
-          <w:bCs/>
-        </w:rPr>
-      </w:pPr>
-      <w:r>
-        <w:rPr>
-          <w:rFonts w:ascii="Cambria" w:eastAsia="Cambria" w:hAnsi="Cambria" w:cs="Times New Roman"/>
-          <w:bCs/>
-        </w:rPr>
-        <w:t>Due to circumstances related to the COVID-19 pandemic and resultant social distancing guidelines</w:t>
-      </w:r>
-      <w:r>
-        <w:rPr>
-          <w:rFonts w:ascii="Cambria" w:eastAsia="Cambria" w:hAnsi="Cambria" w:cs="Times New Roman"/>
-        </w:rPr>
-        <w:t xml:space="preserve">, this assessment was conducted using remote administration methods, including remote audiovisual presentation of test instructions and test stimuli, and remote observation of performance via audiovisual technology. </w:t>
-      </w:r>
-      <w:r>
-        <w:rPr>
-          <w:rFonts w:ascii="Cambria" w:eastAsia="Cambria" w:hAnsi="Cambria" w:cs="Times New Roman"/>
-          <w:bCs/>
-        </w:rPr>
-        <w:t>Modification to standardized procedures included presentation of stimulus materials via screensharing according to current guidelines. The following factors were closely monitored in order to ensure the appropriateness of each test’s administration:</w:t>
-      </w:r>
-    </w:p>
-    <w:p>
-      <w:pPr>
-        <w:numPr>
-          <w:ilvl w:val="0"/>
-          <w:numId w:val="2"/>
-        </w:numPr>
-        <w:rPr>
-          <w:rFonts w:ascii="Cambria" w:eastAsia="Cambria" w:hAnsi="Cambria" w:cs="Times New Roman"/>
-          <w:bCs/>
-        </w:rPr>
-      </w:pPr>
-      <w:r>
-        <w:rPr>
-          <w:rFonts w:ascii="Cambria" w:eastAsia="Cambria" w:hAnsi="Cambria" w:cs="Times New Roman"/>
-          <w:bCs/>
-        </w:rPr>
-        <w:t>Setting (i.e., pre-test audio-video set-up, high-speed connectivity, high-quality video and audio [i.e., Microsoft Teams], use of screensharing, screen size, peripheral camera use, managed distractions, and lighting);</w:t>
-      </w:r>
-    </w:p>
-    <w:p>
-      <w:pPr>
-        <w:numPr>
-          <w:ilvl w:val="0"/>
-          <w:numId w:val="2"/>
-        </w:numPr>
-        <w:rPr>
-          <w:rFonts w:ascii="Cambria" w:eastAsia="Cambria" w:hAnsi="Cambria" w:cs="Times New Roman"/>
-          <w:bCs/>
-        </w:rPr>
-      </w:pPr>
-      <w:r>
-        <w:rPr>
-          <w:rFonts w:ascii="Cambria" w:eastAsia="Cambria" w:hAnsi="Cambria" w:cs="Times New Roman"/>
-          <w:bCs/>
-        </w:rPr>
-        <w:t>Examiner training;</w:t>
-      </w:r>
-    </w:p>
-    <w:p>
-      <w:pPr>
-        <w:numPr>
-          <w:ilvl w:val="0"/>
-          <w:numId w:val="2"/>
-        </w:numPr>
-        <w:rPr>
-          <w:rFonts w:ascii="Cambria" w:eastAsia="Cambria" w:hAnsi="Cambria" w:cs="Times New Roman"/>
-          <w:bCs/>
-        </w:rPr>
-      </w:pPr>
-      <w:r>
-        <w:rPr>
-          <w:rFonts w:ascii="Cambria" w:eastAsia="Cambria" w:hAnsi="Cambria" w:cs="Times New Roman"/>
-          <w:bCs/>
-        </w:rPr>
-        <w:t>Examinee behavior monitoring and response; and</w:t>
-      </w:r>
-    </w:p>
-    <w:p>
-      <w:pPr>
-        <w:numPr>
-          <w:ilvl w:val="0"/>
-          <w:numId w:val="2"/>
-        </w:numPr>
-        <w:rPr>
-          <w:rFonts w:ascii="Cambria" w:eastAsia="Cambria" w:hAnsi="Cambria" w:cs="Times New Roman"/>
-          <w:bCs/>
-        </w:rPr>
-      </w:pPr>
-      <w:r>
-        <w:rPr>
-          <w:rFonts w:ascii="Cambria" w:eastAsia="Cambria" w:hAnsi="Cambria" w:cs="Times New Roman"/>
-          <w:bCs/>
-        </w:rPr>
-        <w:t>Protection of the tests and test materials.</w:t>
-      </w:r>
-    </w:p>
-    <w:p>
-      <w:pPr>
-        <w:rPr>
-          <w:rFonts w:ascii="Cambria" w:eastAsia="Cambria" w:hAnsi="Cambria" w:cs="Times New Roman"/>
-        </w:rPr>
-      </w:pPr>
-    </w:p>
-    <w:p>
-      <w:pPr>
-        <w:rPr>
-          <w:rFonts w:ascii="Cambria" w:eastAsia="Calibri" w:hAnsi="Cambria" w:cs="Times New Roman"/>
-        </w:rPr>
-      </w:pPr>
-      <w:r>
-        <w:rPr>
-          <w:rFonts w:ascii="Cambria" w:eastAsia="Cambria" w:hAnsi="Cambria" w:cs="Times New Roman"/>
-          <w:color w:val="FF0000"/>
-        </w:rPr>
-        <w:t xml:space="preserve">The remote testing environment appeared free of distractions, adequate rapport was established with the examinee via video, and the examinee appeared appropriately engaged in the task throughout the session. </w:t>
-      </w:r>
-      <w:r>
-        <w:rPr>
-          <w:rFonts w:ascii="Cambria" w:eastAsia="Cambria" w:hAnsi="Cambria" w:cs="Times New Roman"/>
-          <w:color w:val="FF0000"/>
-        </w:rPr>
-        <w:t>No significant/</w:t>
-      </w:r>
-      <w:r>
-        <w:rPr>
-          <w:rFonts w:ascii="Cambria" w:eastAsia="Cambria" w:hAnsi="Cambria" w:cs="Times New Roman"/>
-          <w:color w:val="FF0000"/>
-        </w:rPr>
-        <w:t>Mild</w:t>
-      </w:r>
-      <w:r>
-        <w:rPr>
-          <w:rFonts w:ascii="Cambria" w:eastAsia="Cambria" w:hAnsi="Cambria" w:cs="Times New Roman"/>
-          <w:color w:val="FF0000"/>
-        </w:rPr>
-        <w:t>/Moderate/Interfering</w:t>
-      </w:r>
-      <w:r>
-        <w:rPr>
-          <w:rFonts w:ascii="Cambria" w:eastAsia="Cambria" w:hAnsi="Cambria" w:cs="Times New Roman"/>
-        </w:rPr>
-        <w:t xml:space="preserve"> technological problems were noted during administration; </w:t>
-      </w:r>
-      <w:r>
-        <w:rPr>
-          <w:rFonts w:ascii="Cambria" w:eastAsia="Cambria" w:hAnsi="Cambria" w:cs="Times New Roman"/>
-          <w:color w:val="FF0000"/>
-        </w:rPr>
-        <w:t xml:space="preserve">the internet connection cut out at times and necessitated repeating of instructions or test items. </w:t>
-      </w:r>
-    </w:p>
-    <w:p>
-      <w:pPr>
-        <w:rPr>
-          <w:rFonts w:ascii="Cambria" w:eastAsia="Cambria" w:hAnsi="Cambria" w:cs="Times New Roman"/>
-          <w:color w:val="9BBB59"/>
-        </w:rPr>
-      </w:pPr>
-    </w:p>
-    <w:p>
-      <w:pPr>
-        <w:rPr>
-          <w:rFonts w:ascii="Cambria" w:eastAsia="Cambria" w:hAnsi="Cambria" w:cs="Times New Roman"/>
-        </w:rPr>
-      </w:pPr>
-      <w:r>
-        <w:rPr>
-          <w:rFonts w:ascii="Cambria" w:eastAsia="Cambria" w:hAnsi="Cambria" w:cs="Times New Roman"/>
-        </w:rPr>
-        <w:t>The administered subtests</w:t>
-      </w:r>
-      <w:r>
-        <w:rPr>
-          <w:rFonts w:ascii="Cambria" w:eastAsia="Cambria" w:hAnsi="Cambria" w:cs="Times New Roman"/>
-        </w:rPr>
-        <w:t xml:space="preserve"> </w:t>
-      </w:r>
-      <w:r>
-        <w:rPr>
-          <w:rFonts w:ascii="Cambria" w:eastAsia="Cambria" w:hAnsi="Cambria" w:cs="Times New Roman"/>
-        </w:rPr>
-        <w:t>have received initial validation in several samples for remote telepractice and digital format administration. Thus, considering mi</w:t>
-      </w:r>
-      <w:r>
-        <w:rPr>
-          <w:rFonts w:ascii="Cambria" w:eastAsia="Cambria" w:hAnsi="Cambria" w:cs="Times New Roman"/>
-        </w:rPr>
-        <w:t>n</w:t>
-      </w:r>
-      <w:r>
-        <w:rPr>
-          <w:rFonts w:ascii="Cambria" w:eastAsia="Cambria" w:hAnsi="Cambria" w:cs="Times New Roman"/>
-        </w:rPr>
-        <w:t xml:space="preserve">imal technological </w:t>
-      </w:r>
-      <w:r>
-        <w:rPr>
-          <w:rFonts w:ascii="Cambria" w:eastAsia="Cambria" w:hAnsi="Cambria" w:cs="Times New Roman"/>
-          <w:color w:val="000000" w:themeColor="text1"/>
-        </w:rPr>
-        <w:t xml:space="preserve">interference, </w:t>
-      </w:r>
-      <w:r>
-        <w:rPr>
-          <w:rFonts w:ascii="Cambria" w:eastAsia="Cambria" w:hAnsi="Cambria" w:cs="Times New Roman"/>
-          <w:color w:val="000000" w:themeColor="text1"/>
-        </w:rPr>
-        <w:t>{{PREFERRED_NAME}}</w:t>
-      </w:r>
-      <w:r>
-        <w:rPr>
-          <w:rFonts w:ascii="Cambria" w:eastAsia="Cambria" w:hAnsi="Cambria" w:cs="Times New Roman"/>
-          <w:color w:val="000000" w:themeColor="text1"/>
-        </w:rPr>
-        <w:t xml:space="preserve">’s effort and positive response to structure and redirection, the results are considered a relatively valid description of </w:t>
-      </w:r>
-      <w:r>
-        <w:rPr>
-          <w:rFonts w:ascii="Cambria" w:eastAsia="Cambria" w:hAnsi="Cambria" w:cs="Times New Roman"/>
-          <w:color w:val="000000" w:themeColor="text1"/>
-        </w:rPr>
         <w:lastRenderedPageBreak/>
         <w:t>{{PREFERRED_NAME}}</w:t>
       </w:r>
       <w:r>
         <w:rPr>
-          <w:rFonts w:ascii="Cambria" w:eastAsia="Cambria" w:hAnsi="Cambria" w:cs="Times New Roman"/>
-          <w:color w:val="000000" w:themeColor="text1"/>
-        </w:rPr>
-        <w:t xml:space="preserve">’s skills and abilities. However, the impact of applying non-standard administration methods </w:t>
-      </w:r>
-      <w:r>
-        <w:rPr>
-          <w:rFonts w:ascii="Cambria" w:eastAsia="Cambria" w:hAnsi="Cambria" w:cs="Times New Roman"/>
-        </w:rPr>
-        <w:t>has been evaluated only in part by scientific research. While every effort was made to simulate standard assessment practices, the diagnostic conclusions and recommendations for treatment provided in this report are being advanced with these reservations.</w:t>
-      </w:r>
-    </w:p>
-    <w:p>
-      <w:pPr>
-        <w:rPr>
-          <w:rFonts w:ascii="Cambria" w:eastAsia="Cambria" w:hAnsi="Cambria" w:cs="Times New Roman"/>
-        </w:rPr>
-      </w:pPr>
-      <w:r>
-        <w:rPr>
-          <w:rFonts w:ascii="Cambria" w:eastAsia="Cambria" w:hAnsi="Cambria" w:cs="Times New Roman"/>
-        </w:rPr>
-        <w:br w:type="page"/>
-      </w:r>
-    </w:p>
-    <w:p>
-      <w:pPr>
-        <w:pStyle w:val="Title"/>
-        <w:rPr>
-          <w:rFonts w:ascii="Cambria" w:hAnsi="Cambria"/>
-          <w:b/>
-          <w:bCs/>
-          <w:sz w:val="40"/>
-          <w:szCs w:val="40"/>
-        </w:rPr>
-      </w:pPr>
-      <w:r>
-        <w:rPr>
-          <w:rFonts w:ascii="Cambria" w:hAnsi="Cambria"/>
-          <w:b/>
-          <w:bCs/>
-          <w:sz w:val="40"/>
-          <w:szCs w:val="40"/>
-        </w:rPr>
-        <w:lastRenderedPageBreak/>
-        <w:t>Insert List of Tests, Normal Curve and RA Text</w:t>
-      </w:r>
-    </w:p>
-    <w:p>
-      <w:pPr>
-        <w:rPr>
-          <w:rFonts w:ascii="Cambria" w:eastAsia="Cambria" w:hAnsi="Cambria" w:cs="Times New Roman"/>
+          <w:color w:val="9BBB59"/>
+        </w:rPr>
+        <w:t>’s distractibility/externalizing behaviors/fatigue/inattention appeared to impede {{PRONOUN_2}} ability to put forth adequate effort during testing. These results may underestimate {{PRONOUN_2}} true cognitive and academic abilities and should be interpreted cautiously.</w:t>
+      </w:r>
+    </w:p>
+    <w:p>
+      <w:pPr>
+        <w:rPr>
+          <w:color w:val="9BBB59" w:themeColor="accent3"/>
         </w:rPr>
       </w:pPr>
     </w:p>
@@ -2085,212 +1671,73 @@
           <w:rFonts w:ascii="Cambria" w:eastAsia="Cambria" w:hAnsi="Cambria" w:cs="Times New Roman"/>
         </w:rPr>
       </w:pPr>
-      <w:r>
-        <w:rPr>
-          <w:rFonts w:ascii="Cambria" w:eastAsia="Cambria" w:hAnsi="Cambria" w:cs="Times New Roman"/>
-        </w:rPr>
-        <w:t xml:space="preserve">Testing was completed over the course of two remote sessions, to gain insight into </w:t>
-      </w:r>
-      <w:r>
-        <w:rPr>
-          <w:rFonts w:ascii="Cambria" w:eastAsia="Cambria" w:hAnsi="Cambria" w:cs="Times New Roman"/>
+    </w:p>
+    <w:p>
+      <w:pPr>
+        <w:rPr>
+          <w:color w:val="9BBB59" w:themeColor="accent3"/>
+        </w:rPr>
+      </w:pPr>
+    </w:p>
+    <w:p>
+      <w:pPr>
+        <w:rPr>
+          <w:color w:val="9BBB59"/>
+        </w:rPr>
+      </w:pPr>
+      <w:r>
+        <w:rPr>
+          <w:color w:val="9BBB59"/>
+        </w:rPr>
+        <w:t>{{PREFERRED_NAME}}’s morning/afternoon dose of [medication and dose] was administered/was omitted prior to testing.</w:t>
+      </w:r>
+    </w:p>
+    <w:p>
+      <w:pPr>
+        <w:rPr>
+          <w:color w:val="9BBB59" w:themeColor="accent3"/>
+        </w:rPr>
+      </w:pPr>
+    </w:p>
+    <w:p>
+      <w:pPr>
+        <w:pStyle w:val="Heading2"/>
+      </w:pPr>
+      <w:r>
+        <w:t>Mental Health Assessment</w:t>
+      </w:r>
+    </w:p>
+    <w:p>
+      <w:pPr>
+        <w:rPr>
+          <w:color w:val="9BBB59"/>
+        </w:rPr>
+      </w:pPr>
+      <w:r>
+        <w:rPr>
+          <w:color w:val="9BBB59"/>
+        </w:rPr>
+        <w:t xml:space="preserve">{{PREFERRED_NAME}} and {{REPORTING_GUARDIAN}} completed the K-SADS semi-structured psychiatric interview for DSM-5 </w:t>
+      </w:r>
+      <w:r>
+        <w:rPr>
           <w:color w:val="FF0000"/>
         </w:rPr>
-        <w:t>{{PREFERRED_NAME}}</w:t>
-      </w:r>
-      <w:r>
-        <w:rPr>
-          <w:rFonts w:ascii="Cambria" w:eastAsia="Cambria" w:hAnsi="Cambria" w:cs="Times New Roman"/>
-        </w:rPr>
-        <w:t>’s overall intellectual ability, language</w:t>
-      </w:r>
-      <w:r>
-        <w:rPr>
-          <w:rFonts w:ascii="Cambria" w:eastAsia="Cambria" w:hAnsi="Cambria" w:cs="Times New Roman"/>
-        </w:rPr>
-        <w:t xml:space="preserve"> </w:t>
-      </w:r>
-      <w:r>
-        <w:rPr>
-          <w:rFonts w:ascii="Cambria" w:eastAsia="Cambria" w:hAnsi="Cambria" w:cs="Times New Roman"/>
-        </w:rPr>
-        <w:t>and academic skills.</w:t>
-      </w:r>
-      <w:r>
-        <w:rPr>
-          <w:rFonts w:ascii="Cambria" w:eastAsia="Cambria" w:hAnsi="Cambria" w:cs="Times New Roman"/>
-        </w:rPr>
-        <w:t xml:space="preserve"> </w:t>
-      </w:r>
-      <w:r>
-        <w:rPr>
-          <w:rFonts w:ascii="Cambria" w:eastAsia="Cambria" w:hAnsi="Cambria" w:cs="Times New Roman"/>
-        </w:rPr>
-        <w:t>Due to circumstances that limited in-person clinical visits, this assessment was conducted using telehealth methods. The standard administration of these procedures involves in-person, face-to-face methods. The impact of applying non-standard administration methods has been evaluated only in part by scientific research. While every effort was made to simulate standard assessment practices, the diagnostic conclusions and recommendations for treatment provided in this report are being advanced with these reservations.</w:t>
-      </w:r>
-    </w:p>
-    <w:p>
-      <w:pPr>
-        <w:rPr>
-          <w:rFonts w:ascii="Cambria" w:eastAsia="Cambria" w:hAnsi="Cambria" w:cs="Times New Roman"/>
-        </w:rPr>
-      </w:pPr>
-    </w:p>
-    <w:p>
-      <w:pPr>
-        <w:rPr>
-          <w:color w:val="9BBB59" w:themeColor="accent3"/>
-        </w:rPr>
-      </w:pPr>
-    </w:p>
-    <w:p>
-      <w:pPr>
+        <w:t>in-person/via video conference</w:t>
+      </w:r>
+      <w:r>
         <w:rPr>
           <w:color w:val="9BBB59"/>
         </w:rPr>
-      </w:pPr>
-      <w:r>
+        <w:t xml:space="preserve">, as well as several questionnaires related to emotional and behavioral function. </w:t>
+      </w:r>
+    </w:p>
+    <w:p>
+      <w:pPr>
         <w:rPr>
           <w:color w:val="9BBB59"/>
         </w:rPr>
-        <w:t>{{PREFERRED_NAME}}’s morning/afternoon dose of [medication and dose] was administered/was omitted prior to testing.</w:t>
-      </w:r>
-    </w:p>
-    <w:p>
-      <w:pPr>
-        <w:rPr>
-          <w:color w:val="9BBB59" w:themeColor="accent3"/>
-        </w:rPr>
-      </w:pPr>
-    </w:p>
-    <w:p>
-      <w:pPr>
-        <w:pStyle w:val="Heading2"/>
-      </w:pPr>
-      <w:r>
-        <w:t>Mental Health Assessment</w:t>
-      </w:r>
-    </w:p>
-    <w:p>
-      <w:pPr>
-        <w:rPr>
-          <w:color w:val="9BBB59"/>
-        </w:rPr>
-      </w:pPr>
-      <w:r>
-        <w:rPr>
-          <w:color w:val="9BBB59"/>
-        </w:rPr>
-        <w:t xml:space="preserve">{{PREFERRED_NAME}} and {{REPORTING_GUARDIAN}} completed the K-SADS semi-structured psychiatric interview for DSM-5 </w:t>
-      </w:r>
-      <w:r>
-        <w:rPr>
-          <w:color w:val="FF0000"/>
-        </w:rPr>
-        <w:t>in-person/via video conference</w:t>
-      </w:r>
-      <w:r>
-        <w:rPr>
-          <w:color w:val="9BBB59"/>
-        </w:rPr>
-        <w:t xml:space="preserve">, as well as several questionnaires related to emotional and behavioral function. </w:t>
-      </w:r>
-    </w:p>
-    <w:p>
-      <w:pPr>
-        <w:rPr>
-          <w:color w:val="9BBB59"/>
-        </w:rPr>
-      </w:pPr>
-    </w:p>
-    <w:p>
-      <w:pPr>
-        <w:rPr>
-          <w:color w:val="9BBB59"/>
-        </w:rPr>
-      </w:pPr>
-      <w:r>
-        <w:rPr>
-          <w:color w:val="9BBB59"/>
-        </w:rPr>
-        <w:t xml:space="preserve">These reports indicate that {{PREFERRED_NAME}} meets criteria for </w:t>
-      </w:r>
-      <w:r>
-        <w:rPr>
-          <w:color w:val="9BBB59"/>
-        </w:rPr>
-        <w:t>{{PLACEHOLDER}}</w:t>
-      </w:r>
-      <w:r>
-        <w:rPr>
-          <w:color w:val="9BBB59"/>
-        </w:rPr>
-        <w:t xml:space="preserve"> and are consistent with current symptoms of </w:t>
-      </w:r>
-      <w:r>
-        <w:rPr>
-          <w:color w:val="9BBB59"/>
-        </w:rPr>
-        <w:t>{{PLACEHOLDER}}</w:t>
-      </w:r>
-      <w:r>
-        <w:rPr>
-          <w:color w:val="9BBB59"/>
-        </w:rPr>
-        <w:t xml:space="preserve"> which {{PRONOUN_0}} is experiencing and for which {{PRONOUN_0}} is currently receiving psychotherapeutic and psychopharmacologic treatment. </w:t>
-      </w:r>
-    </w:p>
-    <w:p>
-      <w:pPr>
-        <w:rPr>
-          <w:color w:val="9BBB59"/>
-        </w:rPr>
-      </w:pPr>
-    </w:p>
-    <w:p>
-      <w:pPr>
-        <w:rPr>
-          <w:color w:val="9BBB59"/>
-        </w:rPr>
-      </w:pPr>
-      <w:r>
-        <w:rPr>
-          <w:color w:val="9BBB59"/>
-        </w:rPr>
-        <w:t>or</w:t>
-      </w:r>
-    </w:p>
-    <w:p>
-      <w:pPr>
-        <w:rPr>
-          <w:color w:val="9BBB59"/>
-        </w:rPr>
-      </w:pPr>
-    </w:p>
-    <w:p>
-      <w:pPr>
-        <w:rPr>
-          <w:color w:val="9BBB59"/>
-        </w:rPr>
-      </w:pPr>
-      <w:r>
-        <w:rPr>
-          <w:color w:val="9BBB59"/>
-        </w:rPr>
-        <w:t xml:space="preserve">The results of the testing from {{PREFERRED_NAME}}’s participation in the Healthy Brain Network at the Child Mind Institute did not reveal any areas of clinical concern. If current concerns are not being addressed or new concerns are developed about {{PREFERRED_NAME}}, it is encouraged that </w:t>
-      </w:r>
-      <w:r>
-        <w:rPr>
-          <w:color w:val="9BBB59"/>
-        </w:rPr>
-        <w:t>{{PRONOUN_2}}</w:t>
-      </w:r>
-      <w:r>
-        <w:rPr>
-          <w:color w:val="9BBB59"/>
-        </w:rPr>
-        <w:t xml:space="preserve"> care-provider be contacted directly.  Upon request, our HBN team can also offer a list of providers that can address such difficulties. We are grateful for your participation in this project.</w:t>
-      </w:r>
+      </w:pPr>
     </w:p>
     <w:p>
       <w:pPr>
@@ -2366,12 +1813,18 @@
       <w:pPr>
         <w:pStyle w:val="Heading2"/>
         <w:rPr>
+          <w:b/>
+          <w:bCs w:val="0"/>
           <w:color w:val="9BBB59"/>
-        </w:rPr>
-      </w:pPr>
-      <w:r>
-        <w:rPr>
+          <w:u w:val="none"/>
+        </w:rPr>
+      </w:pPr>
+      <w:r>
+        <w:rPr>
+          <w:b/>
+          <w:bCs w:val="0"/>
           <w:color w:val="9BBB59"/>
+          <w:u w:val="none"/>
         </w:rPr>
         <w:t>Further Evaluation</w:t>
       </w:r>
@@ -2380,7 +1833,10 @@
       <w:pPr>
         <w:pStyle w:val="Heading2"/>
         <w:rPr>
+          <w:b/>
+          <w:bCs w:val="0"/>
           <w:color w:val="9BBB59"/>
+          <w:u w:val="none"/>
         </w:rPr>
       </w:pPr>
     </w:p>
@@ -2388,12 +1844,18 @@
       <w:pPr>
         <w:pStyle w:val="Heading2"/>
         <w:rPr>
+          <w:b/>
+          <w:bCs w:val="0"/>
           <w:color w:val="9BBB59"/>
-        </w:rPr>
-      </w:pPr>
-      <w:r>
-        <w:rPr>
+          <w:u w:val="none"/>
+        </w:rPr>
+      </w:pPr>
+      <w:r>
+        <w:rPr>
+          <w:b/>
+          <w:bCs w:val="0"/>
           <w:color w:val="9BBB59"/>
+          <w:u w:val="none"/>
         </w:rPr>
         <w:t>Academics and Learning</w:t>
       </w:r>
@@ -2402,7 +1864,10 @@
       <w:pPr>
         <w:pStyle w:val="Heading2"/>
         <w:rPr>
+          <w:b/>
+          <w:bCs w:val="0"/>
           <w:color w:val="9BBB59"/>
+          <w:u w:val="none"/>
         </w:rPr>
       </w:pPr>
     </w:p>
@@ -2410,12 +1875,18 @@
       <w:pPr>
         <w:pStyle w:val="Heading2"/>
         <w:rPr>
+          <w:b/>
+          <w:bCs w:val="0"/>
           <w:color w:val="9BBB59"/>
-        </w:rPr>
-      </w:pPr>
-      <w:r>
-        <w:rPr>
+          <w:u w:val="none"/>
+        </w:rPr>
+      </w:pPr>
+      <w:r>
+        <w:rPr>
+          <w:b/>
+          <w:bCs w:val="0"/>
           <w:color w:val="9BBB59"/>
+          <w:u w:val="none"/>
         </w:rPr>
         <w:t>Psychotherapy</w:t>
       </w:r>
@@ -2424,7 +1895,10 @@
       <w:pPr>
         <w:pStyle w:val="Heading2"/>
         <w:rPr>
+          <w:b/>
+          <w:bCs w:val="0"/>
           <w:color w:val="9BBB59"/>
+          <w:u w:val="none"/>
         </w:rPr>
       </w:pPr>
     </w:p>
@@ -2432,12 +1906,18 @@
       <w:pPr>
         <w:pStyle w:val="Heading2"/>
         <w:rPr>
+          <w:b/>
+          <w:bCs w:val="0"/>
           <w:color w:val="9BBB59"/>
-        </w:rPr>
-      </w:pPr>
-      <w:r>
-        <w:rPr>
+          <w:u w:val="none"/>
+        </w:rPr>
+      </w:pPr>
+      <w:r>
+        <w:rPr>
+          <w:b/>
+          <w:bCs w:val="0"/>
           <w:color w:val="9BBB59"/>
+          <w:u w:val="none"/>
         </w:rPr>
         <w:t>Psychopharmacology</w:t>
       </w:r>
@@ -2445,6 +1925,7 @@
     <w:p>
       <w:pPr>
         <w:rPr>
+          <w:b/>
           <w:color w:val="9BBB59"/>
         </w:rPr>
       </w:pPr>
@@ -2479,6 +1960,7 @@
         <w:rPr>
           <w:color w:val="9BBB59"/>
         </w:rPr>
+        <w:lastRenderedPageBreak/>
         <w:t xml:space="preserve">We thank {{PREFERRED_NAME}} and {{PRONOUN_2}} family for their time, effort and commitment. We understand that research studies take time away from daily activities and we greatly appreciate their participation in this project. </w:t>
       </w:r>
     </w:p>
@@ -2866,7 +2348,6 @@
           <w:rFonts w:ascii="Cambria" w:eastAsia="Cambria" w:hAnsi="Cambria" w:cs="Cambria"/>
           <w:color w:val="000000" w:themeColor="text1"/>
         </w:rPr>
-        <w:lastRenderedPageBreak/>
         <w:t>_____________________________________________________________</w:t>
       </w:r>
     </w:p>

</xml_diff>

<commit_message>
feat: automatically report date
</commit_message>
<xml_diff>
--- a/src/ctk_functions/data/report_template.docx
+++ b/src/ctk_functions/data/report_template.docx
@@ -133,33 +133,9 @@
       </w:r>
       <w:r>
         <w:rPr>
-          <w:color w:val="00B0F0"/>
-        </w:rPr>
-        <w:t>XX/XX/XXXX</w:t>
-      </w:r>
-      <w:r>
-        <w:rPr>
-          <w:color w:val="00B0F0"/>
-        </w:rPr>
-        <w:t>;</w:t>
-      </w:r>
-      <w:r>
-        <w:rPr>
-          <w:color w:val="00B0F0"/>
-        </w:rPr>
-        <w:t xml:space="preserve"> XX/XX/XXXX</w:t>
-      </w:r>
-      <w:r>
-        <w:rPr>
-          <w:color w:val="00B0F0"/>
-        </w:rPr>
-        <w:t>;</w:t>
-      </w:r>
-      <w:r>
-        <w:rPr>
-          <w:color w:val="00B0F0"/>
-        </w:rPr>
-        <w:t xml:space="preserve"> XX/XX/XXXX</w:t>
+          <w:color w:val="F79646"/>
+        </w:rPr>
+        <w:t>XX/XX/XXXX; XX/XX/XXXX; XX/XX/XXXX</w:t>
       </w:r>
     </w:p>
     <w:p/>
@@ -633,6 +609,7 @@
         <w:rPr>
           <w:b/>
           <w:bCs/>
+          <w:color w:val="F79646"/>
         </w:rPr>
       </w:pPr>
       <w:r>
@@ -654,15 +631,15 @@
       </w:r>
       <w:r>
         <w:rPr>
-          <w:color w:val="00B0F0"/>
-        </w:rPr>
-        <w:t>XX/XX/XXXX</w:t>
-      </w:r>
-    </w:p>
-    <w:p>
-      <w:pPr>
-        <w:rPr>
-          <w:color w:val="00B0F0"/>
+          <w:color w:val="F79646"/>
+        </w:rPr>
+        <w:t>{{DATE_OF_INTAKE}}</w:t>
+      </w:r>
+    </w:p>
+    <w:p>
+      <w:pPr>
+        <w:rPr>
+          <w:color w:val="F79646"/>
         </w:rPr>
       </w:pPr>
       <w:r>
@@ -674,39 +651,15 @@
       </w:r>
       <w:r>
         <w:rPr>
-          <w:color w:val="00B0F0"/>
-        </w:rPr>
-        <w:t>XX/XX/XXXX</w:t>
-      </w:r>
-      <w:r>
-        <w:rPr>
-          <w:color w:val="00B0F0"/>
-        </w:rPr>
-        <w:t>;</w:t>
-      </w:r>
-      <w:r>
-        <w:rPr>
-          <w:color w:val="00B0F0"/>
-        </w:rPr>
-        <w:t xml:space="preserve"> XX/XX/XXXX</w:t>
-      </w:r>
-      <w:r>
-        <w:rPr>
-          <w:color w:val="00B0F0"/>
-        </w:rPr>
-        <w:t>;</w:t>
-      </w:r>
-      <w:r>
-        <w:rPr>
-          <w:color w:val="00B0F0"/>
-        </w:rPr>
-        <w:t xml:space="preserve"> XX/XX/XXXX</w:t>
-      </w:r>
-    </w:p>
-    <w:p>
-      <w:pPr>
-        <w:rPr>
-          <w:color w:val="00B0F0"/>
+          <w:color w:val="F79646"/>
+        </w:rPr>
+        <w:t>XX/XX/XXXX; XX/XX/XXXX; XX/XX/XXXX</w:t>
+      </w:r>
+    </w:p>
+    <w:p>
+      <w:pPr>
+        <w:rPr>
+          <w:color w:val="F79646"/>
         </w:rPr>
       </w:pPr>
       <w:r>
@@ -718,7 +671,7 @@
       </w:r>
       <w:r>
         <w:rPr>
-          <w:color w:val="00B0F0"/>
+          <w:color w:val="F79646"/>
         </w:rPr>
         <w:t>XX/XX/XXXX</w:t>
       </w:r>

</xml_diff>

<commit_message>
feat: Automatically add intake date [DCH-285] (#146)
* feat: automatically report date

* fix: format date of intake as MM/DD/YYYY
</commit_message>
<xml_diff>
--- a/src/ctk_functions/data/report_template.docx
+++ b/src/ctk_functions/data/report_template.docx
@@ -133,33 +133,9 @@
       </w:r>
       <w:r>
         <w:rPr>
-          <w:color w:val="00B0F0"/>
-        </w:rPr>
-        <w:t>XX/XX/XXXX</w:t>
-      </w:r>
-      <w:r>
-        <w:rPr>
-          <w:color w:val="00B0F0"/>
-        </w:rPr>
-        <w:t>;</w:t>
-      </w:r>
-      <w:r>
-        <w:rPr>
-          <w:color w:val="00B0F0"/>
-        </w:rPr>
-        <w:t xml:space="preserve"> XX/XX/XXXX</w:t>
-      </w:r>
-      <w:r>
-        <w:rPr>
-          <w:color w:val="00B0F0"/>
-        </w:rPr>
-        <w:t>;</w:t>
-      </w:r>
-      <w:r>
-        <w:rPr>
-          <w:color w:val="00B0F0"/>
-        </w:rPr>
-        <w:t xml:space="preserve"> XX/XX/XXXX</w:t>
+          <w:color w:val="F79646"/>
+        </w:rPr>
+        <w:t>XX/XX/XXXX; XX/XX/XXXX; XX/XX/XXXX</w:t>
       </w:r>
     </w:p>
     <w:p/>
@@ -633,6 +609,7 @@
         <w:rPr>
           <w:b/>
           <w:bCs/>
+          <w:color w:val="F79646"/>
         </w:rPr>
       </w:pPr>
       <w:r>
@@ -654,15 +631,15 @@
       </w:r>
       <w:r>
         <w:rPr>
-          <w:color w:val="00B0F0"/>
-        </w:rPr>
-        <w:t>XX/XX/XXXX</w:t>
-      </w:r>
-    </w:p>
-    <w:p>
-      <w:pPr>
-        <w:rPr>
-          <w:color w:val="00B0F0"/>
+          <w:color w:val="F79646"/>
+        </w:rPr>
+        <w:t>{{DATE_OF_INTAKE}}</w:t>
+      </w:r>
+    </w:p>
+    <w:p>
+      <w:pPr>
+        <w:rPr>
+          <w:color w:val="F79646"/>
         </w:rPr>
       </w:pPr>
       <w:r>
@@ -674,39 +651,15 @@
       </w:r>
       <w:r>
         <w:rPr>
-          <w:color w:val="00B0F0"/>
-        </w:rPr>
-        <w:t>XX/XX/XXXX</w:t>
-      </w:r>
-      <w:r>
-        <w:rPr>
-          <w:color w:val="00B0F0"/>
-        </w:rPr>
-        <w:t>;</w:t>
-      </w:r>
-      <w:r>
-        <w:rPr>
-          <w:color w:val="00B0F0"/>
-        </w:rPr>
-        <w:t xml:space="preserve"> XX/XX/XXXX</w:t>
-      </w:r>
-      <w:r>
-        <w:rPr>
-          <w:color w:val="00B0F0"/>
-        </w:rPr>
-        <w:t>;</w:t>
-      </w:r>
-      <w:r>
-        <w:rPr>
-          <w:color w:val="00B0F0"/>
-        </w:rPr>
-        <w:t xml:space="preserve"> XX/XX/XXXX</w:t>
-      </w:r>
-    </w:p>
-    <w:p>
-      <w:pPr>
-        <w:rPr>
-          <w:color w:val="00B0F0"/>
+          <w:color w:val="F79646"/>
+        </w:rPr>
+        <w:t>XX/XX/XXXX; XX/XX/XXXX; XX/XX/XXXX</w:t>
+      </w:r>
+    </w:p>
+    <w:p>
+      <w:pPr>
+        <w:rPr>
+          <w:color w:val="F79646"/>
         </w:rPr>
       </w:pPr>
       <w:r>
@@ -718,7 +671,7 @@
       </w:r>
       <w:r>
         <w:rPr>
-          <w:color w:val="00B0F0"/>
+          <w:color w:val="F79646"/>
         </w:rPr>
         <w:t>XX/XX/XXXX</w:t>
       </w:r>

</xml_diff>

<commit_message>
feat: Implement minor comments
</commit_message>
<xml_diff>
--- a/src/ctk_functions/data/report_template.docx
+++ b/src/ctk_functions/data/report_template.docx
@@ -1534,8 +1534,22 @@
     <w:p>
       <w:pPr>
         <w:pStyle w:val="Heading2"/>
-      </w:pPr>
-      <w:r>
+        <w:rPr>
+          <w:b/>
+          <w:bCs w:val="0"/>
+          <w:i w:val="0"/>
+          <w:iCs/>
+          <w:u w:val="none"/>
+        </w:rPr>
+      </w:pPr>
+      <w:r>
+        <w:rPr>
+          <w:b/>
+          <w:bCs w:val="0"/>
+          <w:i w:val="0"/>
+          <w:iCs/>
+          <w:u w:val="none"/>
+        </w:rPr>
         <w:t>Cognition, Language and Learning Evaluation</w:t>
       </w:r>
     </w:p>
@@ -1575,8 +1589,16 @@
         <w:rPr>
           <w:rFonts w:ascii="Cambria" w:eastAsia="Cambria" w:hAnsi="Cambria" w:cs="Times New Roman"/>
         </w:rPr>
-        <w:t>’s overall intellectual ability, language</w:t>
-      </w:r>
+        <w:t xml:space="preserve">’s overall intellectual ability, </w:t>
+      </w:r>
+      <w:proofErr w:type="gramStart"/>
+      <w:r>
+        <w:rPr>
+          <w:rFonts w:ascii="Cambria" w:eastAsia="Cambria" w:hAnsi="Cambria" w:cs="Times New Roman"/>
+        </w:rPr>
+        <w:t>language</w:t>
+      </w:r>
+      <w:proofErr w:type="gramEnd"/>
       <w:r>
         <w:rPr>
           <w:rFonts w:ascii="Cambria" w:eastAsia="Cambria" w:hAnsi="Cambria" w:cs="Times New Roman"/>
@@ -1655,8 +1677,22 @@
     <w:p>
       <w:pPr>
         <w:pStyle w:val="Heading2"/>
-      </w:pPr>
-      <w:r>
+        <w:rPr>
+          <w:b/>
+          <w:bCs w:val="0"/>
+          <w:i w:val="0"/>
+          <w:iCs/>
+          <w:u w:val="none"/>
+        </w:rPr>
+      </w:pPr>
+      <w:r>
+        <w:rPr>
+          <w:b/>
+          <w:bCs w:val="0"/>
+          <w:i w:val="0"/>
+          <w:iCs/>
+          <w:u w:val="none"/>
+        </w:rPr>
         <w:t>Mental Health Assessment</w:t>
       </w:r>
     </w:p>
@@ -1892,6 +1928,7 @@
     </w:p>
     <w:p>
       <w:pPr>
+        <w:spacing w:after="120"/>
         <w:rPr>
           <w:color w:val="9BBB59"/>
         </w:rPr>
@@ -1900,7 +1937,7 @@
         <w:rPr>
           <w:color w:val="9BBB59"/>
         </w:rPr>
-        <w:t xml:space="preserve">If current concerns are not being addressed or new concerns develop about {{PREFERRED_NAME}}, it is encouraged that {{PRONOUN_2}} care-provider be contacted directly.  Upon request, our HBN team can also offer a list of providers that can address such difficulties. </w:t>
+        <w:br w:type="page"/>
       </w:r>
     </w:p>
     <w:p>
@@ -1914,6 +1951,25 @@
           <w:color w:val="9BBB59"/>
         </w:rPr>
         <w:lastRenderedPageBreak/>
+        <w:t>If current concerns a</w:t>
+      </w:r>
+      <w:r>
+        <w:rPr>
+          <w:color w:val="9BBB59"/>
+        </w:rPr>
+        <w:t xml:space="preserve">re not being addressed or new concerns develop about {{PREFERRED_NAME}}, it is encouraged that {{PRONOUN_2}} care-provider be contacted directly.  Upon request, our HBN team can also offer a list of providers that can address such difficulties. </w:t>
+      </w:r>
+    </w:p>
+    <w:p>
+      <w:pPr>
+        <w:rPr>
+          <w:color w:val="9BBB59"/>
+        </w:rPr>
+      </w:pPr>
+      <w:r>
+        <w:rPr>
+          <w:color w:val="9BBB59"/>
+        </w:rPr>
         <w:t xml:space="preserve">We thank {{PREFERRED_NAME}} and {{PRONOUN_2}} family for their time, effort and commitment. We understand that research studies take time away from daily activities and we greatly appreciate their participation in this project. </w:t>
       </w:r>
     </w:p>
@@ -2552,6 +2608,7 @@
           <w:rFonts w:ascii="Cambria" w:hAnsi="Cambria"/>
           <w:color w:val="000000" w:themeColor="text1"/>
         </w:rPr>
+        <w:lastRenderedPageBreak/>
         <w:t>Victoria Castagna, MS – Associate Clinical Evaluator</w:t>
       </w:r>
     </w:p>

</xml_diff>

<commit_message>
feat: Implement minor comments (#156)
</commit_message>
<xml_diff>
--- a/src/ctk_functions/data/report_template.docx
+++ b/src/ctk_functions/data/report_template.docx
@@ -1534,8 +1534,22 @@
     <w:p>
       <w:pPr>
         <w:pStyle w:val="Heading2"/>
-      </w:pPr>
-      <w:r>
+        <w:rPr>
+          <w:b/>
+          <w:bCs w:val="0"/>
+          <w:i w:val="0"/>
+          <w:iCs/>
+          <w:u w:val="none"/>
+        </w:rPr>
+      </w:pPr>
+      <w:r>
+        <w:rPr>
+          <w:b/>
+          <w:bCs w:val="0"/>
+          <w:i w:val="0"/>
+          <w:iCs/>
+          <w:u w:val="none"/>
+        </w:rPr>
         <w:t>Cognition, Language and Learning Evaluation</w:t>
       </w:r>
     </w:p>
@@ -1575,8 +1589,16 @@
         <w:rPr>
           <w:rFonts w:ascii="Cambria" w:eastAsia="Cambria" w:hAnsi="Cambria" w:cs="Times New Roman"/>
         </w:rPr>
-        <w:t>’s overall intellectual ability, language</w:t>
-      </w:r>
+        <w:t xml:space="preserve">’s overall intellectual ability, </w:t>
+      </w:r>
+      <w:proofErr w:type="gramStart"/>
+      <w:r>
+        <w:rPr>
+          <w:rFonts w:ascii="Cambria" w:eastAsia="Cambria" w:hAnsi="Cambria" w:cs="Times New Roman"/>
+        </w:rPr>
+        <w:t>language</w:t>
+      </w:r>
+      <w:proofErr w:type="gramEnd"/>
       <w:r>
         <w:rPr>
           <w:rFonts w:ascii="Cambria" w:eastAsia="Cambria" w:hAnsi="Cambria" w:cs="Times New Roman"/>
@@ -1655,8 +1677,22 @@
     <w:p>
       <w:pPr>
         <w:pStyle w:val="Heading2"/>
-      </w:pPr>
-      <w:r>
+        <w:rPr>
+          <w:b/>
+          <w:bCs w:val="0"/>
+          <w:i w:val="0"/>
+          <w:iCs/>
+          <w:u w:val="none"/>
+        </w:rPr>
+      </w:pPr>
+      <w:r>
+        <w:rPr>
+          <w:b/>
+          <w:bCs w:val="0"/>
+          <w:i w:val="0"/>
+          <w:iCs/>
+          <w:u w:val="none"/>
+        </w:rPr>
         <w:t>Mental Health Assessment</w:t>
       </w:r>
     </w:p>
@@ -1892,6 +1928,7 @@
     </w:p>
     <w:p>
       <w:pPr>
+        <w:spacing w:after="120"/>
         <w:rPr>
           <w:color w:val="9BBB59"/>
         </w:rPr>
@@ -1900,7 +1937,7 @@
         <w:rPr>
           <w:color w:val="9BBB59"/>
         </w:rPr>
-        <w:t xml:space="preserve">If current concerns are not being addressed or new concerns develop about {{PREFERRED_NAME}}, it is encouraged that {{PRONOUN_2}} care-provider be contacted directly.  Upon request, our HBN team can also offer a list of providers that can address such difficulties. </w:t>
+        <w:br w:type="page"/>
       </w:r>
     </w:p>
     <w:p>
@@ -1914,6 +1951,25 @@
           <w:color w:val="9BBB59"/>
         </w:rPr>
         <w:lastRenderedPageBreak/>
+        <w:t>If current concerns a</w:t>
+      </w:r>
+      <w:r>
+        <w:rPr>
+          <w:color w:val="9BBB59"/>
+        </w:rPr>
+        <w:t xml:space="preserve">re not being addressed or new concerns develop about {{PREFERRED_NAME}}, it is encouraged that {{PRONOUN_2}} care-provider be contacted directly.  Upon request, our HBN team can also offer a list of providers that can address such difficulties. </w:t>
+      </w:r>
+    </w:p>
+    <w:p>
+      <w:pPr>
+        <w:rPr>
+          <w:color w:val="9BBB59"/>
+        </w:rPr>
+      </w:pPr>
+      <w:r>
+        <w:rPr>
+          <w:color w:val="9BBB59"/>
+        </w:rPr>
         <w:t xml:space="preserve">We thank {{PREFERRED_NAME}} and {{PRONOUN_2}} family for their time, effort and commitment. We understand that research studies take time away from daily activities and we greatly appreciate their participation in this project. </w:t>
       </w:r>
     </w:p>
@@ -2552,6 +2608,7 @@
           <w:rFonts w:ascii="Cambria" w:hAnsi="Cambria"/>
           <w:color w:val="000000" w:themeColor="text1"/>
         </w:rPr>
+        <w:lastRenderedPageBreak/>
         <w:t>Victoria Castagna, MS – Associate Clinical Evaluator</w:t>
       </w:r>
     </w:p>

</xml_diff>

<commit_message>
Revert "feat: Implement minor comments (#156)"
This reverts commit f0a62aa95c02751da556a6b13025e100e8736761.
</commit_message>
<xml_diff>
--- a/src/ctk_functions/data/report_template.docx
+++ b/src/ctk_functions/data/report_template.docx
@@ -1534,22 +1534,8 @@
     <w:p>
       <w:pPr>
         <w:pStyle w:val="Heading2"/>
-        <w:rPr>
-          <w:b/>
-          <w:bCs w:val="0"/>
-          <w:i w:val="0"/>
-          <w:iCs/>
-          <w:u w:val="none"/>
-        </w:rPr>
-      </w:pPr>
-      <w:r>
-        <w:rPr>
-          <w:b/>
-          <w:bCs w:val="0"/>
-          <w:i w:val="0"/>
-          <w:iCs/>
-          <w:u w:val="none"/>
-        </w:rPr>
+      </w:pPr>
+      <w:r>
         <w:t>Cognition, Language and Learning Evaluation</w:t>
       </w:r>
     </w:p>
@@ -1589,16 +1575,8 @@
         <w:rPr>
           <w:rFonts w:ascii="Cambria" w:eastAsia="Cambria" w:hAnsi="Cambria" w:cs="Times New Roman"/>
         </w:rPr>
-        <w:t xml:space="preserve">’s overall intellectual ability, </w:t>
-      </w:r>
-      <w:proofErr w:type="gramStart"/>
-      <w:r>
-        <w:rPr>
-          <w:rFonts w:ascii="Cambria" w:eastAsia="Cambria" w:hAnsi="Cambria" w:cs="Times New Roman"/>
-        </w:rPr>
-        <w:t>language</w:t>
-      </w:r>
-      <w:proofErr w:type="gramEnd"/>
+        <w:t>’s overall intellectual ability, language</w:t>
+      </w:r>
       <w:r>
         <w:rPr>
           <w:rFonts w:ascii="Cambria" w:eastAsia="Cambria" w:hAnsi="Cambria" w:cs="Times New Roman"/>
@@ -1677,22 +1655,8 @@
     <w:p>
       <w:pPr>
         <w:pStyle w:val="Heading2"/>
-        <w:rPr>
-          <w:b/>
-          <w:bCs w:val="0"/>
-          <w:i w:val="0"/>
-          <w:iCs/>
-          <w:u w:val="none"/>
-        </w:rPr>
-      </w:pPr>
-      <w:r>
-        <w:rPr>
-          <w:b/>
-          <w:bCs w:val="0"/>
-          <w:i w:val="0"/>
-          <w:iCs/>
-          <w:u w:val="none"/>
-        </w:rPr>
+      </w:pPr>
+      <w:r>
         <w:t>Mental Health Assessment</w:t>
       </w:r>
     </w:p>
@@ -1928,7 +1892,6 @@
     </w:p>
     <w:p>
       <w:pPr>
-        <w:spacing w:after="120"/>
         <w:rPr>
           <w:color w:val="9BBB59"/>
         </w:rPr>
@@ -1937,7 +1900,7 @@
         <w:rPr>
           <w:color w:val="9BBB59"/>
         </w:rPr>
-        <w:br w:type="page"/>
+        <w:t xml:space="preserve">If current concerns are not being addressed or new concerns develop about {{PREFERRED_NAME}}, it is encouraged that {{PRONOUN_2}} care-provider be contacted directly.  Upon request, our HBN team can also offer a list of providers that can address such difficulties. </w:t>
       </w:r>
     </w:p>
     <w:p>
@@ -1951,25 +1914,6 @@
           <w:color w:val="9BBB59"/>
         </w:rPr>
         <w:lastRenderedPageBreak/>
-        <w:t>If current concerns a</w:t>
-      </w:r>
-      <w:r>
-        <w:rPr>
-          <w:color w:val="9BBB59"/>
-        </w:rPr>
-        <w:t xml:space="preserve">re not being addressed or new concerns develop about {{PREFERRED_NAME}}, it is encouraged that {{PRONOUN_2}} care-provider be contacted directly.  Upon request, our HBN team can also offer a list of providers that can address such difficulties. </w:t>
-      </w:r>
-    </w:p>
-    <w:p>
-      <w:pPr>
-        <w:rPr>
-          <w:color w:val="9BBB59"/>
-        </w:rPr>
-      </w:pPr>
-      <w:r>
-        <w:rPr>
-          <w:color w:val="9BBB59"/>
-        </w:rPr>
         <w:t xml:space="preserve">We thank {{PREFERRED_NAME}} and {{PRONOUN_2}} family for their time, effort and commitment. We understand that research studies take time away from daily activities and we greatly appreciate their participation in this project. </w:t>
       </w:r>
     </w:p>
@@ -2608,7 +2552,6 @@
           <w:rFonts w:ascii="Cambria" w:hAnsi="Cambria"/>
           <w:color w:val="000000" w:themeColor="text1"/>
         </w:rPr>
-        <w:lastRenderedPageBreak/>
         <w:t>Victoria Castagna, MS – Associate Clinical Evaluator</w:t>
       </w:r>
     </w:p>

</xml_diff>

<commit_message>
feat: update signatures (#186)
</commit_message>
<xml_diff>
--- a/src/ctk_functions/data/report_template.docx
+++ b/src/ctk_functions/data/report_template.docx
@@ -1951,25 +1951,19 @@
           <w:color w:val="9BBB59"/>
         </w:rPr>
         <w:lastRenderedPageBreak/>
-        <w:t>If current concerns a</w:t>
-      </w:r>
-      <w:r>
+        <w:t xml:space="preserve">If current concerns are not being addressed or new concerns develop about {{PREFERRED_NAME}}, it is encouraged that {{PRONOUN_2}} care-provider be contacted directly.  Upon request, our HBN team can also offer a list of providers that can address such difficulties. </w:t>
+      </w:r>
+    </w:p>
+    <w:p>
+      <w:pPr>
         <w:rPr>
           <w:color w:val="9BBB59"/>
         </w:rPr>
-        <w:t xml:space="preserve">re not being addressed or new concerns develop about {{PREFERRED_NAME}}, it is encouraged that {{PRONOUN_2}} care-provider be contacted directly.  Upon request, our HBN team can also offer a list of providers that can address such difficulties. </w:t>
-      </w:r>
-    </w:p>
-    <w:p>
-      <w:pPr>
+      </w:pPr>
+      <w:r>
         <w:rPr>
           <w:color w:val="9BBB59"/>
         </w:rPr>
-      </w:pPr>
-      <w:r>
-        <w:rPr>
-          <w:color w:val="9BBB59"/>
-        </w:rPr>
         <w:t xml:space="preserve">We thank {{PREFERRED_NAME}} and {{PRONOUN_2}} family for their time, effort and commitment. We understand that research studies take time away from daily activities and we greatly appreciate their participation in this project. </w:t>
       </w:r>
     </w:p>
@@ -2031,18 +2025,65 @@
       </w:pPr>
     </w:p>
     <w:p>
-      <w:pPr>
-        <w:rPr>
-          <w:rFonts w:ascii="Cambria" w:hAnsi="Cambria" w:cstheme="minorHAnsi"/>
-          <w:color w:val="000000" w:themeColor="text1"/>
-        </w:rPr>
-      </w:pPr>
-      <w:r>
-        <w:rPr>
-          <w:rFonts w:ascii="Cambria" w:hAnsi="Cambria" w:cstheme="minorHAnsi"/>
-          <w:color w:val="000000" w:themeColor="text1"/>
-        </w:rPr>
-        <w:t>___________________________________________________________________</w:t>
+      <w:r>
+        <w:t>_______________________________________________________________________</w:t>
+      </w:r>
+    </w:p>
+    <w:p>
+      <w:r>
+        <w:rPr>
+          <w:rFonts w:ascii="Cambria" w:hAnsi="Cambria"/>
+        </w:rPr>
+        <w:t xml:space="preserve">Katie Fitzgerald, </w:t>
+      </w:r>
+      <w:proofErr w:type="spellStart"/>
+      <w:r>
+        <w:rPr>
+          <w:rFonts w:ascii="Cambria" w:hAnsi="Cambria"/>
+        </w:rPr>
+        <w:t>Ed.M</w:t>
+      </w:r>
+      <w:proofErr w:type="spellEnd"/>
+      <w:r>
+        <w:rPr>
+          <w:rFonts w:ascii="Cambria" w:hAnsi="Cambria"/>
+        </w:rPr>
+        <w:t xml:space="preserve"> NCSP – School Psychologist</w:t>
+      </w:r>
+    </w:p>
+    <w:p>
+      <w:r>
+        <w:t>_______________________________________________________________________</w:t>
+      </w:r>
+    </w:p>
+    <w:p>
+      <w:pPr>
+        <w:rPr>
+          <w:rFonts w:ascii="Cambria" w:hAnsi="Cambria"/>
+        </w:rPr>
+      </w:pPr>
+      <w:r>
+        <w:rPr>
+          <w:rFonts w:ascii="Cambria" w:hAnsi="Cambria"/>
+        </w:rPr>
+        <w:t xml:space="preserve">Victoria </w:t>
+      </w:r>
+      <w:r>
+        <w:rPr>
+          <w:rFonts w:ascii="Cambria" w:hAnsi="Cambria"/>
+        </w:rPr>
+        <w:t>Fiore</w:t>
+      </w:r>
+      <w:r>
+        <w:rPr>
+          <w:rFonts w:ascii="Cambria" w:hAnsi="Cambria"/>
+        </w:rPr>
+        <w:t>, MS – Associate Clinical Evaluator</w:t>
+      </w:r>
+    </w:p>
+    <w:p>
+      <w:r>
+        <w:t>_______________________________________________________________________</w:t>
       </w:r>
     </w:p>
     <w:p>
@@ -2052,57 +2093,74 @@
         </w:tabs>
         <w:rPr>
           <w:rFonts w:ascii="Cambria" w:hAnsi="Cambria" w:cstheme="minorHAnsi"/>
-          <w:color w:val="000000" w:themeColor="text1"/>
-        </w:rPr>
-      </w:pPr>
+        </w:rPr>
+      </w:pPr>
+      <w:proofErr w:type="spellStart"/>
       <w:r>
         <w:rPr>
           <w:rFonts w:ascii="Cambria" w:hAnsi="Cambria" w:cstheme="minorHAnsi"/>
-          <w:color w:val="000000" w:themeColor="text1"/>
-        </w:rPr>
-        <w:t>Makbule Seda Yaman, MSEd– School Psychologist</w:t>
+        </w:rPr>
+        <w:t>Makbule</w:t>
+      </w:r>
+      <w:proofErr w:type="spellEnd"/>
+      <w:r>
+        <w:rPr>
+          <w:rFonts w:ascii="Cambria" w:hAnsi="Cambria" w:cstheme="minorHAnsi"/>
+        </w:rPr>
+        <w:t xml:space="preserve"> Seda </w:t>
+      </w:r>
+      <w:proofErr w:type="spellStart"/>
+      <w:r>
+        <w:rPr>
+          <w:rFonts w:ascii="Cambria" w:hAnsi="Cambria" w:cstheme="minorHAnsi"/>
+        </w:rPr>
+        <w:t>Yaman</w:t>
+      </w:r>
+      <w:proofErr w:type="spellEnd"/>
+      <w:r>
+        <w:rPr>
+          <w:rFonts w:ascii="Cambria" w:hAnsi="Cambria" w:cstheme="minorHAnsi"/>
+        </w:rPr>
+        <w:t xml:space="preserve">, </w:t>
+      </w:r>
+      <w:proofErr w:type="spellStart"/>
+      <w:r>
+        <w:rPr>
+          <w:rFonts w:ascii="Cambria" w:hAnsi="Cambria" w:cstheme="minorHAnsi"/>
+        </w:rPr>
+        <w:t>MSEd</w:t>
+      </w:r>
+      <w:proofErr w:type="spellEnd"/>
+      <w:r>
+        <w:rPr>
+          <w:rFonts w:ascii="Cambria" w:hAnsi="Cambria" w:cstheme="minorHAnsi"/>
+        </w:rPr>
+        <w:t>– School Psychologist</w:t>
       </w:r>
       <w:r>
         <w:rPr>
           <w:rFonts w:ascii="Cambria" w:hAnsi="Cambria" w:cstheme="minorHAnsi"/>
           <w:noProof/>
-          <w:color w:val="000000" w:themeColor="text1"/>
         </w:rPr>
         <w:t xml:space="preserve"> </w:t>
       </w:r>
     </w:p>
     <w:p>
-      <w:pPr>
-        <w:rPr>
-          <w:color w:val="000000" w:themeColor="text1"/>
-        </w:rPr>
-      </w:pPr>
+      <w:r>
+        <w:t>_______________________________________________________________________</w:t>
+      </w:r>
+    </w:p>
+    <w:p>
       <w:r>
         <w:rPr>
           <w:rFonts w:eastAsia="Cambria" w:cs="Cambria"/>
-          <w:color w:val="000000" w:themeColor="text1"/>
-        </w:rPr>
-        <w:t>___________________________________________________________________</w:t>
-      </w:r>
-    </w:p>
-    <w:p>
-      <w:pPr>
-        <w:rPr>
-          <w:color w:val="000000" w:themeColor="text1"/>
-        </w:rPr>
-      </w:pPr>
-      <w:r>
-        <w:rPr>
-          <w:rFonts w:eastAsia="Cambria" w:cs="Cambria"/>
-          <w:color w:val="000000" w:themeColor="text1"/>
         </w:rPr>
         <w:t>Emily Hart, Ph.D. – Licensed Clinical Psychologist</w:t>
       </w:r>
-      <w:r>
-        <w:rPr>
-          <w:color w:val="000000" w:themeColor="text1"/>
-        </w:rPr>
-        <w:tab/>
+    </w:p>
+    <w:p>
+      <w:r>
+        <w:t>_______________________________________________________________________</w:t>
       </w:r>
     </w:p>
     <w:p>
@@ -2110,15 +2168,429 @@
         <w:tabs>
           <w:tab w:val="left" w:pos="996"/>
         </w:tabs>
-        <w:rPr>
-          <w:color w:val="000000" w:themeColor="text1"/>
-        </w:rPr>
-      </w:pPr>
-      <w:r>
-        <w:rPr>
-          <w:color w:val="000000" w:themeColor="text1"/>
-        </w:rPr>
-        <w:t>___________________________________________________________________</w:t>
+      </w:pPr>
+      <w:r>
+        <w:t>Anna Smith, LCSW – Licensed Clinical Social Worker</w:t>
+      </w:r>
+    </w:p>
+    <w:p>
+      <w:r>
+        <w:t>_______________________________________________________________________</w:t>
+      </w:r>
+    </w:p>
+    <w:p>
+      <w:pPr>
+        <w:rPr>
+          <w:rFonts w:ascii="Cambria" w:eastAsia="Cambria" w:hAnsi="Cambria" w:cstheme="minorHAnsi"/>
+        </w:rPr>
+      </w:pPr>
+      <w:r>
+        <w:rPr>
+          <w:rFonts w:ascii="Cambria" w:eastAsia="Cambria" w:hAnsi="Cambria" w:cstheme="minorHAnsi"/>
+        </w:rPr>
+        <w:t xml:space="preserve">Nicholas </w:t>
+      </w:r>
+      <w:proofErr w:type="spellStart"/>
+      <w:r>
+        <w:rPr>
+          <w:rFonts w:ascii="Cambria" w:eastAsia="Cambria" w:hAnsi="Cambria" w:cstheme="minorHAnsi"/>
+        </w:rPr>
+        <w:t>Vitaro</w:t>
+      </w:r>
+      <w:proofErr w:type="spellEnd"/>
+      <w:r>
+        <w:rPr>
+          <w:rFonts w:ascii="Cambria" w:eastAsia="Cambria" w:hAnsi="Cambria" w:cstheme="minorHAnsi"/>
+        </w:rPr>
+        <w:t>, M.</w:t>
+      </w:r>
+      <w:r>
+        <w:rPr>
+          <w:rFonts w:ascii="Cambria" w:eastAsia="Cambria" w:hAnsi="Cambria" w:cstheme="minorHAnsi"/>
+        </w:rPr>
+        <w:t>A</w:t>
+      </w:r>
+      <w:r>
+        <w:rPr>
+          <w:rFonts w:ascii="Cambria" w:eastAsia="Cambria" w:hAnsi="Cambria" w:cstheme="minorHAnsi"/>
+        </w:rPr>
+        <w:t>. School Psychologist</w:t>
+      </w:r>
+    </w:p>
+    <w:p>
+      <w:bookmarkStart w:id="2" w:name="_Hlk89181498"/>
+      <w:r>
+        <w:t>_______________________________________________________________________</w:t>
+      </w:r>
+    </w:p>
+    <w:p>
+      <w:pPr>
+        <w:rPr>
+          <w:rFonts w:ascii="Cambria" w:eastAsia="Cambria" w:hAnsi="Cambria" w:cs="Times New Roman"/>
+        </w:rPr>
+      </w:pPr>
+      <w:r>
+        <w:rPr>
+          <w:rFonts w:ascii="Cambria" w:eastAsia="Cambria" w:hAnsi="Cambria" w:cs="Times New Roman"/>
+        </w:rPr>
+        <w:t>Julia Keene</w:t>
+      </w:r>
+      <w:r>
+        <w:rPr>
+          <w:rFonts w:ascii="Cambria" w:eastAsia="Cambria" w:hAnsi="Cambria" w:cs="Times New Roman"/>
+        </w:rPr>
+        <w:t xml:space="preserve"> – Licensed Master Social Worker</w:t>
+      </w:r>
+    </w:p>
+    <w:bookmarkEnd w:id="2"/>
+    <w:p>
+      <w:r>
+        <w:t>_______________________________________________________________________</w:t>
+      </w:r>
+    </w:p>
+    <w:p>
+      <w:pPr>
+        <w:rPr>
+          <w:rFonts w:ascii="Cambria" w:eastAsia="Cambria" w:hAnsi="Cambria" w:cstheme="minorHAnsi"/>
+          <w:lang w:val="fr-FR"/>
+        </w:rPr>
+      </w:pPr>
+      <w:r>
+        <w:rPr>
+          <w:rFonts w:ascii="Cambria" w:eastAsia="Cambria" w:hAnsi="Cambria" w:cstheme="minorHAnsi"/>
+          <w:lang w:val="fr-FR"/>
+        </w:rPr>
+        <w:t xml:space="preserve">Jennifer </w:t>
+      </w:r>
+      <w:proofErr w:type="spellStart"/>
+      <w:r>
+        <w:rPr>
+          <w:rFonts w:ascii="Cambria" w:eastAsia="Cambria" w:hAnsi="Cambria" w:cstheme="minorHAnsi"/>
+          <w:lang w:val="fr-FR"/>
+        </w:rPr>
+        <w:t>Birchler</w:t>
+      </w:r>
+      <w:proofErr w:type="spellEnd"/>
+      <w:r>
+        <w:rPr>
+          <w:rFonts w:ascii="Cambria" w:eastAsia="Cambria" w:hAnsi="Cambria" w:cstheme="minorHAnsi"/>
+          <w:lang w:val="fr-FR"/>
+        </w:rPr>
+        <w:t xml:space="preserve">, </w:t>
+      </w:r>
+      <w:proofErr w:type="spellStart"/>
+      <w:r>
+        <w:rPr>
+          <w:rFonts w:ascii="Cambria" w:eastAsia="Cambria" w:hAnsi="Cambria" w:cstheme="minorHAnsi"/>
+          <w:lang w:val="fr-FR"/>
+        </w:rPr>
+        <w:t>PsyD</w:t>
+      </w:r>
+      <w:proofErr w:type="spellEnd"/>
+      <w:r>
+        <w:rPr>
+          <w:rFonts w:ascii="Cambria" w:eastAsia="Cambria" w:hAnsi="Cambria" w:cstheme="minorHAnsi"/>
+          <w:lang w:val="fr-FR"/>
+        </w:rPr>
+        <w:t xml:space="preserve">, </w:t>
+      </w:r>
+      <w:proofErr w:type="spellStart"/>
+      <w:r>
+        <w:rPr>
+          <w:rFonts w:ascii="Cambria" w:eastAsia="Cambria" w:hAnsi="Cambria" w:cstheme="minorHAnsi"/>
+          <w:lang w:val="fr-FR"/>
+        </w:rPr>
+        <w:t>School</w:t>
+      </w:r>
+      <w:proofErr w:type="spellEnd"/>
+      <w:r>
+        <w:rPr>
+          <w:rFonts w:ascii="Cambria" w:eastAsia="Cambria" w:hAnsi="Cambria" w:cstheme="minorHAnsi"/>
+          <w:lang w:val="fr-FR"/>
+        </w:rPr>
+        <w:t xml:space="preserve"> </w:t>
+      </w:r>
+      <w:proofErr w:type="spellStart"/>
+      <w:r>
+        <w:rPr>
+          <w:rFonts w:ascii="Cambria" w:eastAsia="Cambria" w:hAnsi="Cambria" w:cstheme="minorHAnsi"/>
+          <w:lang w:val="fr-FR"/>
+        </w:rPr>
+        <w:t>Psychologist</w:t>
+      </w:r>
+      <w:proofErr w:type="spellEnd"/>
+    </w:p>
+    <w:p>
+      <w:r>
+        <w:t>_______________________________________________________________________</w:t>
+      </w:r>
+    </w:p>
+    <w:p>
+      <w:pPr>
+        <w:rPr>
+          <w:rFonts w:ascii="Cambria" w:eastAsia="Cambria" w:hAnsi="Cambria" w:cstheme="minorHAnsi"/>
+          <w:lang w:val="fr-FR"/>
+        </w:rPr>
+      </w:pPr>
+      <w:r>
+        <w:rPr>
+          <w:rFonts w:ascii="Cambria" w:eastAsia="Cambria" w:hAnsi="Cambria" w:cstheme="minorHAnsi"/>
+          <w:lang w:val="fr-FR"/>
+        </w:rPr>
+        <w:t>Rachel Hafner</w:t>
+      </w:r>
+      <w:r>
+        <w:rPr>
+          <w:rFonts w:ascii="Cambria" w:eastAsia="Cambria" w:hAnsi="Cambria" w:cstheme="minorHAnsi"/>
+          <w:lang w:val="fr-FR"/>
+        </w:rPr>
+        <w:t xml:space="preserve">, Psychology </w:t>
+      </w:r>
+      <w:proofErr w:type="spellStart"/>
+      <w:r>
+        <w:rPr>
+          <w:rFonts w:ascii="Cambria" w:eastAsia="Cambria" w:hAnsi="Cambria" w:cstheme="minorHAnsi"/>
+          <w:lang w:val="fr-FR"/>
+        </w:rPr>
+        <w:t>Extern</w:t>
+      </w:r>
+      <w:proofErr w:type="spellEnd"/>
+    </w:p>
+    <w:p>
+      <w:r>
+        <w:t>_______________________________________________________________________</w:t>
+      </w:r>
+    </w:p>
+    <w:p>
+      <w:pPr>
+        <w:rPr>
+          <w:rFonts w:ascii="Cambria" w:eastAsia="Cambria" w:hAnsi="Cambria" w:cstheme="minorHAnsi"/>
+          <w:lang w:val="fr-FR"/>
+        </w:rPr>
+      </w:pPr>
+      <w:r>
+        <w:rPr>
+          <w:rFonts w:ascii="Cambria" w:eastAsia="Cambria" w:hAnsi="Cambria" w:cstheme="minorHAnsi"/>
+          <w:lang w:val="fr-FR"/>
+        </w:rPr>
+        <w:t>Kyle MacDonald</w:t>
+      </w:r>
+      <w:r>
+        <w:rPr>
+          <w:rFonts w:ascii="Cambria" w:eastAsia="Cambria" w:hAnsi="Cambria" w:cstheme="minorHAnsi"/>
+          <w:lang w:val="fr-FR"/>
+        </w:rPr>
+        <w:t xml:space="preserve">, Psychology </w:t>
+      </w:r>
+      <w:proofErr w:type="spellStart"/>
+      <w:r>
+        <w:rPr>
+          <w:rFonts w:ascii="Cambria" w:eastAsia="Cambria" w:hAnsi="Cambria" w:cstheme="minorHAnsi"/>
+          <w:lang w:val="fr-FR"/>
+        </w:rPr>
+        <w:t>Extern</w:t>
+      </w:r>
+      <w:proofErr w:type="spellEnd"/>
+    </w:p>
+    <w:p>
+      <w:r>
+        <w:t>_______________________________________________________________________</w:t>
+      </w:r>
+    </w:p>
+    <w:p>
+      <w:pPr>
+        <w:rPr>
+          <w:rFonts w:ascii="Cambria" w:eastAsia="Cambria" w:hAnsi="Cambria" w:cstheme="minorHAnsi"/>
+          <w:lang w:val="fr-FR"/>
+        </w:rPr>
+      </w:pPr>
+      <w:proofErr w:type="spellStart"/>
+      <w:r>
+        <w:rPr>
+          <w:rFonts w:ascii="Cambria" w:eastAsia="Cambria" w:hAnsi="Cambria" w:cstheme="minorHAnsi"/>
+          <w:lang w:val="fr-FR"/>
+        </w:rPr>
+        <w:t>Jarett</w:t>
+      </w:r>
+      <w:proofErr w:type="spellEnd"/>
+      <w:r>
+        <w:rPr>
+          <w:rFonts w:ascii="Cambria" w:eastAsia="Cambria" w:hAnsi="Cambria" w:cstheme="minorHAnsi"/>
+          <w:lang w:val="fr-FR"/>
+        </w:rPr>
+        <w:t xml:space="preserve"> Lee</w:t>
+      </w:r>
+      <w:r>
+        <w:rPr>
+          <w:rFonts w:ascii="Cambria" w:eastAsia="Cambria" w:hAnsi="Cambria" w:cstheme="minorHAnsi"/>
+          <w:lang w:val="fr-FR"/>
+        </w:rPr>
+        <w:t xml:space="preserve">, Psychology </w:t>
+      </w:r>
+      <w:proofErr w:type="spellStart"/>
+      <w:r>
+        <w:rPr>
+          <w:rFonts w:ascii="Cambria" w:eastAsia="Cambria" w:hAnsi="Cambria" w:cstheme="minorHAnsi"/>
+          <w:lang w:val="fr-FR"/>
+        </w:rPr>
+        <w:t>Extern</w:t>
+      </w:r>
+      <w:proofErr w:type="spellEnd"/>
+    </w:p>
+    <w:p>
+      <w:r>
+        <w:t>_______________________________________________________________________</w:t>
+      </w:r>
+    </w:p>
+    <w:p>
+      <w:pPr>
+        <w:rPr>
+          <w:rFonts w:ascii="Cambria" w:eastAsia="Cambria" w:hAnsi="Cambria" w:cs="Times New Roman"/>
+        </w:rPr>
+      </w:pPr>
+      <w:r>
+        <w:rPr>
+          <w:rFonts w:ascii="Cambria" w:eastAsia="Cambria" w:hAnsi="Cambria" w:cs="Times New Roman"/>
+        </w:rPr>
+        <w:t xml:space="preserve">Emilia </w:t>
+      </w:r>
+      <w:proofErr w:type="spellStart"/>
+      <w:r>
+        <w:rPr>
+          <w:rFonts w:ascii="Cambria" w:eastAsia="Cambria" w:hAnsi="Cambria" w:cs="Times New Roman"/>
+        </w:rPr>
+        <w:t>Ninova</w:t>
+      </w:r>
+      <w:proofErr w:type="spellEnd"/>
+      <w:r>
+        <w:rPr>
+          <w:rFonts w:ascii="Cambria" w:eastAsia="Cambria" w:hAnsi="Cambria" w:cs="Times New Roman"/>
+        </w:rPr>
+        <w:t xml:space="preserve"> – Licensed Master Social Worker</w:t>
+      </w:r>
+    </w:p>
+    <w:p>
+      <w:r>
+        <w:t>_______________________________________________________________________</w:t>
+      </w:r>
+    </w:p>
+    <w:p>
+      <w:pPr>
+        <w:rPr>
+          <w:rFonts w:ascii="Cambria" w:eastAsia="Cambria" w:hAnsi="Cambria" w:cstheme="minorHAnsi"/>
+        </w:rPr>
+      </w:pPr>
+      <w:r>
+        <w:rPr>
+          <w:rFonts w:ascii="Cambria" w:eastAsia="Cambria" w:hAnsi="Cambria" w:cstheme="minorHAnsi"/>
+        </w:rPr>
+        <w:t xml:space="preserve">Ariel Zucker, PhD, </w:t>
+      </w:r>
+      <w:r>
+        <w:rPr>
+          <w:rFonts w:ascii="Cambria" w:eastAsia="Cambria" w:hAnsi="Cambria" w:cstheme="minorHAnsi"/>
+        </w:rPr>
+        <w:t>Postdoctoral Fellow</w:t>
+      </w:r>
+    </w:p>
+    <w:p>
+      <w:r>
+        <w:t>_______________________________________________________________________</w:t>
+      </w:r>
+    </w:p>
+    <w:p>
+      <w:pPr>
+        <w:rPr>
+          <w:rFonts w:ascii="Cambria" w:eastAsia="Cambria" w:hAnsi="Cambria" w:cs="Times New Roman"/>
+        </w:rPr>
+      </w:pPr>
+      <w:r>
+        <w:rPr>
+          <w:rFonts w:ascii="Cambria" w:eastAsia="Cambria" w:hAnsi="Cambria" w:cstheme="minorHAnsi"/>
+        </w:rPr>
+        <w:t>Gabriel Vazquez,</w:t>
+      </w:r>
+      <w:r>
+        <w:rPr>
+          <w:rFonts w:ascii="Cambria" w:eastAsia="Cambria" w:hAnsi="Cambria" w:cs="Times New Roman"/>
+        </w:rPr>
+        <w:t xml:space="preserve"> </w:t>
+      </w:r>
+      <w:r>
+        <w:rPr>
+          <w:rFonts w:ascii="Cambria" w:eastAsia="Cambria" w:hAnsi="Cambria" w:cs="Times New Roman"/>
+        </w:rPr>
+        <w:t>Social Work Intern</w:t>
+      </w:r>
+    </w:p>
+    <w:p>
+      <w:bookmarkStart w:id="3" w:name="_Hlk143783396"/>
+      <w:r>
+        <w:t>_______________________________________________________________________</w:t>
+      </w:r>
+    </w:p>
+    <w:p>
+      <w:pPr>
+        <w:rPr>
+          <w:rFonts w:ascii="Cambria" w:eastAsia="Cambria" w:hAnsi="Cambria" w:cs="Times New Roman"/>
+        </w:rPr>
+      </w:pPr>
+      <w:r>
+        <w:rPr>
+          <w:rFonts w:ascii="Cambria" w:eastAsia="Cambria" w:hAnsi="Cambria" w:cstheme="minorHAnsi"/>
+        </w:rPr>
+        <w:t>Devon De Paola,</w:t>
+      </w:r>
+      <w:r>
+        <w:rPr>
+          <w:rFonts w:ascii="Cambria" w:eastAsia="Cambria" w:hAnsi="Cambria" w:cs="Times New Roman"/>
+        </w:rPr>
+        <w:t xml:space="preserve"> </w:t>
+      </w:r>
+      <w:r>
+        <w:rPr>
+          <w:rFonts w:ascii="Cambria" w:eastAsia="Cambria" w:hAnsi="Cambria" w:cs="Times New Roman"/>
+        </w:rPr>
+        <w:t>Social Work Intern</w:t>
+      </w:r>
+    </w:p>
+    <w:p>
+      <w:r>
+        <w:t>_______________________________________________________________________</w:t>
+      </w:r>
+    </w:p>
+    <w:p>
+      <w:r>
+        <w:t>Rebecca Neuhaus, PsyD – Licensed Clinical Neuropsychologist</w:t>
+      </w:r>
+      <w:bookmarkEnd w:id="3"/>
+    </w:p>
+    <w:p>
+      <w:r>
+        <w:lastRenderedPageBreak/>
+        <w:t>_______________________________________________________________________</w:t>
+      </w:r>
+    </w:p>
+    <w:p>
+      <w:r>
+        <w:t xml:space="preserve">Russell </w:t>
+      </w:r>
+      <w:proofErr w:type="spellStart"/>
+      <w:r>
+        <w:t>Tobe</w:t>
+      </w:r>
+      <w:proofErr w:type="spellEnd"/>
+      <w:r>
+        <w:t xml:space="preserve">, MD – Child and Adolescent Psychiatrist  </w:t>
+      </w:r>
+      <w:r>
+        <w:tab/>
+      </w:r>
+      <w:r>
+        <w:tab/>
+      </w:r>
+      <w:r>
+        <w:tab/>
       </w:r>
     </w:p>
     <w:p>
@@ -2127,506 +2599,12 @@
           <w:tab w:val="left" w:pos="996"/>
         </w:tabs>
         <w:rPr>
-          <w:color w:val="000000" w:themeColor="text1"/>
-        </w:rPr>
-      </w:pPr>
-      <w:r>
-        <w:rPr>
-          <w:color w:val="000000" w:themeColor="text1"/>
-        </w:rPr>
-        <w:t>Anna Smith, LCSW – Licensed Clinical Social Worker</w:t>
-      </w:r>
-    </w:p>
-    <w:p>
-      <w:pPr>
-        <w:tabs>
-          <w:tab w:val="left" w:pos="996"/>
-        </w:tabs>
-        <w:rPr>
-          <w:color w:val="000000" w:themeColor="text1"/>
-        </w:rPr>
-      </w:pPr>
-      <w:r>
-        <w:rPr>
-          <w:color w:val="000000" w:themeColor="text1"/>
-        </w:rPr>
-        <w:t>___________________________________________________________________</w:t>
-      </w:r>
-    </w:p>
-    <w:p>
-      <w:pPr>
-        <w:tabs>
-          <w:tab w:val="left" w:pos="996"/>
-        </w:tabs>
-        <w:rPr>
-          <w:color w:val="000000" w:themeColor="text1"/>
-        </w:rPr>
-      </w:pPr>
-      <w:r>
-        <w:rPr>
-          <w:color w:val="000000" w:themeColor="text1"/>
-        </w:rPr>
-        <w:t>Danielle Kahn, LCSW – Licensed Clinical Social Worker</w:t>
-      </w:r>
-    </w:p>
-    <w:p>
-      <w:pPr>
-        <w:rPr>
-          <w:rFonts w:eastAsia="Cambria" w:cs="Times New Roman"/>
-          <w:color w:val="000000" w:themeColor="text1"/>
-        </w:rPr>
-      </w:pPr>
-      <w:r>
-        <w:rPr>
-          <w:rFonts w:eastAsia="Cambria" w:cs="Times New Roman"/>
-          <w:color w:val="000000" w:themeColor="text1"/>
-        </w:rPr>
-        <w:t>_____________________________________________________________</w:t>
-      </w:r>
-    </w:p>
-    <w:p>
-      <w:pPr>
-        <w:rPr>
-          <w:rFonts w:eastAsia="Cambria" w:cs="Times New Roman"/>
-          <w:color w:val="000000" w:themeColor="text1"/>
-        </w:rPr>
-      </w:pPr>
-      <w:r>
-        <w:rPr>
-          <w:rFonts w:eastAsia="Cambria" w:cs="Times New Roman"/>
-          <w:color w:val="000000" w:themeColor="text1"/>
-        </w:rPr>
-        <w:t xml:space="preserve">Amanda Lewis, M.A., M.S., NCSP – School Psychologist </w:t>
-      </w:r>
-    </w:p>
-    <w:p>
-      <w:pPr>
-        <w:rPr>
-          <w:rFonts w:ascii="Cambria" w:eastAsia="Cambria" w:hAnsi="Cambria" w:cstheme="minorHAnsi"/>
-          <w:color w:val="000000" w:themeColor="text1"/>
-        </w:rPr>
-      </w:pPr>
-      <w:r>
-        <w:rPr>
-          <w:rFonts w:ascii="Cambria" w:eastAsia="Cambria" w:hAnsi="Cambria" w:cstheme="minorHAnsi"/>
-          <w:color w:val="000000" w:themeColor="text1"/>
-        </w:rPr>
-        <w:t>_______________________________</w:t>
-      </w:r>
-      <w:r>
-        <w:rPr>
-          <w:rFonts w:ascii="Cambria" w:eastAsia="Cambria" w:hAnsi="Cambria" w:cstheme="minorHAnsi"/>
-          <w:color w:val="000000" w:themeColor="text1"/>
-        </w:rPr>
-        <w:softHyphen/>
-      </w:r>
-      <w:r>
-        <w:rPr>
-          <w:rFonts w:ascii="Cambria" w:eastAsia="Cambria" w:hAnsi="Cambria" w:cstheme="minorHAnsi"/>
-          <w:color w:val="000000" w:themeColor="text1"/>
-        </w:rPr>
-        <w:softHyphen/>
-      </w:r>
-      <w:r>
-        <w:rPr>
-          <w:rFonts w:ascii="Cambria" w:eastAsia="Cambria" w:hAnsi="Cambria" w:cstheme="minorHAnsi"/>
-          <w:color w:val="000000" w:themeColor="text1"/>
-        </w:rPr>
-        <w:softHyphen/>
-      </w:r>
-      <w:r>
-        <w:rPr>
-          <w:rFonts w:ascii="Cambria" w:eastAsia="Cambria" w:hAnsi="Cambria" w:cstheme="minorHAnsi"/>
-          <w:color w:val="000000" w:themeColor="text1"/>
-        </w:rPr>
-        <w:softHyphen/>
-      </w:r>
-      <w:r>
-        <w:rPr>
-          <w:rFonts w:ascii="Cambria" w:eastAsia="Cambria" w:hAnsi="Cambria" w:cstheme="minorHAnsi"/>
-          <w:color w:val="000000" w:themeColor="text1"/>
-        </w:rPr>
-        <w:softHyphen/>
-      </w:r>
-      <w:r>
-        <w:rPr>
-          <w:rFonts w:ascii="Cambria" w:eastAsia="Cambria" w:hAnsi="Cambria" w:cstheme="minorHAnsi"/>
-          <w:color w:val="000000" w:themeColor="text1"/>
-        </w:rPr>
-        <w:softHyphen/>
-      </w:r>
-      <w:r>
-        <w:rPr>
-          <w:rFonts w:ascii="Cambria" w:eastAsia="Cambria" w:hAnsi="Cambria" w:cstheme="minorHAnsi"/>
-          <w:color w:val="000000" w:themeColor="text1"/>
-        </w:rPr>
-        <w:softHyphen/>
-        <w:t>__________</w:t>
-      </w:r>
-    </w:p>
-    <w:p>
-      <w:pPr>
-        <w:rPr>
-          <w:rFonts w:ascii="Cambria" w:eastAsia="Cambria" w:hAnsi="Cambria" w:cstheme="minorHAnsi"/>
-          <w:color w:val="000000" w:themeColor="text1"/>
-        </w:rPr>
-      </w:pPr>
-      <w:r>
-        <w:rPr>
-          <w:rFonts w:ascii="Cambria" w:eastAsia="Cambria" w:hAnsi="Cambria" w:cstheme="minorHAnsi"/>
-          <w:color w:val="000000" w:themeColor="text1"/>
-        </w:rPr>
-        <w:t>Nicholas Vitaro, M.A. School Psychologist</w:t>
-      </w:r>
-      <w:bookmarkStart w:id="2" w:name="_Hlk89181498"/>
-    </w:p>
-    <w:p>
-      <w:pPr>
-        <w:rPr>
-          <w:rFonts w:ascii="Cambria" w:eastAsia="Cambria" w:hAnsi="Cambria" w:cs="Times New Roman"/>
-          <w:color w:val="000000" w:themeColor="text1"/>
-        </w:rPr>
-      </w:pPr>
-      <w:r>
-        <w:rPr>
-          <w:rFonts w:ascii="Cambria" w:eastAsia="Cambria" w:hAnsi="Cambria" w:cs="Times New Roman"/>
-          <w:color w:val="000000" w:themeColor="text1"/>
-        </w:rPr>
-        <w:t>_______________________________________________________</w:t>
-      </w:r>
-    </w:p>
-    <w:p>
-      <w:pPr>
-        <w:rPr>
-          <w:rFonts w:ascii="Cambria" w:eastAsia="Cambria" w:hAnsi="Cambria" w:cs="Times New Roman"/>
-          <w:color w:val="000000" w:themeColor="text1"/>
-        </w:rPr>
-      </w:pPr>
-      <w:r>
-        <w:rPr>
-          <w:rFonts w:ascii="Cambria" w:eastAsia="Cambria" w:hAnsi="Cambria" w:cs="Times New Roman"/>
-          <w:color w:val="000000" w:themeColor="text1"/>
-        </w:rPr>
-        <w:t>Julia Keene – Licensed Master Social Worker</w:t>
-      </w:r>
-      <w:bookmarkEnd w:id="2"/>
-    </w:p>
-    <w:p>
-      <w:pPr>
-        <w:rPr>
-          <w:rFonts w:ascii="Cambria" w:eastAsia="Cambria" w:hAnsi="Cambria" w:cs="Cambria"/>
-          <w:color w:val="000000" w:themeColor="text1"/>
-          <w:lang w:val="fr-FR"/>
-        </w:rPr>
-      </w:pPr>
-      <w:r>
-        <w:rPr>
-          <w:rFonts w:ascii="Cambria" w:eastAsia="Cambria" w:hAnsi="Cambria" w:cs="Cambria"/>
-          <w:color w:val="000000" w:themeColor="text1"/>
-          <w:lang w:val="fr-FR"/>
-        </w:rPr>
-        <w:t>_____________________________________________________________</w:t>
-      </w:r>
-    </w:p>
-    <w:p>
-      <w:pPr>
-        <w:rPr>
-          <w:rFonts w:ascii="Cambria" w:eastAsia="Cambria" w:hAnsi="Cambria" w:cstheme="minorHAnsi"/>
-          <w:color w:val="000000" w:themeColor="text1"/>
-          <w:lang w:val="fr-FR"/>
-        </w:rPr>
-      </w:pPr>
-      <w:r>
-        <w:rPr>
-          <w:rFonts w:ascii="Cambria" w:eastAsia="Cambria" w:hAnsi="Cambria" w:cstheme="minorHAnsi"/>
-          <w:color w:val="000000" w:themeColor="text1"/>
-          <w:lang w:val="fr-FR"/>
-        </w:rPr>
-        <w:t>Jennifer Birchler, MS, CAS, School Psychologist</w:t>
-      </w:r>
-    </w:p>
-    <w:p>
-      <w:pPr>
-        <w:rPr>
-          <w:rFonts w:ascii="Cambria" w:eastAsia="Cambria" w:hAnsi="Cambria" w:cs="Cambria"/>
-          <w:color w:val="000000" w:themeColor="text1"/>
-        </w:rPr>
-      </w:pPr>
-      <w:r>
-        <w:rPr>
-          <w:rFonts w:ascii="Cambria" w:eastAsia="Cambria" w:hAnsi="Cambria" w:cs="Cambria"/>
-          <w:color w:val="000000" w:themeColor="text1"/>
-        </w:rPr>
-        <w:t>_____________________________________________________________</w:t>
-      </w:r>
-    </w:p>
-    <w:p>
-      <w:pPr>
-        <w:rPr>
-          <w:rFonts w:ascii="Cambria" w:eastAsia="Cambria" w:hAnsi="Cambria" w:cstheme="minorHAnsi"/>
-          <w:color w:val="000000" w:themeColor="text1"/>
-        </w:rPr>
-      </w:pPr>
-      <w:r>
-        <w:rPr>
-          <w:rFonts w:ascii="Cambria" w:eastAsia="Cambria" w:hAnsi="Cambria" w:cstheme="minorHAnsi"/>
-          <w:color w:val="000000" w:themeColor="text1"/>
-        </w:rPr>
-        <w:t>Allegra Califano, Psychology Extern</w:t>
-      </w:r>
-    </w:p>
-    <w:p>
-      <w:pPr>
-        <w:rPr>
-          <w:rFonts w:ascii="Cambria" w:eastAsia="Cambria" w:hAnsi="Cambria" w:cs="Cambria"/>
-          <w:color w:val="000000" w:themeColor="text1"/>
-        </w:rPr>
-      </w:pPr>
-      <w:r>
-        <w:rPr>
-          <w:rFonts w:ascii="Cambria" w:eastAsia="Cambria" w:hAnsi="Cambria" w:cs="Cambria"/>
-          <w:color w:val="000000" w:themeColor="text1"/>
-        </w:rPr>
-        <w:t>_____________________________________________________________</w:t>
-      </w:r>
-    </w:p>
-    <w:p>
-      <w:pPr>
-        <w:rPr>
-          <w:rFonts w:ascii="Cambria" w:eastAsia="Cambria" w:hAnsi="Cambria" w:cstheme="minorHAnsi"/>
-          <w:color w:val="000000" w:themeColor="text1"/>
-        </w:rPr>
-      </w:pPr>
-      <w:r>
-        <w:rPr>
-          <w:rFonts w:ascii="Cambria" w:eastAsia="Cambria" w:hAnsi="Cambria" w:cstheme="minorHAnsi"/>
-          <w:color w:val="000000" w:themeColor="text1"/>
-        </w:rPr>
-        <w:t>Tyner Gordon, Psychology Extern</w:t>
-      </w:r>
-    </w:p>
-    <w:p>
-      <w:pPr>
-        <w:tabs>
-          <w:tab w:val="left" w:pos="996"/>
-        </w:tabs>
-        <w:rPr>
-          <w:color w:val="000000" w:themeColor="text1"/>
-        </w:rPr>
-      </w:pPr>
-      <w:r>
-        <w:rPr>
-          <w:rFonts w:ascii="Cambria" w:eastAsia="Cambria" w:hAnsi="Cambria" w:cstheme="minorHAnsi"/>
-          <w:color w:val="000000" w:themeColor="text1"/>
-        </w:rPr>
-        <w:t>___________________________________________________________________</w:t>
-      </w:r>
-    </w:p>
-    <w:p>
-      <w:pPr>
-        <w:tabs>
-          <w:tab w:val="left" w:pos="996"/>
-        </w:tabs>
-        <w:rPr>
-          <w:rFonts w:ascii="Cambria" w:eastAsia="Cambria" w:hAnsi="Cambria" w:cstheme="minorHAnsi"/>
-          <w:color w:val="000000" w:themeColor="text1"/>
-        </w:rPr>
-      </w:pPr>
-      <w:r>
-        <w:rPr>
-          <w:rFonts w:ascii="Cambria" w:eastAsia="Cambria" w:hAnsi="Cambria" w:cstheme="minorHAnsi"/>
-          <w:color w:val="000000" w:themeColor="text1"/>
-        </w:rPr>
-        <w:t>Alexia Cole – Social Work Intern</w:t>
-      </w:r>
-    </w:p>
-    <w:p>
-      <w:pPr>
-        <w:tabs>
-          <w:tab w:val="left" w:pos="996"/>
-        </w:tabs>
-        <w:rPr>
-          <w:color w:val="000000" w:themeColor="text1"/>
-        </w:rPr>
-      </w:pPr>
-      <w:r>
-        <w:rPr>
-          <w:rFonts w:ascii="Cambria" w:eastAsia="Cambria" w:hAnsi="Cambria" w:cstheme="minorHAnsi"/>
-          <w:color w:val="000000" w:themeColor="text1"/>
-        </w:rPr>
-        <w:t>___________________________________________________________________</w:t>
-      </w:r>
-    </w:p>
-    <w:p>
-      <w:pPr>
-        <w:tabs>
-          <w:tab w:val="left" w:pos="996"/>
-        </w:tabs>
-        <w:rPr>
-          <w:rFonts w:ascii="Cambria" w:eastAsia="Cambria" w:hAnsi="Cambria" w:cstheme="minorHAnsi"/>
-          <w:color w:val="000000" w:themeColor="text1"/>
-        </w:rPr>
-      </w:pPr>
-      <w:r>
-        <w:rPr>
-          <w:rFonts w:ascii="Cambria" w:eastAsia="Cambria" w:hAnsi="Cambria" w:cstheme="minorHAnsi"/>
-          <w:color w:val="000000" w:themeColor="text1"/>
-        </w:rPr>
-        <w:t>Jessica Heller – Social Work Intern</w:t>
-      </w:r>
-    </w:p>
-    <w:p>
-      <w:pPr>
-        <w:tabs>
-          <w:tab w:val="left" w:pos="996"/>
-        </w:tabs>
-        <w:rPr>
-          <w:color w:val="000000" w:themeColor="text1"/>
-        </w:rPr>
-      </w:pPr>
-      <w:r>
-        <w:rPr>
-          <w:rFonts w:ascii="Cambria" w:eastAsia="Cambria" w:hAnsi="Cambria" w:cstheme="minorHAnsi"/>
-          <w:color w:val="000000" w:themeColor="text1"/>
-        </w:rPr>
-        <w:t>___________________________________________________________________</w:t>
-      </w:r>
-    </w:p>
-    <w:p>
-      <w:pPr>
-        <w:tabs>
-          <w:tab w:val="left" w:pos="996"/>
-        </w:tabs>
-        <w:rPr>
-          <w:rFonts w:ascii="Cambria" w:eastAsia="Cambria" w:hAnsi="Cambria" w:cstheme="minorHAnsi"/>
-          <w:color w:val="000000" w:themeColor="text1"/>
-        </w:rPr>
-      </w:pPr>
-      <w:r>
-        <w:rPr>
-          <w:rFonts w:ascii="Cambria" w:eastAsia="Cambria" w:hAnsi="Cambria" w:cstheme="minorHAnsi"/>
-          <w:color w:val="000000" w:themeColor="text1"/>
-        </w:rPr>
-        <w:t>Yuanyue Sun – Social Work Intern</w:t>
-      </w:r>
-      <w:bookmarkStart w:id="3" w:name="_Hlk143783396"/>
-    </w:p>
-    <w:p>
-      <w:pPr>
-        <w:pBdr>
-          <w:bottom w:val="single" w:sz="12" w:space="1" w:color="auto"/>
-        </w:pBdr>
-        <w:rPr>
-          <w:color w:val="000000" w:themeColor="text1"/>
-        </w:rPr>
-      </w:pPr>
-    </w:p>
-    <w:p>
-      <w:pPr>
-        <w:rPr>
-          <w:color w:val="000000" w:themeColor="text1"/>
-        </w:rPr>
-      </w:pPr>
-      <w:r>
-        <w:rPr>
-          <w:color w:val="000000" w:themeColor="text1"/>
-        </w:rPr>
-        <w:t>Rebecca Neuhaus, PsyD – Licensed Clinical Neuropsychologist</w:t>
-      </w:r>
-    </w:p>
-    <w:bookmarkEnd w:id="3"/>
-    <w:p>
-      <w:pPr>
-        <w:jc w:val="both"/>
-        <w:rPr>
-          <w:color w:val="000000" w:themeColor="text1"/>
-        </w:rPr>
-      </w:pPr>
-      <w:r>
-        <w:rPr>
-          <w:color w:val="000000" w:themeColor="text1"/>
-        </w:rPr>
-        <w:t>_______________________________________________________________________</w:t>
-      </w:r>
-    </w:p>
-    <w:p>
-      <w:pPr>
-        <w:rPr>
-          <w:color w:val="000000" w:themeColor="text1"/>
-        </w:rPr>
-      </w:pPr>
-      <w:r>
-        <w:rPr>
-          <w:color w:val="000000" w:themeColor="text1"/>
-        </w:rPr>
-        <w:t xml:space="preserve">Russell Tobe, MD – Child and Adolescent Psychiatrist  </w:t>
-      </w:r>
-      <w:r>
-        <w:rPr>
-          <w:color w:val="000000" w:themeColor="text1"/>
-        </w:rPr>
-        <w:tab/>
-      </w:r>
-      <w:r>
-        <w:rPr>
-          <w:color w:val="000000" w:themeColor="text1"/>
-        </w:rPr>
-        <w:tab/>
-      </w:r>
-      <w:r>
-        <w:rPr>
-          <w:color w:val="000000" w:themeColor="text1"/>
-        </w:rPr>
-        <w:tab/>
-      </w:r>
-    </w:p>
-    <w:p>
-      <w:pPr>
-        <w:rPr>
-          <w:rFonts w:ascii="Cambria" w:hAnsi="Cambria"/>
-          <w:color w:val="000000" w:themeColor="text1"/>
-        </w:rPr>
-      </w:pPr>
-      <w:bookmarkStart w:id="4" w:name="_Hlk93663204"/>
-      <w:r>
-        <w:rPr>
-          <w:rFonts w:ascii="Cambria" w:hAnsi="Cambria"/>
-          <w:color w:val="000000" w:themeColor="text1"/>
-        </w:rPr>
-        <w:t>_________________________________________________________________</w:t>
-      </w:r>
-    </w:p>
-    <w:p>
-      <w:pPr>
-        <w:rPr>
-          <w:rFonts w:ascii="Cambria" w:hAnsi="Cambria"/>
-          <w:color w:val="000000" w:themeColor="text1"/>
-        </w:rPr>
-      </w:pPr>
-      <w:r>
-        <w:rPr>
-          <w:rFonts w:ascii="Cambria" w:hAnsi="Cambria"/>
-          <w:color w:val="000000" w:themeColor="text1"/>
-        </w:rPr>
-        <w:lastRenderedPageBreak/>
-        <w:t>Victoria Castagna, MS – Associate Clinical Evaluator</w:t>
-      </w:r>
-    </w:p>
-    <w:bookmarkEnd w:id="4"/>
-    <w:p>
-      <w:pPr>
-        <w:rPr>
-          <w:rFonts w:ascii="Cambria" w:eastAsia="Cambria" w:hAnsi="Cambria" w:cs="Times New Roman"/>
-          <w:color w:val="000000" w:themeColor="text1"/>
-        </w:rPr>
-      </w:pPr>
-      <w:r>
-        <w:rPr>
-          <w:rFonts w:ascii="Cambria" w:eastAsia="Cambria" w:hAnsi="Cambria" w:cs="Times New Roman"/>
-          <w:color w:val="000000" w:themeColor="text1"/>
-        </w:rPr>
-        <w:br w:type="page"/>
-      </w:r>
+          <w:b/>
+          <w:bCs/>
+          <w:i/>
+          <w:iCs/>
+        </w:rPr>
+      </w:pPr>
     </w:p>
     <w:p>
       <w:pPr>
@@ -2947,7 +2925,15 @@
           <w:rFonts w:ascii="Cambria" w:eastAsia="Calibri" w:hAnsi="Cambria" w:cs="Arial"/>
           <w:color w:val="000000" w:themeColor="text1"/>
         </w:rPr>
-        <w:t xml:space="preserve"> Use this to improve speed and accuracy for pronouncing irregular words. The chart is similar to a rapid serial naming task. It is a matrix that contains five rows of six exception words (such as “who” and “said”) with each row containing the same six words in a different order. After a warm up or brief review of the words, students are timed for 1 minute as they read aloud the words in the squares. Students can then count and record the number of words read correctly. Once {{PREFERRED_NAME}} can read all words easily and quickly, new words can be written in the chart.</w:t>
+        <w:t xml:space="preserve"> Use this to improve speed and accuracy for pronouncing irregular words. The chart is similar to a rapid serial naming task. It is a matrix that contains five rows of six exception words (such as “who” and “said”) with each row containing the same six words in a different order. After a warm up or brief review of the words, students are timed for 1 minute as they </w:t>
+      </w:r>
+      <w:r>
+        <w:rPr>
+          <w:rFonts w:ascii="Cambria" w:eastAsia="Calibri" w:hAnsi="Cambria" w:cs="Arial"/>
+          <w:color w:val="000000" w:themeColor="text1"/>
+        </w:rPr>
+        <w:lastRenderedPageBreak/>
+        <w:t>read aloud the words in the squares. Students can then count and record the number of words read correctly. Once {{PREFERRED_NAME}} can read all words easily and quickly, new words can be written in the chart.</w:t>
       </w:r>
     </w:p>
     <w:p>
@@ -2970,7 +2956,6 @@
           <w:color w:val="000000" w:themeColor="text1"/>
           <w:u w:val="single"/>
         </w:rPr>
-        <w:lastRenderedPageBreak/>
         <w:t xml:space="preserve">Closed Captioning: </w:t>
       </w:r>
       <w:r>
@@ -3267,6 +3252,7 @@
           <w:color w:val="000000" w:themeColor="text1"/>
           <w:u w:val="single"/>
         </w:rPr>
+        <w:lastRenderedPageBreak/>
         <w:t>Make up questions:</w:t>
       </w:r>
       <w:r>
@@ -3297,7 +3283,6 @@
           <w:color w:val="000000" w:themeColor="text1"/>
           <w:u w:val="single"/>
         </w:rPr>
-        <w:lastRenderedPageBreak/>
         <w:t>Graphic Organizers:</w:t>
       </w:r>
       <w:r>
@@ -3664,7 +3649,15 @@
           <w:rFonts w:ascii="Cambria" w:eastAsia="Calibri" w:hAnsi="Cambria" w:cs="Times New Roman"/>
           <w:color w:val="000000" w:themeColor="text1"/>
         </w:rPr>
-        <w:t>: These allow students to see text and hear it aloud at the same time. To use these tools, students click on a highlighted word(s), and the words are read aloud by a computer-generated voice. TTS may be used with any digital text (i.e., books, emails, web pages), and can be used to convert text files to audio files. Low cost apps are available for download on tablets and smartphones, such as:</w:t>
+        <w:t xml:space="preserve">: These allow students to see text and hear it aloud at the same time. To use these tools, students click on a highlighted word(s), and the words are read aloud by a computer-generated voice. TTS may be used with any digital text </w:t>
+      </w:r>
+      <w:r>
+        <w:rPr>
+          <w:rFonts w:ascii="Cambria" w:eastAsia="Calibri" w:hAnsi="Cambria" w:cs="Times New Roman"/>
+          <w:color w:val="000000" w:themeColor="text1"/>
+        </w:rPr>
+        <w:lastRenderedPageBreak/>
+        <w:t>(i.e., books, emails, web pages), and can be used to convert text files to audio files. Low cost apps are available for download on tablets and smartphones, such as:</w:t>
       </w:r>
     </w:p>
     <w:p>
@@ -3695,15 +3688,7 @@
           <w:rFonts w:ascii="Cambria" w:eastAsia="Calibri" w:hAnsi="Cambria" w:cs="Times New Roman"/>
           <w:color w:val="000000" w:themeColor="text1"/>
         </w:rPr>
-        <w:t xml:space="preserve"> is a customizable app that allows one to highlight text and have it read aloud to them. Users can adjust the voice the app uses as well as its speed, </w:t>
-      </w:r>
-      <w:r>
-        <w:rPr>
-          <w:rFonts w:ascii="Cambria" w:eastAsia="Calibri" w:hAnsi="Cambria" w:cs="Times New Roman"/>
-          <w:color w:val="000000" w:themeColor="text1"/>
-        </w:rPr>
-        <w:lastRenderedPageBreak/>
-        <w:t>and connect to their Google Drive, Evernote, or Dropbox accounts to have documents read to them.</w:t>
+        <w:t xml:space="preserve"> is a customizable app that allows one to highlight text and have it read aloud to them. Users can adjust the voice the app uses as well as its speed, and connect to their Google Drive, Evernote, or Dropbox accounts to have documents read to them.</w:t>
       </w:r>
     </w:p>
     <w:p>
@@ -4042,6 +4027,7 @@
           <w:color w:val="000000" w:themeColor="text1"/>
           <w:u w:val="single"/>
         </w:rPr>
+        <w:lastRenderedPageBreak/>
         <w:t>Literacy Software Programs</w:t>
       </w:r>
       <w:r>
@@ -4073,7 +4059,6 @@
           <w:color w:val="000000" w:themeColor="text1"/>
           <w:u w:val="single"/>
         </w:rPr>
-        <w:lastRenderedPageBreak/>
         <w:t>ClaroRead</w:t>
       </w:r>
       <w:r>
@@ -4492,6 +4477,7 @@
           <w:color w:val="000000" w:themeColor="text1"/>
           <w:u w:val="single"/>
         </w:rPr>
+        <w:lastRenderedPageBreak/>
         <w:t>Overcoming Dyslexia</w:t>
       </w:r>
       <w:r>
@@ -4499,15 +4485,7 @@
           <w:rFonts w:ascii="Cambria" w:eastAsia="Calibri" w:hAnsi="Cambria" w:cs="Times New Roman"/>
           <w:color w:val="000000" w:themeColor="text1"/>
         </w:rPr>
-        <w:t xml:space="preserve"> by Sally Shaywitz, M.D. codirector of the Yale Center for the Study of Learning and Attention. Contains information about reading problems and practical techniques. Topics covered include: How to find the best school and how to work </w:t>
-      </w:r>
-      <w:r>
-        <w:rPr>
-          <w:rFonts w:ascii="Cambria" w:eastAsia="Calibri" w:hAnsi="Cambria" w:cs="Times New Roman"/>
-          <w:color w:val="000000" w:themeColor="text1"/>
-        </w:rPr>
-        <w:lastRenderedPageBreak/>
-        <w:t>productively with your child’s teacher, exercises to help children use the parts of the brain that control reading, ways to raise and preserve a child’s self-esteem and reveal strengths.</w:t>
+        <w:t xml:space="preserve"> by Sally Shaywitz, M.D. codirector of the Yale Center for the Study of Learning and Attention. Contains information about reading problems and practical techniques. Topics covered include: How to find the best school and how to work productively with your child’s teacher, exercises to help children use the parts of the brain that control reading, ways to raise and preserve a child’s self-esteem and reveal strengths.</w:t>
       </w:r>
     </w:p>
     <w:p>
@@ -5044,6 +5022,7 @@
           <w:color w:val="000000" w:themeColor="text1"/>
           <w:u w:val="single"/>
         </w:rPr>
+        <w:lastRenderedPageBreak/>
         <w:t>Direct and explicit instruction:</w:t>
       </w:r>
       <w:r>
@@ -5094,15 +5073,7 @@
           <w:rFonts w:ascii="Cambria" w:eastAsia="Calibri" w:hAnsi="Cambria" w:cs="Arial"/>
           <w:color w:val="000000" w:themeColor="text1"/>
         </w:rPr>
-        <w:t xml:space="preserve">with an index card that contains clear verbal explanations of questions to ask as {{PRONOUN_0}} works math problems. </w:t>
-      </w:r>
-      <w:r>
-        <w:rPr>
-          <w:rFonts w:ascii="Cambria" w:eastAsia="Calibri" w:hAnsi="Cambria" w:cs="Arial"/>
-          <w:color w:val="000000" w:themeColor="text1"/>
-        </w:rPr>
-        <w:lastRenderedPageBreak/>
-        <w:t>For example, when learning regrouping techniques for subtraction, write the question "Is the top number larger than the bottom number?" If yes – subtract, If no - regroup (borrow).</w:t>
+        <w:t>with an index card that contains clear verbal explanations of questions to ask as {{PRONOUN_0}} works math problems. For example, when learning regrouping techniques for subtraction, write the question "Is the top number larger than the bottom number?" If yes – subtract, If no - regroup (borrow).</w:t>
       </w:r>
     </w:p>
     <w:p>
@@ -5779,6 +5750,7 @@
           <w:rFonts w:ascii="Cambria" w:eastAsia="Calibri" w:hAnsi="Cambria" w:cs="Arial"/>
           <w:color w:val="000000" w:themeColor="text1"/>
         </w:rPr>
+        <w:lastRenderedPageBreak/>
         <w:t xml:space="preserve">Teach </w:t>
       </w:r>
       <w:r>
@@ -5829,7 +5801,6 @@
           <w:rFonts w:ascii="Cambria" w:eastAsia="Times New Roman" w:hAnsi="Cambria" w:cs="Times New Roman"/>
           <w:color w:val="000000" w:themeColor="text1"/>
         </w:rPr>
-        <w:lastRenderedPageBreak/>
         <w:t xml:space="preserve">Encourage {{PRONOUN_1}} to read each problem carefully and ask {{PRONOUN_1}}self whether {{PRONOUN_0}} has seen a similar problem before. Help {{PRONOUN_1}} learn to identify key operation words such as those for addition (e.g., sum, total, in all), subtraction (e.g., difference, how much more), and multiplication (e.g., product, total, times) and break down the steps to solving the problems. Guide {{PRONOUN_1}} in applying the steps and in reflecting on {{PRONOUN_2}} work. Model these steps for </w:t>
       </w:r>
       <w:r>
@@ -6069,7 +6040,15 @@
           <w:rFonts w:ascii="Cambria" w:eastAsia="Calibri" w:hAnsi="Cambria" w:cs="Arial"/>
           <w:color w:val="000000" w:themeColor="text1"/>
         </w:rPr>
-        <w:t xml:space="preserve"> These programs facilitate written output by either allowing a child to generate a story by speaking into a microphone and/or providing structured ideas and prompts as they write. These programs are recommended given that laborious handwriting can undermine a child’s thought process during writing. These supportive programs may reduce the interference of handwriting frustration and/or the risk of losing track of {{PRONOUN_2}} thoughts or good ideas as {{PRONOUN_0}} is concentrating on forming individual letters. Examples of available programs include: Kidspiration, Cowriter, SOLO LiteracySuite, and Write On. </w:t>
+        <w:t xml:space="preserve"> These programs facilitate written output by either allowing a child to generate a story by speaking into a microphone and/or providing structured ideas and prompts as they write. These programs are recommended given that laborious handwriting can undermine a child’s thought process during writing. These supportive programs may reduce the interference of handwriting frustration and/or the risk of losing track of {{PRONOUN_2}} thoughts or good ideas as </w:t>
+      </w:r>
+      <w:r>
+        <w:rPr>
+          <w:rFonts w:ascii="Cambria" w:eastAsia="Calibri" w:hAnsi="Cambria" w:cs="Arial"/>
+          <w:color w:val="000000" w:themeColor="text1"/>
+        </w:rPr>
+        <w:lastRenderedPageBreak/>
+        <w:t xml:space="preserve">{{PRONOUN_0}} is concentrating on forming individual letters. Examples of available programs include: Kidspiration, Cowriter, SOLO LiteracySuite, and Write On. </w:t>
       </w:r>
     </w:p>
     <w:p>
@@ -6118,7 +6097,6 @@
           <w:color w:val="000000" w:themeColor="text1"/>
           <w:u w:val="single"/>
         </w:rPr>
-        <w:lastRenderedPageBreak/>
         <w:t>Topics of Interest:</w:t>
       </w:r>
       <w:r>
@@ -6436,7 +6414,15 @@
           <w:rFonts w:ascii="Cambria" w:eastAsia="Calibri" w:hAnsi="Cambria" w:cs="Times New Roman"/>
           <w:color w:val="000000" w:themeColor="text1"/>
         </w:rPr>
-        <w:t>is a professional-grade dictation software that captures what a user says and creates text within its own platform. In addition to recording speech, the tool also utilizes voice commands to edit text (i.e., “Undo” or “Select first sentence”) and change formatting (i.e., bold, capitalization, punctuation). The app is equipped with an on-screen keyboard and dictionary. Once a document is finished, it can be shared as a Word Document, PDF, or in the body of an email. Dictation apps are particularly useful for students who struggle with the multi-step process of writing (thought production, organization, physically writing the words) and lose their thoughts before they are able to write them down. Price: 1 week free trial then $15/month</w:t>
+        <w:t xml:space="preserve">is a professional-grade dictation software that captures what a user says and creates text within its own platform. In addition to recording speech, the tool also utilizes voice commands to edit text (i.e., “Undo” or “Select first sentence”) and change formatting (i.e., bold, capitalization, punctuation). The app is equipped with an on-screen keyboard and dictionary. Once a document is finished, it can be shared as a Word Document, PDF, or in the body of an email. Dictation apps are particularly useful for students who struggle with the multi-step process of </w:t>
+      </w:r>
+      <w:r>
+        <w:rPr>
+          <w:rFonts w:ascii="Cambria" w:eastAsia="Calibri" w:hAnsi="Cambria" w:cs="Times New Roman"/>
+          <w:color w:val="000000" w:themeColor="text1"/>
+        </w:rPr>
+        <w:lastRenderedPageBreak/>
+        <w:t>writing (thought production, organization, physically writing the words) and lose their thoughts before they are able to write them down. Price: 1 week free trial then $15/month</w:t>
       </w:r>
     </w:p>
     <w:p>
@@ -6465,15 +6451,7 @@
           <w:rFonts w:ascii="Cambria" w:eastAsia="Calibri" w:hAnsi="Cambria" w:cs="Times New Roman"/>
           <w:color w:val="000000" w:themeColor="text1"/>
         </w:rPr>
-        <w:t xml:space="preserve"> is a writing tool that aids with phonetic/inventive spelling, grammar, and topic-related vocabulary by using grammar- and vocabulary-smart word prediction, translation support, and speech recognition to help struggling spellers not get stuck </w:t>
-      </w:r>
-      <w:r>
-        <w:rPr>
-          <w:rFonts w:ascii="Cambria" w:eastAsia="Calibri" w:hAnsi="Cambria" w:cs="Times New Roman"/>
-          <w:color w:val="000000" w:themeColor="text1"/>
-        </w:rPr>
-        <w:lastRenderedPageBreak/>
-        <w:t>while writing. As users type, Co:Writer offers words or phrases they are likely attempting to write, even if grammar and spelling are off. The user then can select the word or phrase they want from the drop-down list and continue writing without losing time and frustration to attempting to spell out challenging words. Cost: $4.99/month</w:t>
+        <w:t xml:space="preserve"> is a writing tool that aids with phonetic/inventive spelling, grammar, and topic-related vocabulary by using grammar- and vocabulary-smart word prediction, translation support, and speech recognition to help struggling spellers not get stuck while writing. As users type, Co:Writer offers words or phrases they are likely attempting to write, even if grammar and spelling are off. The user then can select the word or phrase they want from the drop-down list and continue writing without losing time and frustration to attempting to spell out challenging words. Cost: $4.99/month</w:t>
       </w:r>
     </w:p>
     <w:p>
@@ -6548,7 +6526,7 @@
           <w:color w:val="000000" w:themeColor="text1"/>
         </w:rPr>
       </w:pPr>
-      <w:bookmarkStart w:id="5" w:name="_Hlk55227828"/>
+      <w:bookmarkStart w:id="4" w:name="_Hlk55227828"/>
       <w:r>
         <w:rPr>
           <w:rFonts w:ascii="Cambria" w:eastAsia="Cambria" w:hAnsi="Cambria" w:cs="Cambria"/>
@@ -6557,7 +6535,7 @@
         <w:t xml:space="preserve">Executive functioning is the ability to organize and manage one’s own behavior. The following interventions and strategies can improve various domains of executive skills. </w:t>
       </w:r>
     </w:p>
-    <w:bookmarkEnd w:id="5"/>
+    <w:bookmarkEnd w:id="4"/>
     <w:p>
       <w:pPr>
         <w:numPr>
@@ -6944,7 +6922,15 @@
           <w:rFonts w:ascii="Cambria" w:eastAsia="Cambria" w:hAnsi="Cambria" w:cs="Cambria"/>
           <w:color w:val="000000" w:themeColor="text1"/>
         </w:rPr>
-        <w:t xml:space="preserve">A child with difficulties sustaining attention often needs frequent short breaks. Breaks typically need only be 1 or 2 minutes. Observing when a child’s ability to focus begins to wane will help determine the optimal time for a break. “Attentional” or “Brain breaks” are best taken with a motor activity or a relaxing activity. They might walk to the pencil sharpener, run a short errand, get a drink, or simply bring {{PRONOUN_2}} work to show {{PRONOUN_2}} teacher. Physical activity sensory breaks such as wall push-ups or jumping jacks may also be effective. </w:t>
+        <w:t xml:space="preserve">A child with difficulties sustaining attention often needs frequent short breaks. Breaks typically need only be 1 or 2 minutes. Observing when a child’s ability to focus begins to wane will help determine the optimal time for a break. “Attentional” or “Brain breaks” are best taken with a motor activity or a relaxing activity. They </w:t>
+      </w:r>
+      <w:r>
+        <w:rPr>
+          <w:rFonts w:ascii="Cambria" w:eastAsia="Cambria" w:hAnsi="Cambria" w:cs="Cambria"/>
+          <w:color w:val="000000" w:themeColor="text1"/>
+        </w:rPr>
+        <w:lastRenderedPageBreak/>
+        <w:t xml:space="preserve">might walk to the pencil sharpener, run a short errand, get a drink, or simply bring {{PRONOUN_2}} work to show {{PRONOUN_2}} teacher. Physical activity sensory breaks such as wall push-ups or jumping jacks may also be effective. </w:t>
       </w:r>
     </w:p>
     <w:p>
@@ -6966,15 +6952,7 @@
           <w:rFonts w:ascii="Cambria" w:eastAsia="Cambria" w:hAnsi="Cambria" w:cs="Cambria"/>
           <w:color w:val="000000" w:themeColor="text1"/>
         </w:rPr>
-        <w:t xml:space="preserve">Teaching a child to “chunk” information may be useful in helping {{PRONOUN_1}} increase the amount that {{PRONOUN_0}} can learn or capture at one time. It may be necessary for {{PRONOUN_2}} teachers or parents to help {{PRONOUN_1}} learn </w:t>
-      </w:r>
-      <w:r>
-        <w:rPr>
-          <w:rFonts w:ascii="Cambria" w:eastAsia="Cambria" w:hAnsi="Cambria" w:cs="Cambria"/>
-          <w:color w:val="000000" w:themeColor="text1"/>
-        </w:rPr>
-        <w:lastRenderedPageBreak/>
-        <w:t>how to approach new information as sets or groups of details, rather than as a single series, in order to facilitate chunking and retention of material.</w:t>
+        <w:t>Teaching a child to “chunk” information may be useful in helping {{PRONOUN_1}} increase the amount that {{PRONOUN_0}} can learn or capture at one time. It may be necessary for {{PRONOUN_2}} teachers or parents to help {{PRONOUN_1}} learn how to approach new information as sets or groups of details, rather than as a single series, in order to facilitate chunking and retention of material.</w:t>
       </w:r>
     </w:p>
     <w:p>
@@ -7229,7 +7207,15 @@
           <w:rFonts w:ascii="Cambria" w:eastAsia="Cambria" w:hAnsi="Cambria" w:cs="Cambria"/>
           <w:color w:val="000000" w:themeColor="text1"/>
         </w:rPr>
-        <w:t xml:space="preserve"> A student with inhibitory control difficulties often requires additional structure in {{PRONOUN_2}} environment at the outset in order to maintain more appropriately controlled behavior. Children might need a more explicit, extensive, and/or clear set of rules and expectations, and might need these reviewed with {{PRONOUN_1}} regularly. Response delay techniques can also be helpful for disinhibition. Children might be taught strategies such as counting to 5 before responding verbally or physically. Several “stop and think” methods are available that teach students to inhibit their initial response, consider the potential consequences of their behaviors, and further develop an approach to a situation.  </w:t>
+        <w:t xml:space="preserve"> A student with inhibitory control difficulties often requires additional structure in {{PRONOUN_2}} environment at the outset in order to maintain more appropriately controlled behavior. Children might need a more explicit, extensive, and/or clear set of rules and expectations, and might need these reviewed with </w:t>
+      </w:r>
+      <w:r>
+        <w:rPr>
+          <w:rFonts w:ascii="Cambria" w:eastAsia="Cambria" w:hAnsi="Cambria" w:cs="Cambria"/>
+          <w:color w:val="000000" w:themeColor="text1"/>
+        </w:rPr>
+        <w:lastRenderedPageBreak/>
+        <w:t xml:space="preserve">{{PRONOUN_1}} regularly. Response delay techniques can also be helpful for disinhibition. Children might be taught strategies such as counting to 5 before responding verbally or physically. Several “stop and think” methods are available that teach students to inhibit their initial response, consider the potential consequences of their behaviors, and further develop an approach to a situation.  </w:t>
       </w:r>
     </w:p>
     <w:p>
@@ -7252,7 +7238,6 @@
           <w:color w:val="000000" w:themeColor="text1"/>
           <w:u w:val="single"/>
         </w:rPr>
-        <w:lastRenderedPageBreak/>
         <w:t>Organization and Planning:</w:t>
       </w:r>
       <w:r>
@@ -7561,7 +7546,15 @@
           <w:rFonts w:ascii="Cambria" w:eastAsia="Calibri" w:hAnsi="Cambria" w:cs="Times New Roman"/>
           <w:color w:val="000000" w:themeColor="text1"/>
         </w:rPr>
-        <w:t xml:space="preserve">: Parents can explicitly demonstrate appropriate means for controlling one’s emotional reactions and impulsive responses. Draw attention to the use of effective strategies such as taking a deep breath in the face of frustration, thinking before responding, evaluating consequences, and making cool-headed decisions. </w:t>
+        <w:t xml:space="preserve">: Parents can explicitly demonstrate appropriate means for controlling one’s emotional reactions and impulsive responses. Draw attention to the use of effective strategies such as taking a deep breath in the face of frustration, </w:t>
+      </w:r>
+      <w:r>
+        <w:rPr>
+          <w:rFonts w:ascii="Cambria" w:eastAsia="Calibri" w:hAnsi="Cambria" w:cs="Times New Roman"/>
+          <w:color w:val="000000" w:themeColor="text1"/>
+        </w:rPr>
+        <w:lastRenderedPageBreak/>
+        <w:t xml:space="preserve">thinking before responding, evaluating consequences, and making cool-headed decisions. </w:t>
       </w:r>
     </w:p>
     <w:p>
@@ -7592,15 +7585,7 @@
           <w:rFonts w:ascii="Cambria" w:eastAsia="Calibri" w:hAnsi="Cambria" w:cs="Times New Roman"/>
           <w:color w:val="000000" w:themeColor="text1"/>
         </w:rPr>
-        <w:t xml:space="preserve"> Encourage children to employ self-statements around delayed gratification and suppressing impulsive responses. At first parents may have to model these types of statements and encourage repetition. For example, if the child wants a cookie before dinner, {{PRONOUN_2}} parents can encourage {{PRONOUN_1}} to say, “I </w:t>
-      </w:r>
-      <w:r>
-        <w:rPr>
-          <w:rFonts w:ascii="Cambria" w:eastAsia="Calibri" w:hAnsi="Cambria" w:cs="Times New Roman"/>
-          <w:color w:val="000000" w:themeColor="text1"/>
-        </w:rPr>
-        <w:lastRenderedPageBreak/>
-        <w:t xml:space="preserve">want a cookie now, but I have to wait until after dinner.” One way of coping with this delay in gratification might be distracting the child with an interesting puzzle or challenge. </w:t>
+        <w:t xml:space="preserve"> Encourage children to employ self-statements around delayed gratification and suppressing impulsive responses. At first parents may have to model these types of statements and encourage repetition. For example, if the child wants a cookie before dinner, {{PRONOUN_2}} parents can encourage {{PRONOUN_1}} to say, “I want a cookie now, but I have to wait until after dinner.” One way of coping with this delay in gratification might be distracting the child with an interesting puzzle or challenge. </w:t>
       </w:r>
     </w:p>
     <w:p>
@@ -7982,7 +7967,15 @@
           <w:rFonts w:ascii="Cambria" w:eastAsia="Cambria" w:hAnsi="Cambria" w:cs="Cambria"/>
           <w:color w:val="000000" w:themeColor="text1"/>
         </w:rPr>
-        <w:t>Identify a place both at home and at school where {{PREFERRED_NAME}} feels safe and can regroup, calm down, or escape overwhelming situations such as a separate room, a counselor’s office, or a teacher’s or administrator’s office. Teach {{PREFERRED_NAME}} to proactively use this strategy as needed when feeling overwhelmed.</w:t>
+        <w:t xml:space="preserve">Identify a place both at home and at school where {{PREFERRED_NAME}} feels safe and can regroup, calm down, or escape overwhelming situations such as a separate room, a counselor’s office, or a teacher’s or administrator’s office. Teach </w:t>
+      </w:r>
+      <w:r>
+        <w:rPr>
+          <w:rFonts w:ascii="Cambria" w:eastAsia="Cambria" w:hAnsi="Cambria" w:cs="Cambria"/>
+          <w:color w:val="000000" w:themeColor="text1"/>
+        </w:rPr>
+        <w:lastRenderedPageBreak/>
+        <w:t>{{PREFERRED_NAME}} to proactively use this strategy as needed when feeling overwhelmed.</w:t>
       </w:r>
     </w:p>
     <w:p>
@@ -8042,7 +8035,6 @@
           <w:rFonts w:ascii="Cambria" w:eastAsia="Cambria" w:hAnsi="Cambria" w:cs="Cambria"/>
           <w:color w:val="000000" w:themeColor="text1"/>
         </w:rPr>
-        <w:lastRenderedPageBreak/>
         <w:t>Take deep breaths.                                      e.  Ask for help.</w:t>
       </w:r>
     </w:p>
@@ -8448,6 +8440,7 @@
           <w:rFonts w:ascii="Cambria" w:eastAsia="Cambria" w:hAnsi="Cambria" w:cs="Cambria"/>
           <w:color w:val="000000" w:themeColor="text1"/>
         </w:rPr>
+        <w:lastRenderedPageBreak/>
         <w:t>Engage {{PREFERRED_NAME}}’s senses. Light a scented candle in the home or have {{PREFERRED_NAME}} try flavored tea. In particular, the smells of spearmint and lavender can help reduce feelings of stress.</w:t>
       </w:r>
     </w:p>
@@ -8524,15 +8517,7 @@
           <w:rFonts w:ascii="Cambria" w:eastAsia="Cambria" w:hAnsi="Cambria" w:cs="Cambria"/>
           <w:color w:val="000000" w:themeColor="text1"/>
         </w:rPr>
-        <w:t xml:space="preserve"> {{PREFERRED_NAME}} should go to bed and get up at the same time every day, even on weekends, holidays, and days off. Being consistent </w:t>
-      </w:r>
-      <w:r>
-        <w:rPr>
-          <w:rFonts w:ascii="Cambria" w:eastAsia="Cambria" w:hAnsi="Cambria" w:cs="Cambria"/>
-          <w:color w:val="000000" w:themeColor="text1"/>
-        </w:rPr>
-        <w:lastRenderedPageBreak/>
-        <w:t>reinforces the body's sleep-wake cycle and helps promote better sleep at night</w:t>
+        <w:t xml:space="preserve"> {{PREFERRED_NAME}} should go to bed and get up at the same time every day, even on weekends, holidays, and days off. Being consistent reinforces the body's sleep-wake cycle and helps promote better sleep at night</w:t>
       </w:r>
     </w:p>
     <w:p>
@@ -8925,16 +8910,7 @@
           <w:color w:val="000000" w:themeColor="text1"/>
           <w:shd w:val="clear" w:color="auto" w:fill="FFFFFF"/>
         </w:rPr>
-        <w:t xml:space="preserve">: This website is designed to help parents of children, ages 3–20, who are struggling with learning and attention issues. It provides personalized resources, free </w:t>
-      </w:r>
-      <w:r>
-        <w:rPr>
-          <w:rFonts w:ascii="Cambria" w:eastAsia="Calibri" w:hAnsi="Cambria" w:cs="Arial"/>
-          <w:color w:val="000000" w:themeColor="text1"/>
-          <w:shd w:val="clear" w:color="auto" w:fill="FFFFFF"/>
-        </w:rPr>
-        <w:lastRenderedPageBreak/>
-        <w:t>daily access to experts, a secure online community, practical tips for managing behavior. Website: </w:t>
+        <w:t>: This website is designed to help parents of children, ages 3–20, who are struggling with learning and attention issues. It provides personalized resources, free daily access to experts, a secure online community, practical tips for managing behavior. Website: </w:t>
       </w:r>
       <w:hyperlink r:id="rId28" w:tgtFrame="_blank" w:history="1">
         <w:r>
@@ -9370,7 +9346,16 @@
           <w:color w:val="000000" w:themeColor="text1"/>
           <w:lang w:val="en"/>
         </w:rPr>
-        <w:t xml:space="preserve">an insightful look into the role of psychotropic medications in the treatment of children and adolescents. This book addresses the multitude of challenges parents face when deciding on a treatment approach for their child with a psychiatric disorder, helping to conceptualize the risk-benefit relationship of available treatments, accompanied by a crucial discussion of the risks of not </w:t>
+        <w:t>an insightful look into the role of psychotropic medications in the treatment of children and adolescents. This book addresses the multitude of challenges parents face when deciding on a treatment approach for their child with a psychiatric disorder, helping to conceptualize the risk-</w:t>
+      </w:r>
+      <w:r>
+        <w:rPr>
+          <w:rFonts w:ascii="Cambria" w:eastAsia="Cambria" w:hAnsi="Cambria" w:cs="Cambria"/>
+          <w:color w:val="000000" w:themeColor="text1"/>
+          <w:lang w:val="en"/>
+        </w:rPr>
+        <w:lastRenderedPageBreak/>
+        <w:t xml:space="preserve">benefit relationship of available treatments, accompanied by a crucial discussion of the risks of not </w:t>
       </w:r>
       <w:r>
         <w:rPr>
@@ -9450,7 +9435,6 @@
           <w:color w:val="000000" w:themeColor="text1"/>
           <w:u w:val="single"/>
         </w:rPr>
-        <w:lastRenderedPageBreak/>
         <w:t>ADDITUDE – Inside the ADHD Brain:</w:t>
       </w:r>
       <w:r>
@@ -10035,7 +10019,15 @@
           <w:rFonts w:ascii="Cambria" w:eastAsia="Cambria" w:hAnsi="Cambria" w:cs="Times New Roman"/>
           <w:color w:val="000000" w:themeColor="text1"/>
         </w:rPr>
-        <w:t xml:space="preserve"> Provides parents, educators and mental health professionals with comprehensive, user-friendly information on the full range of anxiety disorders: how to identify symptoms, find effective treatments and, and prevent anxiety from taking hold in a child's life. </w:t>
+        <w:t xml:space="preserve"> Provides parents, educators and mental health professionals with comprehensive, user-friendly information on the full range of anxiety disorders: how to </w:t>
+      </w:r>
+      <w:r>
+        <w:rPr>
+          <w:rFonts w:ascii="Cambria" w:eastAsia="Cambria" w:hAnsi="Cambria" w:cs="Times New Roman"/>
+          <w:color w:val="000000" w:themeColor="text1"/>
+        </w:rPr>
+        <w:lastRenderedPageBreak/>
+        <w:t xml:space="preserve">identify symptoms, find effective treatments and, and prevent anxiety from taking hold in a child's life. </w:t>
       </w:r>
       <w:hyperlink r:id="rId35" w:history="1">
         <w:r>
@@ -10136,7 +10128,6 @@
           <w:u w:val="single"/>
           <w:bdr w:val="none" w:sz="0" w:space="0" w:color="auto" w:frame="1"/>
         </w:rPr>
-        <w:lastRenderedPageBreak/>
         <w:t>Helping Your Anxious Child:</w:t>
       </w:r>
       <w:r>
@@ -10730,6 +10721,7 @@
           <w:iCs/>
           <w:color w:val="000000" w:themeColor="text1"/>
         </w:rPr>
+        <w:lastRenderedPageBreak/>
         <w:t>What to Do When You Worry Too Much: A Kid’s Guide to Overcoming Anxiety,</w:t>
       </w:r>
       <w:r>
@@ -10797,7 +10789,6 @@
           <w:i/>
           <w:color w:val="000000" w:themeColor="text1"/>
         </w:rPr>
-        <w:lastRenderedPageBreak/>
         <w:t>Adolescent Resources for Anxiety and Depression</w:t>
       </w:r>
     </w:p>
@@ -11232,6 +11223,7 @@
           <w:color w:val="000000" w:themeColor="text1"/>
           <w:u w:val="single"/>
         </w:rPr>
+        <w:lastRenderedPageBreak/>
         <w:t>Teach Social Skills</w:t>
       </w:r>
       <w:r>
@@ -11239,15 +11231,7 @@
           <w:rFonts w:ascii="Cambria" w:eastAsia="Cambria" w:hAnsi="Cambria" w:cs="Cambria"/>
           <w:color w:val="000000" w:themeColor="text1"/>
         </w:rPr>
-        <w:t xml:space="preserve">: This free activity book, available online, is designed to teach social skills to children, particularly those with social difficulties. The underlying concept is that to proceed through the expected stages of their social development, children </w:t>
-      </w:r>
-      <w:r>
-        <w:rPr>
-          <w:rFonts w:ascii="Cambria" w:eastAsia="Cambria" w:hAnsi="Cambria" w:cs="Cambria"/>
-          <w:color w:val="000000" w:themeColor="text1"/>
-        </w:rPr>
-        <w:lastRenderedPageBreak/>
-        <w:t xml:space="preserve">should possess all the skills addressed by this book, which can be found at: </w:t>
+        <w:t xml:space="preserve">: This free activity book, available online, is designed to teach social skills to children, particularly those with social difficulties. The underlying concept is that to proceed through the expected stages of their social development, children should possess all the skills addressed by this book, which can be found at: </w:t>
       </w:r>
       <w:hyperlink r:id="rId40">
         <w:r>
@@ -11321,8 +11305,8 @@
         </w:rPr>
         <w:t xml:space="preserve"> .</w:t>
       </w:r>
-      <w:bookmarkStart w:id="6" w:name="_Hlk520751413"/>
-      <w:bookmarkEnd w:id="6"/>
+      <w:bookmarkStart w:id="5" w:name="_Hlk520751413"/>
+      <w:bookmarkEnd w:id="5"/>
     </w:p>
     <w:p>
       <w:pPr>
@@ -11370,8 +11354,8 @@
         </w:rPr>
         <w:t> was created specifically for families of school age children to make the best possible use of the 100 days following their child's diagnosis of autism</w:t>
       </w:r>
-      <w:bookmarkStart w:id="7" w:name="top"/>
-      <w:bookmarkEnd w:id="7"/>
+      <w:bookmarkStart w:id="6" w:name="top"/>
+      <w:bookmarkEnd w:id="6"/>
     </w:p>
     <w:p>
       <w:pPr>
@@ -11674,6 +11658,7 @@
           <w:color w:val="000000" w:themeColor="text1"/>
           <w:u w:val="single"/>
         </w:rPr>
+        <w:lastRenderedPageBreak/>
         <w:t>Supporting Emotional Needs of the Gifted (</w:t>
       </w:r>
       <w:hyperlink r:id="rId47">

</xml_diff>

<commit_message>
feat: Update phone number
Signed-off-by: reinder.vosdewael@childmind.org <reinder.vosdewael@childmind.org>
</commit_message>
<xml_diff>
--- a/src/ctk_functions/data/report_template.docx
+++ b/src/ctk_functions/data/report_template.docx
@@ -230,56 +230,35 @@
     <w:p>
       <w:pPr>
         <w:rPr>
-          <w:rFonts w:ascii="Cambria" w:hAnsi="Cambria"/>
-          <w:color w:val="000000"/>
-          <w:bdr w:val="none" w:sz="0" w:space="0" w:color="auto" w:frame="1"/>
-          <w:shd w:val="clear" w:color="auto" w:fill="FFFFFF"/>
-        </w:rPr>
-      </w:pPr>
-      <w:r>
-        <w:rPr>
-          <w:rFonts w:ascii="Cambria" w:hAnsi="Cambria"/>
-          <w:color w:val="000000"/>
-          <w:bdr w:val="none" w:sz="0" w:space="0" w:color="auto" w:frame="1"/>
-          <w:shd w:val="clear" w:color="auto" w:fill="FFFFFF"/>
-        </w:rPr>
-        <w:t>If you have any questions, please do not hesitate to contact our Staten Island-based team at 347-934-2880, our Harlem-based team at </w:t>
-      </w:r>
-      <w:r>
-        <w:rPr>
-          <w:rFonts w:ascii="Cambria" w:hAnsi="Cambria"/>
-          <w:color w:val="222222"/>
-          <w:bdr w:val="none" w:sz="0" w:space="0" w:color="auto" w:frame="1"/>
-          <w:shd w:val="clear" w:color="auto" w:fill="FFFFFF"/>
-        </w:rPr>
-        <w:t>646-625-4245,</w:t>
-      </w:r>
-      <w:r>
-        <w:rPr>
-          <w:rFonts w:ascii="Cambria" w:hAnsi="Cambria"/>
-          <w:color w:val="000000"/>
-          <w:bdr w:val="none" w:sz="0" w:space="0" w:color="auto" w:frame="1"/>
-          <w:shd w:val="clear" w:color="auto" w:fill="FFFFFF"/>
-        </w:rPr>
-        <w:t> or by email at </w:t>
-      </w:r>
-      <w:hyperlink r:id="rId8" w:history="1">
+          <w:rStyle w:val="Strong"/>
+          <w:b w:val="0"/>
+          <w:bCs w:val="0"/>
+        </w:rPr>
+      </w:pPr>
+      <w:r>
+        <w:rPr>
+          <w:rStyle w:val="Strong"/>
+          <w:b w:val="0"/>
+          <w:bCs w:val="0"/>
+        </w:rPr>
+        <w:t>If you have any questions, please do not hesitate to contact our HBN front desk at 646-625-4245, or by email at </w:t>
+      </w:r>
+      <w:hyperlink r:id="rId8" w:tgtFrame="_blank" w:tooltip="mailto:hbn@childmind.org" w:history="1">
         <w:r>
           <w:rPr>
-            <w:rStyle w:val="Hyperlink"/>
-            <w:rFonts w:ascii="Cambria" w:hAnsi="Cambria"/>
-            <w:bdr w:val="none" w:sz="0" w:space="0" w:color="auto" w:frame="1"/>
-            <w:shd w:val="clear" w:color="auto" w:fill="FFFFFF"/>
+            <w:rStyle w:val="Strong"/>
+            <w:b w:val="0"/>
+            <w:bCs w:val="0"/>
+            <w:color w:val="0000FF"/>
           </w:rPr>
           <w:t>hbn@childmind.org</w:t>
         </w:r>
       </w:hyperlink>
       <w:r>
         <w:rPr>
-          <w:rFonts w:ascii="Cambria" w:hAnsi="Cambria"/>
-          <w:color w:val="000000"/>
-          <w:bdr w:val="none" w:sz="0" w:space="0" w:color="auto" w:frame="1"/>
-          <w:shd w:val="clear" w:color="auto" w:fill="FFFFFF"/>
+          <w:rStyle w:val="Strong"/>
+          <w:b w:val="0"/>
+          <w:bCs w:val="0"/>
         </w:rPr>
         <w:t>.</w:t>
       </w:r>
@@ -17599,6 +17578,17 @@
       <w:szCs w:val="56"/>
     </w:rPr>
   </w:style>
+  <w:style w:type="character" w:styleId="Strong">
+    <w:name w:val="Strong"/>
+    <w:basedOn w:val="DefaultParagraphFont"/>
+    <w:uiPriority w:val="22"/>
+    <w:qFormat/>
+    <w:rsid w:val="00146D31"/>
+    <w:rPr>
+      <w:b/>
+      <w:bCs/>
+    </w:rPr>
+  </w:style>
 </w:styles>
 </file>
 

</xml_diff>

<commit_message>
feat: Update phone number (#223)
Signed-off-by: reinder.vosdewael@childmind.org <reinder.vosdewael@childmind.org>
</commit_message>
<xml_diff>
--- a/src/ctk_functions/data/report_template.docx
+++ b/src/ctk_functions/data/report_template.docx
@@ -230,56 +230,35 @@
     <w:p>
       <w:pPr>
         <w:rPr>
-          <w:rFonts w:ascii="Cambria" w:hAnsi="Cambria"/>
-          <w:color w:val="000000"/>
-          <w:bdr w:val="none" w:sz="0" w:space="0" w:color="auto" w:frame="1"/>
-          <w:shd w:val="clear" w:color="auto" w:fill="FFFFFF"/>
-        </w:rPr>
-      </w:pPr>
-      <w:r>
-        <w:rPr>
-          <w:rFonts w:ascii="Cambria" w:hAnsi="Cambria"/>
-          <w:color w:val="000000"/>
-          <w:bdr w:val="none" w:sz="0" w:space="0" w:color="auto" w:frame="1"/>
-          <w:shd w:val="clear" w:color="auto" w:fill="FFFFFF"/>
-        </w:rPr>
-        <w:t>If you have any questions, please do not hesitate to contact our Staten Island-based team at 347-934-2880, our Harlem-based team at </w:t>
-      </w:r>
-      <w:r>
-        <w:rPr>
-          <w:rFonts w:ascii="Cambria" w:hAnsi="Cambria"/>
-          <w:color w:val="222222"/>
-          <w:bdr w:val="none" w:sz="0" w:space="0" w:color="auto" w:frame="1"/>
-          <w:shd w:val="clear" w:color="auto" w:fill="FFFFFF"/>
-        </w:rPr>
-        <w:t>646-625-4245,</w:t>
-      </w:r>
-      <w:r>
-        <w:rPr>
-          <w:rFonts w:ascii="Cambria" w:hAnsi="Cambria"/>
-          <w:color w:val="000000"/>
-          <w:bdr w:val="none" w:sz="0" w:space="0" w:color="auto" w:frame="1"/>
-          <w:shd w:val="clear" w:color="auto" w:fill="FFFFFF"/>
-        </w:rPr>
-        <w:t> or by email at </w:t>
-      </w:r>
-      <w:hyperlink r:id="rId8" w:history="1">
+          <w:rStyle w:val="Strong"/>
+          <w:b w:val="0"/>
+          <w:bCs w:val="0"/>
+        </w:rPr>
+      </w:pPr>
+      <w:r>
+        <w:rPr>
+          <w:rStyle w:val="Strong"/>
+          <w:b w:val="0"/>
+          <w:bCs w:val="0"/>
+        </w:rPr>
+        <w:t>If you have any questions, please do not hesitate to contact our HBN front desk at 646-625-4245, or by email at </w:t>
+      </w:r>
+      <w:hyperlink r:id="rId8" w:tgtFrame="_blank" w:tooltip="mailto:hbn@childmind.org" w:history="1">
         <w:r>
           <w:rPr>
-            <w:rStyle w:val="Hyperlink"/>
-            <w:rFonts w:ascii="Cambria" w:hAnsi="Cambria"/>
-            <w:bdr w:val="none" w:sz="0" w:space="0" w:color="auto" w:frame="1"/>
-            <w:shd w:val="clear" w:color="auto" w:fill="FFFFFF"/>
+            <w:rStyle w:val="Strong"/>
+            <w:b w:val="0"/>
+            <w:bCs w:val="0"/>
+            <w:color w:val="0000FF"/>
           </w:rPr>
           <w:t>hbn@childmind.org</w:t>
         </w:r>
       </w:hyperlink>
       <w:r>
         <w:rPr>
-          <w:rFonts w:ascii="Cambria" w:hAnsi="Cambria"/>
-          <w:color w:val="000000"/>
-          <w:bdr w:val="none" w:sz="0" w:space="0" w:color="auto" w:frame="1"/>
-          <w:shd w:val="clear" w:color="auto" w:fill="FFFFFF"/>
+          <w:rStyle w:val="Strong"/>
+          <w:b w:val="0"/>
+          <w:bCs w:val="0"/>
         </w:rPr>
         <w:t>.</w:t>
       </w:r>
@@ -17599,6 +17578,17 @@
       <w:szCs w:val="56"/>
     </w:rPr>
   </w:style>
+  <w:style w:type="character" w:styleId="Strong">
+    <w:name w:val="Strong"/>
+    <w:basedOn w:val="DefaultParagraphFont"/>
+    <w:uiPriority w:val="22"/>
+    <w:qFormat/>
+    <w:rsid w:val="00146D31"/>
+    <w:rPr>
+      <w:b/>
+      <w:bCs/>
+    </w:rPr>
+  </w:style>
 </w:styles>
 </file>
 

</xml_diff>

<commit_message>
change DSM-5 Diagnoses to DSM-5 DIAGNOSIS
Signed-off-by: reinder.vosdewael@childmind.org <reinder.vosdewael@childmind.org>
</commit_message>
<xml_diff>
--- a/src/ctk_functions/data/report_template.docx
+++ b/src/ctk_functions/data/report_template.docx
@@ -483,9 +483,9 @@
               </wp:anchor>
             </w:drawing>
           </mc:Choice>
-          <mc:Fallback xmlns:w16du="http://schemas.microsoft.com/office/word/2023/wordml/word16du">
+          <mc:Fallback>
             <w:pict>
-              <v:rect w14:anchorId="55FB7042" id="Rectangle 4" o:spid="_x0000_s1026" style="position:absolute;margin-left:0;margin-top:2.9pt;width:459pt;height:27.85pt;z-index:251675648;visibility:visible;mso-wrap-style:square;mso-width-percent:0;mso-height-percent:0;mso-wrap-distance-left:9pt;mso-wrap-distance-top:0;mso-wrap-distance-right:9pt;mso-wrap-distance-bottom:0;mso-position-horizontal:absolute;mso-position-horizontal-relative:text;mso-position-vertical:absolute;mso-position-vertical-relative:text;mso-width-percent:0;mso-height-percent:0;mso-width-relative:margin;mso-height-relative:margin;v-text-anchor:middle" o:gfxdata="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" fillcolor="window" strokecolor="windowText" strokeweight="2pt">
+              <v:rect w14:anchorId="55FB7042" id="Rectangle 4" o:spid="_x0000_s1026" style="position:absolute;margin-left:0;margin-top:2.9pt;width:459pt;height:27.85pt;z-index:251675648;visibility:visible;mso-wrap-style:square;mso-width-percent:0;mso-height-percent:0;mso-wrap-distance-left:9pt;mso-wrap-distance-top:0;mso-wrap-distance-right:9pt;mso-wrap-distance-bottom:0;mso-position-horizontal:absolute;mso-position-horizontal-relative:text;mso-position-vertical:absolute;mso-position-vertical-relative:text;mso-width-percent:0;mso-height-percent:0;mso-width-relative:margin;mso-height-relative:margin;v-text-anchor:middle" o:gfxdata="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" fillcolor="window" strokecolor="windowText" strokeweight="2pt">
                 <v:textbox>
                   <w:txbxContent>
                     <w:p>
@@ -1722,7 +1722,13 @@
         <w:rPr>
           <w:color w:val="9BBB59"/>
         </w:rPr>
-        <w:t>DSM-5 Diagnoses</w:t>
+        <w:t xml:space="preserve">DSM-5 </w:t>
+      </w:r>
+      <w:r>
+        <w:rPr>
+          <w:color w:val="9BBB59"/>
+        </w:rPr>
+        <w:t>DIAGNOSIS</w:t>
       </w:r>
     </w:p>
     <w:p>

</xml_diff>

<commit_message>
change DSM-5 Diagnoses to DSM-5 DIAGNOSIS (#237)
Signed-off-by: reinder.vosdewael@childmind.org <reinder.vosdewael@childmind.org>
</commit_message>
<xml_diff>
--- a/src/ctk_functions/data/report_template.docx
+++ b/src/ctk_functions/data/report_template.docx
@@ -483,9 +483,9 @@
               </wp:anchor>
             </w:drawing>
           </mc:Choice>
-          <mc:Fallback xmlns:w16du="http://schemas.microsoft.com/office/word/2023/wordml/word16du">
+          <mc:Fallback>
             <w:pict>
-              <v:rect w14:anchorId="55FB7042" id="Rectangle 4" o:spid="_x0000_s1026" style="position:absolute;margin-left:0;margin-top:2.9pt;width:459pt;height:27.85pt;z-index:251675648;visibility:visible;mso-wrap-style:square;mso-width-percent:0;mso-height-percent:0;mso-wrap-distance-left:9pt;mso-wrap-distance-top:0;mso-wrap-distance-right:9pt;mso-wrap-distance-bottom:0;mso-position-horizontal:absolute;mso-position-horizontal-relative:text;mso-position-vertical:absolute;mso-position-vertical-relative:text;mso-width-percent:0;mso-height-percent:0;mso-width-relative:margin;mso-height-relative:margin;v-text-anchor:middle" o:gfxdata="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" fillcolor="window" strokecolor="windowText" strokeweight="2pt">
+              <v:rect w14:anchorId="55FB7042" id="Rectangle 4" o:spid="_x0000_s1026" style="position:absolute;margin-left:0;margin-top:2.9pt;width:459pt;height:27.85pt;z-index:251675648;visibility:visible;mso-wrap-style:square;mso-width-percent:0;mso-height-percent:0;mso-wrap-distance-left:9pt;mso-wrap-distance-top:0;mso-wrap-distance-right:9pt;mso-wrap-distance-bottom:0;mso-position-horizontal:absolute;mso-position-horizontal-relative:text;mso-position-vertical:absolute;mso-position-vertical-relative:text;mso-width-percent:0;mso-height-percent:0;mso-width-relative:margin;mso-height-relative:margin;v-text-anchor:middle" o:gfxdata="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" fillcolor="window" strokecolor="windowText" strokeweight="2pt">
                 <v:textbox>
                   <w:txbxContent>
                     <w:p>
@@ -1722,7 +1722,13 @@
         <w:rPr>
           <w:color w:val="9BBB59"/>
         </w:rPr>
-        <w:t>DSM-5 Diagnoses</w:t>
+        <w:t xml:space="preserve">DSM-5 </w:t>
+      </w:r>
+      <w:r>
+        <w:rPr>
+          <w:color w:val="9BBB59"/>
+        </w:rPr>
+        <w:t>DIAGNOSIS</w:t>
       </w:r>
     </w:p>
     <w:p>

</xml_diff>